<commit_message>
Updated FD2School Activity 02
</commit_message>
<xml_diff>
--- a/farmdata2/farmdata2_modules/fd2_school/activities/02-HTMLSpike.docx
+++ b/farmdata2/farmdata2_modules/fd2_school/activities/02-HTMLSpike.docx
@@ -98,8 +98,16 @@
         <w:rPr>
           <w:rFonts w:cstheme="minorHAnsi"/>
         </w:rPr>
-        <w:t>Large Scale and Open Source</w:t>
-      </w:r>
+        <w:t xml:space="preserve">Large Scale and </w:t>
+      </w:r>
+      <w:proofErr w:type="gramStart"/>
+      <w:r>
+        <w:rPr>
+          <w:rFonts w:cstheme="minorHAnsi"/>
+        </w:rPr>
+        <w:t>Open Source</w:t>
+      </w:r>
+      <w:proofErr w:type="gramEnd"/>
       <w:r>
         <w:rPr>
           <w:rFonts w:cstheme="minorHAnsi"/>
@@ -237,8 +245,13 @@
       <w:r>
         <w:t xml:space="preserve">FarmData2 front-end development.  </w:t>
       </w:r>
-      <w:r>
-        <w:t xml:space="preserve">All of these activities will be done in the context of FarmData2 and will </w:t>
+      <w:proofErr w:type="gramStart"/>
+      <w:r>
+        <w:t>All of</w:t>
+      </w:r>
+      <w:proofErr w:type="gramEnd"/>
+      <w:r>
+        <w:t xml:space="preserve"> these activities will be done in the context of FarmData2 and will </w:t>
       </w:r>
       <w:r>
         <w:t>help prepare you to</w:t>
@@ -256,23 +269,42 @@
         <w:t>features.</w:t>
       </w:r>
     </w:p>
-    <w:p>
-      <w:pPr>
-        <w:rPr>
-          <w:b/>
-          <w:bCs/>
-          <w:u w:val="single"/>
-        </w:rPr>
-      </w:pPr>
-    </w:p>
-    <w:p>
-      <w:pPr>
-        <w:rPr>
-          <w:b/>
-          <w:bCs/>
-          <w:u w:val="single"/>
-        </w:rPr>
-      </w:pPr>
+    <w:p/>
+    <w:p>
+      <w:r>
+        <w:t>As in the last activity you will be using your fork and clone of the FD2School-FarmData2 repository (rather than the actual FarmData2 upstream repository) for this activity:</w:t>
+      </w:r>
+    </w:p>
+    <w:p>
+      <w:pPr>
+        <w:pStyle w:val="ListParagraph"/>
+        <w:numPr>
+          <w:ilvl w:val="0"/>
+          <w:numId w:val="5"/>
+        </w:numPr>
+      </w:pPr>
+      <w:hyperlink r:id="rId7" w:history="1">
+        <w:r>
+          <w:rPr>
+            <w:rStyle w:val="Hyperlink"/>
+          </w:rPr>
+          <w:t>https://github.com/DickinsonCollege/FD2School-FarmData2</w:t>
+        </w:r>
+      </w:hyperlink>
+      <w:r>
+        <w:t xml:space="preserve"> </w:t>
+      </w:r>
+    </w:p>
+    <w:p/>
+    <w:p>
+      <w:r>
+        <w:rPr>
+          <w:b/>
+          <w:bCs/>
+          <w:u w:val="single"/>
+        </w:rPr>
+        <w:t xml:space="preserve">The </w:t>
+      </w:r>
       <w:r>
         <w:rPr>
           <w:b/>
@@ -285,39 +317,45 @@
     <w:p/>
     <w:p>
       <w:r>
-        <w:t>To</w:t>
-      </w:r>
-      <w:r>
-        <w:t xml:space="preserve"> learn about FarmData2 development and the technologies that it uses the next several activities will guide you through the creation of </w:t>
-      </w:r>
-      <w:r>
-        <w:t xml:space="preserve">a mockup of a Harvest Report </w:t>
-      </w:r>
-      <w:r>
-        <w:t>feature</w:t>
-      </w:r>
-      <w:r>
-        <w:t xml:space="preserve"> for FarmData2. </w:t>
-      </w:r>
-      <w:r>
-        <w:t xml:space="preserve">Our goal here is not to build the real harvest report feature, but to learn, so this report will not </w:t>
-      </w:r>
-      <w:r>
-        <w:t>have all of the features of an actual Harvest Report</w:t>
+        <w:t xml:space="preserve">At the end of the previous activity, you gained some experience using FarmData2 by looking at the Seeding Report and Seeding Input features. In this activity and the next several, you will learn about FarmData2 development and the technologies by building a </w:t>
+      </w:r>
+      <w:r>
+        <w:rPr>
+          <w:i/>
+          <w:iCs/>
+        </w:rPr>
+        <w:t>mockup of a Harvest Report feature</w:t>
+      </w:r>
+      <w:r>
+        <w:t xml:space="preserve"> for FarmData2.  Note that our goal here is not to build the real harvest report feature, but to learn (thus the mockup). The (mockup) report that you build will not have </w:t>
+      </w:r>
+      <w:proofErr w:type="gramStart"/>
+      <w:r>
+        <w:t>all of</w:t>
+      </w:r>
+      <w:proofErr w:type="gramEnd"/>
+      <w:r>
+        <w:t xml:space="preserve"> the features of an actual Harvest Report and it won’t look and feel quite like a full FarmData2 feature. However, by the end of the activities you will be well positioned to begin developing and testing real FarmData2 features. </w:t>
+      </w:r>
+    </w:p>
+    <w:p/>
+    <w:p>
+      <w:r>
+        <w:br w:type="page"/>
+      </w:r>
+    </w:p>
+    <w:p>
+      <w:r>
+        <w:lastRenderedPageBreak/>
+        <w:t xml:space="preserve">The </w:t>
+      </w:r>
+      <w:r>
+        <w:t>initial version of the mockup harvest report</w:t>
       </w:r>
       <w:r>
         <w:t xml:space="preserve"> </w:t>
       </w:r>
       <w:r>
-        <w:t xml:space="preserve">and it won’t look </w:t>
-      </w:r>
-      <w:r>
-        <w:t>and feel quite like a FarmData2 feature</w:t>
-      </w:r>
-      <w:r>
-        <w:t xml:space="preserve">. The page </w:t>
-      </w:r>
-      <w:r>
         <w:t xml:space="preserve">that you will </w:t>
       </w:r>
       <w:r>
@@ -327,7 +365,13 @@
         <w:t>through</w:t>
       </w:r>
       <w:r>
-        <w:t xml:space="preserve"> these activities will look something like this:</w:t>
+        <w:t xml:space="preserve"> these activities will look something like </w:t>
+      </w:r>
+      <w:r>
+        <w:t>the one shown below</w:t>
+      </w:r>
+      <w:r>
+        <w:t>:</w:t>
       </w:r>
     </w:p>
     <w:p>
@@ -362,7 +406,7 @@
                     <pic:cNvPicPr/>
                   </pic:nvPicPr>
                   <pic:blipFill>
-                    <a:blip r:embed="rId7" cstate="print">
+                    <a:blip r:embed="rId8" cstate="print">
                       <a:extLst>
                         <a:ext uri="{28A0092B-C50C-407E-A947-70E740481C1C}">
                           <a14:useLocalDpi xmlns:a14="http://schemas.microsoft.com/office/drawing/2010/main" val="0"/>
@@ -394,22 +438,121 @@
         </w:drawing>
       </w:r>
     </w:p>
-    <w:p>
-      <w:pPr>
-        <w:rPr>
-          <w:b/>
-          <w:bCs/>
-          <w:u w:val="single"/>
-        </w:rPr>
-      </w:pPr>
-      <w:r>
-        <w:rPr>
-          <w:b/>
-          <w:bCs/>
-          <w:u w:val="single"/>
-        </w:rPr>
-        <w:lastRenderedPageBreak/>
-        <w:t>Adding</w:t>
+    <w:p/>
+    <w:p>
+      <w:r>
+        <w:t>A later activity will then guide you through the process of making the report look more like a full FarmData2 feature (</w:t>
+      </w:r>
+      <w:proofErr w:type="gramStart"/>
+      <w:r>
+        <w:t>e.g.</w:t>
+      </w:r>
+      <w:proofErr w:type="gramEnd"/>
+      <w:r>
+        <w:t xml:space="preserve"> like the Seeding Report that you used).</w:t>
+      </w:r>
+    </w:p>
+    <w:p/>
+    <w:p>
+      <w:r>
+        <w:t>So</w:t>
+      </w:r>
+      <w:r>
+        <w:t>,</w:t>
+      </w:r>
+      <w:r>
+        <w:t xml:space="preserve"> let’s get start</w:t>
+      </w:r>
+      <w:r>
+        <w:t>e</w:t>
+      </w:r>
+      <w:r>
+        <w:t>d…</w:t>
+      </w:r>
+    </w:p>
+    <w:p/>
+    <w:p>
+      <w:pPr>
+        <w:rPr>
+          <w:b/>
+          <w:bCs/>
+          <w:u w:val="single"/>
+        </w:rPr>
+      </w:pPr>
+      <w:r>
+        <w:rPr>
+          <w:b/>
+          <w:bCs/>
+          <w:u w:val="single"/>
+        </w:rPr>
+        <w:t>Getting Started:</w:t>
+      </w:r>
+    </w:p>
+    <w:p/>
+    <w:p>
+      <w:r>
+        <w:t xml:space="preserve">1. Be sure that you have started FarmData2 using the </w:t>
+      </w:r>
+      <w:r>
+        <w:rPr>
+          <w:rFonts w:ascii="Courier" w:hAnsi="Courier"/>
+        </w:rPr>
+        <w:t>fd2-up.bash</w:t>
+      </w:r>
+      <w:r>
+        <w:t xml:space="preserve"> command</w:t>
+      </w:r>
+      <w:r>
+        <w:t xml:space="preserve"> and connect to it using the </w:t>
+      </w:r>
+      <w:proofErr w:type="spellStart"/>
+      <w:r>
+        <w:t>TigerVNC</w:t>
+      </w:r>
+      <w:proofErr w:type="spellEnd"/>
+      <w:r>
+        <w:t xml:space="preserve"> Viewer as you did </w:t>
+      </w:r>
+      <w:r>
+        <w:t xml:space="preserve">in the last activity.   You might find it helpful to </w:t>
+      </w:r>
+      <w:proofErr w:type="gramStart"/>
+      <w:r>
+        <w:t>refer back</w:t>
+      </w:r>
+      <w:proofErr w:type="gramEnd"/>
+      <w:r>
+        <w:t xml:space="preserve"> to the INSTALL.md file in the repository if you don’t remember how to start and stop FarmData2.</w:t>
+      </w:r>
+    </w:p>
+    <w:p>
+      <w:pPr>
+        <w:jc w:val="center"/>
+      </w:pPr>
+    </w:p>
+    <w:p>
+      <w:pPr>
+        <w:rPr>
+          <w:b/>
+          <w:bCs/>
+          <w:u w:val="single"/>
+        </w:rPr>
+      </w:pPr>
+      <w:r>
+        <w:rPr>
+          <w:b/>
+          <w:bCs/>
+          <w:u w:val="single"/>
+        </w:rPr>
+        <w:t>FarmData2 Tabs</w:t>
+      </w:r>
+      <w:r>
+        <w:rPr>
+          <w:b/>
+          <w:bCs/>
+          <w:u w:val="single"/>
+        </w:rPr>
+        <w:t xml:space="preserve"> and</w:t>
       </w:r>
       <w:r>
         <w:rPr>
@@ -425,31 +568,7 @@
           <w:bCs/>
           <w:u w:val="single"/>
         </w:rPr>
-        <w:t>a Sub-Tab to the</w:t>
-      </w:r>
-      <w:r>
-        <w:rPr>
-          <w:b/>
-          <w:bCs/>
-          <w:u w:val="single"/>
-        </w:rPr>
-        <w:t xml:space="preserve"> FarmData2</w:t>
-      </w:r>
-      <w:r>
-        <w:rPr>
-          <w:b/>
-          <w:bCs/>
-          <w:u w:val="single"/>
-        </w:rPr>
-        <w:t xml:space="preserve"> School </w:t>
-      </w:r>
-      <w:r>
-        <w:rPr>
-          <w:b/>
-          <w:bCs/>
-          <w:u w:val="single"/>
-        </w:rPr>
-        <w:t>Module</w:t>
+        <w:t>Sub-tabs</w:t>
       </w:r>
       <w:r>
         <w:rPr>
@@ -466,7 +585,7 @@
         <w:t xml:space="preserve">When you launch FarmData2 after installation you should see </w:t>
       </w:r>
       <w:r>
-        <w:t>four</w:t>
+        <w:t>five</w:t>
       </w:r>
       <w:r>
         <w:t xml:space="preserve"> tabs that are FarmData2 specific: </w:t>
@@ -491,6 +610,7 @@
       <w:r>
         <w:t xml:space="preserve">, </w:t>
       </w:r>
+      <w:proofErr w:type="spellStart"/>
       <w:r>
         <w:rPr>
           <w:i/>
@@ -498,9 +618,11 @@
         </w:rPr>
         <w:t>FieldKit</w:t>
       </w:r>
-      <w:r>
-        <w:t xml:space="preserve"> and </w:t>
-      </w:r>
+      <w:proofErr w:type="spellEnd"/>
+      <w:r>
+        <w:t xml:space="preserve">, </w:t>
+      </w:r>
+      <w:proofErr w:type="spellStart"/>
       <w:r>
         <w:rPr>
           <w:i/>
@@ -508,8 +630,25 @@
         </w:rPr>
         <w:t>BarnKit</w:t>
       </w:r>
-      <w:r>
-        <w:t xml:space="preserve"> as shown below.</w:t>
+      <w:proofErr w:type="spellEnd"/>
+      <w:r>
+        <w:t xml:space="preserve"> </w:t>
+      </w:r>
+      <w:r>
+        <w:t xml:space="preserve">and </w:t>
+      </w:r>
+      <w:r>
+        <w:rPr>
+          <w:i/>
+          <w:iCs/>
+        </w:rPr>
+        <w:t>FD2 Config</w:t>
+      </w:r>
+      <w:r>
+        <w:t xml:space="preserve"> </w:t>
+      </w:r>
+      <w:r>
+        <w:t>as shown below.</w:t>
       </w:r>
     </w:p>
     <w:p/>
@@ -518,14 +657,11 @@
         <w:jc w:val="center"/>
       </w:pPr>
       <w:r>
-        <w:rPr>
-          <w:noProof/>
-        </w:rPr>
         <w:drawing>
-          <wp:inline distT="0" distB="0" distL="0" distR="0" wp14:anchorId="0B33F881" wp14:editId="1B85AFF2">
-            <wp:extent cx="3333509" cy="1139661"/>
-            <wp:effectExtent l="0" t="0" r="0" b="3810"/>
-            <wp:docPr id="3" name="Picture 3" descr="Graphical user interface, text, application, chat or text message&#10;&#10;Description automatically generated"/>
+          <wp:inline distT="0" distB="0" distL="0" distR="0" wp14:anchorId="4D718C1F" wp14:editId="11E58C1B">
+            <wp:extent cx="5029200" cy="1498600"/>
+            <wp:effectExtent l="12700" t="12700" r="12700" b="12700"/>
+            <wp:docPr id="6" name="Picture 6" descr="Graphical user interface, text, application&#10;&#10;Description automatically generated"/>
             <wp:cNvGraphicFramePr>
               <a:graphicFrameLocks xmlns:a="http://schemas.openxmlformats.org/drawingml/2006/main" noChangeAspect="1"/>
             </wp:cNvGraphicFramePr>
@@ -533,203 +669,7 @@
               <a:graphicData uri="http://schemas.openxmlformats.org/drawingml/2006/picture">
                 <pic:pic xmlns:pic="http://schemas.openxmlformats.org/drawingml/2006/picture">
                   <pic:nvPicPr>
-                    <pic:cNvPr id="3" name="Picture 3" descr="Graphical user interface, text, application, chat or text message&#10;&#10;Description automatically generated"/>
-                    <pic:cNvPicPr/>
-                  </pic:nvPicPr>
-                  <pic:blipFill>
-                    <a:blip r:embed="rId8"/>
-                    <a:stretch>
-                      <a:fillRect/>
-                    </a:stretch>
-                  </pic:blipFill>
-                  <pic:spPr>
-                    <a:xfrm>
-                      <a:off x="0" y="0"/>
-                      <a:ext cx="3366391" cy="1150903"/>
-                    </a:xfrm>
-                    <a:prstGeom prst="rect">
-                      <a:avLst/>
-                    </a:prstGeom>
-                  </pic:spPr>
-                </pic:pic>
-              </a:graphicData>
-            </a:graphic>
-          </wp:inline>
-        </w:drawing>
-      </w:r>
-    </w:p>
-    <w:p/>
-    <w:p>
-      <w:r>
-        <w:t xml:space="preserve">The FieldKit and BarnKit tabs are where the majority of FarmData2 features will live.  The FD2 Example tab </w:t>
-      </w:r>
-      <w:r>
-        <w:t xml:space="preserve">and its sub-tabs </w:t>
-      </w:r>
-      <w:r>
-        <w:t xml:space="preserve">provide </w:t>
-      </w:r>
-      <w:r>
-        <w:t>a set of examples that illustrate the common UI elements and operations used in FarmData2.  These examples are useful references when adding new features to FarmData2 and will be something we return to in later activities.</w:t>
-      </w:r>
-      <w:r>
-        <w:t xml:space="preserve"> </w:t>
-      </w:r>
-      <w:r>
-        <w:t>The FD2 School tab is where you will complete this and future FarmData2 School activities.</w:t>
-      </w:r>
-    </w:p>
-    <w:p/>
-    <w:p>
-      <w:r>
-        <w:t xml:space="preserve">1. Create a feature branch from your FarmData2 main branch.  Give your new branch the name </w:t>
-      </w:r>
-      <w:r>
-        <w:rPr>
-          <w:rFonts w:ascii="Courier" w:hAnsi="Courier"/>
-        </w:rPr>
-        <w:t>&lt;name&gt;-</w:t>
-      </w:r>
-      <w:r>
-        <w:rPr>
-          <w:rFonts w:ascii="Courier" w:hAnsi="Courier"/>
-        </w:rPr>
-        <w:t>FD2School</w:t>
-      </w:r>
-      <w:r>
-        <w:t xml:space="preserve"> where </w:t>
-      </w:r>
-      <w:r>
-        <w:rPr>
-          <w:rFonts w:ascii="Courier" w:hAnsi="Courier"/>
-        </w:rPr>
-        <w:t>&lt;name&gt;</w:t>
-      </w:r>
-      <w:r>
-        <w:t xml:space="preserve"> is your name.</w:t>
-      </w:r>
-      <w:r>
-        <w:t xml:space="preserve">  Also be sure to </w:t>
-      </w:r>
-      <w:r>
-        <w:t>switch to</w:t>
-      </w:r>
-      <w:r>
-        <w:t xml:space="preserve"> your new branch.</w:t>
-      </w:r>
-      <w:r>
-        <w:t xml:space="preserve">  You will do </w:t>
-      </w:r>
-      <w:r>
-        <w:t xml:space="preserve">all of </w:t>
-      </w:r>
-      <w:r>
-        <w:t>your work for this activity in this feature branch.</w:t>
-      </w:r>
-    </w:p>
-    <w:p/>
-    <w:p>
-      <w:r>
-        <w:t xml:space="preserve">2. </w:t>
-      </w:r>
-      <w:r>
-        <w:t>Connect</w:t>
-      </w:r>
-      <w:r>
-        <w:t xml:space="preserve"> </w:t>
-      </w:r>
-      <w:r>
-        <w:t xml:space="preserve">a browser tab to the Theia IDE at </w:t>
-      </w:r>
-      <w:r>
-        <w:rPr>
-          <w:rFonts w:ascii="Courier" w:hAnsi="Courier"/>
-        </w:rPr>
-        <w:t>l</w:t>
-      </w:r>
-      <w:r>
-        <w:rPr>
-          <w:rFonts w:ascii="Courier" w:hAnsi="Courier"/>
-        </w:rPr>
-        <w:t>ocalhost:3000</w:t>
-      </w:r>
-      <w:r>
-        <w:t xml:space="preserve"> and use the “o</w:t>
-      </w:r>
-      <w:r>
-        <w:t>pen workspace</w:t>
-      </w:r>
-      <w:r>
-        <w:t>” option to open the</w:t>
-      </w:r>
-      <w:r>
-        <w:t xml:space="preserve"> FarmData2 folder</w:t>
-      </w:r>
-      <w:r>
-        <w:t>.</w:t>
-      </w:r>
-    </w:p>
-    <w:p/>
-    <w:p>
-      <w:r>
-        <w:t xml:space="preserve">3. </w:t>
-      </w:r>
-      <w:r>
-        <w:t xml:space="preserve">Find the </w:t>
-      </w:r>
-      <w:r>
-        <w:rPr>
-          <w:rFonts w:ascii="Courier" w:hAnsi="Courier"/>
-        </w:rPr>
-        <w:t>README.md</w:t>
-      </w:r>
-      <w:r>
-        <w:t xml:space="preserve"> file in the </w:t>
-      </w:r>
-      <w:r>
-        <w:t>﻿</w:t>
-      </w:r>
-      <w:r>
-        <w:rPr>
-          <w:rFonts w:ascii="Courier" w:hAnsi="Courier"/>
-        </w:rPr>
-        <w:t>FarmData2/farmdata2_modules/fd2_tabs/fd2_</w:t>
-      </w:r>
-      <w:r>
-        <w:rPr>
-          <w:rFonts w:ascii="Courier" w:hAnsi="Courier"/>
-        </w:rPr>
-        <w:t>school</w:t>
-      </w:r>
-      <w:r>
-        <w:t xml:space="preserve"> directory.  You can open this in the GitHub repository or in the Theia IDE.  If you open it in Theia, you’ll see the markdown source code.  To see it rendered as a document click the tiny</w:t>
-      </w:r>
-      <w:r>
-        <w:t xml:space="preserve"> preview</w:t>
-      </w:r>
-      <w:r>
-        <w:t xml:space="preserve"> icon </w:t>
-      </w:r>
-      <w:r>
-        <w:t>(</w:t>
-      </w:r>
-      <w:r>
-        <w:rPr>
-          <w:noProof/>
-        </w:rPr>
-        <w:drawing>
-          <wp:inline distT="0" distB="0" distL="0" distR="0" wp14:anchorId="7B208E04" wp14:editId="2AF538E0">
-            <wp:extent cx="136684" cy="129090"/>
-            <wp:effectExtent l="0" t="0" r="3175" b="0"/>
-            <wp:docPr id="4" name="Picture 4"/>
-            <wp:cNvGraphicFramePr>
-              <a:graphicFrameLocks xmlns:a="http://schemas.openxmlformats.org/drawingml/2006/main" noChangeAspect="1"/>
-            </wp:cNvGraphicFramePr>
-            <a:graphic xmlns:a="http://schemas.openxmlformats.org/drawingml/2006/main">
-              <a:graphicData uri="http://schemas.openxmlformats.org/drawingml/2006/picture">
-                <pic:pic xmlns:pic="http://schemas.openxmlformats.org/drawingml/2006/picture">
-                  <pic:nvPicPr>
-                    <pic:cNvPr id="1" name=""/>
+                    <pic:cNvPr id="6" name="Picture 6" descr="Graphical user interface, text, application&#10;&#10;Description automatically generated"/>
                     <pic:cNvPicPr/>
                   </pic:nvPicPr>
                   <pic:blipFill>
@@ -741,11 +681,16 @@
                   <pic:spPr>
                     <a:xfrm>
                       <a:off x="0" y="0"/>
-                      <a:ext cx="151536" cy="143117"/>
+                      <a:ext cx="5029200" cy="1498600"/>
                     </a:xfrm>
                     <a:prstGeom prst="rect">
                       <a:avLst/>
                     </a:prstGeom>
+                    <a:ln>
+                      <a:solidFill>
+                        <a:schemeClr val="accent1"/>
+                      </a:solidFill>
+                    </a:ln>
                   </pic:spPr>
                 </pic:pic>
               </a:graphicData>
@@ -753,194 +698,190 @@
           </wp:inline>
         </w:drawing>
       </w:r>
-      <w:r>
-        <w:t>) in the top</w:t>
-      </w:r>
-      <w:r>
-        <w:t xml:space="preserve"> right</w:t>
-      </w:r>
-      <w:r>
-        <w:t xml:space="preserve"> of the editor pane</w:t>
-      </w:r>
-      <w:r>
-        <w:t>.</w:t>
-      </w:r>
-    </w:p>
-    <w:p/>
-    <w:p>
-      <w:pPr>
-        <w:rPr>
-          <w:b/>
-          <w:bCs/>
-        </w:rPr>
-      </w:pPr>
-      <w:r>
-        <w:t xml:space="preserve">4. </w:t>
-      </w:r>
-      <w:r>
-        <w:t>For context, read through the document down to the “</w:t>
-      </w:r>
-      <w:r>
-        <w:t xml:space="preserve">﻿Adding a Sub-Tab </w:t>
-      </w:r>
-      <w:r>
-        <w:t>t</w:t>
-      </w:r>
-      <w:r>
-        <w:t>o the FD2 School Tab</w:t>
-      </w:r>
-      <w:r>
-        <w:t xml:space="preserve">” section. </w:t>
+    </w:p>
+    <w:p/>
+    <w:p>
+      <w:r>
+        <w:t xml:space="preserve">The </w:t>
+      </w:r>
+      <w:r>
+        <w:rPr>
+          <w:i/>
+          <w:iCs/>
+        </w:rPr>
+        <w:t>FD2 School</w:t>
+      </w:r>
+      <w:r>
+        <w:t xml:space="preserve"> tab is where you will complete this and future FarmData2 School activities.</w:t>
       </w:r>
       <w:r>
         <w:t xml:space="preserve"> </w:t>
       </w:r>
-      <w:r>
-        <w:t>Then</w:t>
-      </w:r>
-      <w:r>
-        <w:t xml:space="preserve"> follow </w:t>
-      </w:r>
-      <w:r>
-        <w:t xml:space="preserve">the </w:t>
-      </w:r>
-      <w:r>
-        <w:t xml:space="preserve">steps </w:t>
-      </w:r>
-      <w:r>
-        <w:t xml:space="preserve">listed there </w:t>
-      </w:r>
-      <w:r>
-        <w:t xml:space="preserve">to add a </w:t>
-      </w:r>
-      <w:r>
-        <w:t>new sub-</w:t>
-      </w:r>
-      <w:r>
-        <w:t xml:space="preserve">tab </w:t>
-      </w:r>
-      <w:r>
-        <w:t xml:space="preserve">to the </w:t>
-      </w:r>
-      <w:r>
-        <w:rPr>
-          <w:rFonts w:ascii="Courier" w:hAnsi="Courier"/>
-        </w:rPr>
-        <w:t>fd2_</w:t>
-      </w:r>
-      <w:r>
-        <w:rPr>
-          <w:rFonts w:ascii="Courier" w:hAnsi="Courier"/>
-        </w:rPr>
-        <w:t>school</w:t>
-      </w:r>
-      <w:r>
-        <w:t xml:space="preserve"> module.  Your new tab should have the </w:t>
-      </w:r>
-      <w:r>
-        <w:t xml:space="preserve">name </w:t>
-      </w:r>
-      <w:r>
-        <w:t>“</w:t>
-      </w:r>
-      <w:r>
-        <w:t>HTML</w:t>
-      </w:r>
-      <w:r>
-        <w:t>”</w:t>
-      </w:r>
-      <w:r>
-        <w:t xml:space="preserve"> and the </w:t>
-      </w:r>
-      <w:r>
-        <w:t xml:space="preserve">contents of the </w:t>
-      </w:r>
-      <w:r>
-        <w:t xml:space="preserve">tab </w:t>
-      </w:r>
-      <w:r>
-        <w:t>should be contained</w:t>
-      </w:r>
-      <w:r>
-        <w:t xml:space="preserve"> in a file name</w:t>
-      </w:r>
-      <w:r>
-        <w:t>d</w:t>
+    </w:p>
+    <w:p/>
+    <w:p>
+      <w:r>
+        <w:t xml:space="preserve">The </w:t>
+      </w:r>
+      <w:proofErr w:type="spellStart"/>
+      <w:r>
+        <w:rPr>
+          <w:i/>
+          <w:iCs/>
+        </w:rPr>
+        <w:t>FieldKit</w:t>
+      </w:r>
+      <w:proofErr w:type="spellEnd"/>
+      <w:r>
+        <w:rPr>
+          <w:i/>
+          <w:iCs/>
+        </w:rPr>
+        <w:t xml:space="preserve"> and </w:t>
+      </w:r>
+      <w:proofErr w:type="spellStart"/>
+      <w:r>
+        <w:rPr>
+          <w:i/>
+          <w:iCs/>
+        </w:rPr>
+        <w:t>BarnKit</w:t>
+      </w:r>
+      <w:proofErr w:type="spellEnd"/>
+      <w:r>
+        <w:t xml:space="preserve"> tabs are where the majority of FarmData2 features live.  </w:t>
+      </w:r>
+      <w:r>
+        <w:t xml:space="preserve">Each feature within a </w:t>
+      </w:r>
+      <w:proofErr w:type="gramStart"/>
+      <w:r>
+        <w:t>tab lives</w:t>
+      </w:r>
+      <w:proofErr w:type="gramEnd"/>
+      <w:r>
+        <w:t xml:space="preserve"> in what we will call a </w:t>
+      </w:r>
+      <w:r>
+        <w:rPr>
+          <w:i/>
+          <w:iCs/>
+        </w:rPr>
+        <w:t>sub-tab</w:t>
+      </w:r>
+      <w:r>
+        <w:t>. For example</w:t>
+      </w:r>
+      <w:r>
+        <w:t>,</w:t>
+      </w:r>
+      <w:r>
+        <w:t xml:space="preserve"> the </w:t>
+      </w:r>
+      <w:proofErr w:type="spellStart"/>
+      <w:r>
+        <w:t>BarnKit</w:t>
+      </w:r>
+      <w:proofErr w:type="spellEnd"/>
+      <w:r>
+        <w:t xml:space="preserve"> ta</w:t>
+      </w:r>
+      <w:r>
+        <w:t>b</w:t>
       </w:r>
       <w:r>
         <w:t xml:space="preserve"> </w:t>
       </w:r>
       <w:r>
-        <w:rPr>
-          <w:rFonts w:ascii="Courier" w:hAnsi="Courier"/>
-        </w:rPr>
-        <w:t>html</w:t>
-      </w:r>
-      <w:r>
-        <w:rPr>
-          <w:rFonts w:ascii="Courier" w:hAnsi="Courier"/>
-        </w:rPr>
-        <w:t>.html</w:t>
-      </w:r>
-      <w:r>
-        <w:t>.</w:t>
-      </w:r>
-      <w:r>
-        <w:t xml:space="preserve"> </w:t>
-      </w:r>
-      <w:r>
-        <w:t xml:space="preserve">Include your name in the content of the </w:t>
-      </w:r>
-      <w:r>
-        <w:rPr>
-          <w:rFonts w:ascii="Courier" w:hAnsi="Courier"/>
-        </w:rPr>
-        <w:t>html</w:t>
-      </w:r>
-      <w:r>
-        <w:rPr>
-          <w:rFonts w:ascii="Courier" w:hAnsi="Courier"/>
-        </w:rPr>
-        <w:t>.html</w:t>
-      </w:r>
-      <w:r>
-        <w:t xml:space="preserve"> file. </w:t>
-      </w:r>
-      <w:r>
-        <w:t xml:space="preserve">Take a screen shot of the </w:t>
-      </w:r>
-      <w:r>
-        <w:t xml:space="preserve">FD2 </w:t>
-      </w:r>
-      <w:r>
-        <w:t>School</w:t>
-      </w:r>
-      <w:r>
-        <w:t xml:space="preserve"> tab </w:t>
-      </w:r>
-      <w:r>
-        <w:t>with</w:t>
-      </w:r>
-      <w:r>
-        <w:t xml:space="preserve"> your </w:t>
-      </w:r>
-      <w:r>
-        <w:t>HTML</w:t>
-      </w:r>
-      <w:r>
-        <w:t xml:space="preserve"> sub-tab </w:t>
-      </w:r>
-      <w:r>
-        <w:t xml:space="preserve">open and </w:t>
-      </w:r>
-      <w:r>
-        <w:t xml:space="preserve">paste </w:t>
-      </w:r>
-      <w:r>
-        <w:t xml:space="preserve">it </w:t>
-      </w:r>
-      <w:r>
-        <w:t>below:</w:t>
+        <w:t>has 3</w:t>
+      </w:r>
+      <w:r>
+        <w:t xml:space="preserve"> sub-tabs</w:t>
+      </w:r>
+      <w:r>
+        <w:t xml:space="preserve"> - </w:t>
+      </w:r>
+      <w:r>
+        <w:t>Info, Seeding Report and Transplanting report</w:t>
+      </w:r>
+      <w:r>
+        <w:t xml:space="preserve"> as shown below:</w:t>
+      </w:r>
+    </w:p>
+    <w:p/>
+    <w:p>
+      <w:pPr>
+        <w:jc w:val="center"/>
+      </w:pPr>
+      <w:r>
+        <w:drawing>
+          <wp:inline distT="0" distB="0" distL="0" distR="0" wp14:anchorId="577EF3F1" wp14:editId="686D3257">
+            <wp:extent cx="5029200" cy="1003300"/>
+            <wp:effectExtent l="12700" t="12700" r="12700" b="12700"/>
+            <wp:docPr id="7" name="Picture 7" descr="A picture containing graphical user interface&#10;&#10;Description automatically generated"/>
+            <wp:cNvGraphicFramePr>
+              <a:graphicFrameLocks xmlns:a="http://schemas.openxmlformats.org/drawingml/2006/main" noChangeAspect="1"/>
+            </wp:cNvGraphicFramePr>
+            <a:graphic xmlns:a="http://schemas.openxmlformats.org/drawingml/2006/main">
+              <a:graphicData uri="http://schemas.openxmlformats.org/drawingml/2006/picture">
+                <pic:pic xmlns:pic="http://schemas.openxmlformats.org/drawingml/2006/picture">
+                  <pic:nvPicPr>
+                    <pic:cNvPr id="7" name="Picture 7" descr="A picture containing graphical user interface&#10;&#10;Description automatically generated"/>
+                    <pic:cNvPicPr/>
+                  </pic:nvPicPr>
+                  <pic:blipFill>
+                    <a:blip r:embed="rId10"/>
+                    <a:stretch>
+                      <a:fillRect/>
+                    </a:stretch>
+                  </pic:blipFill>
+                  <pic:spPr>
+                    <a:xfrm>
+                      <a:off x="0" y="0"/>
+                      <a:ext cx="5029200" cy="1003300"/>
+                    </a:xfrm>
+                    <a:prstGeom prst="rect">
+                      <a:avLst/>
+                    </a:prstGeom>
+                    <a:ln>
+                      <a:solidFill>
+                        <a:schemeClr val="accent1"/>
+                      </a:solidFill>
+                    </a:ln>
+                  </pic:spPr>
+                </pic:pic>
+              </a:graphicData>
+            </a:graphic>
+          </wp:inline>
+        </w:drawing>
+      </w:r>
+    </w:p>
+    <w:p/>
+    <w:p>
+      <w:r>
+        <w:t>2</w:t>
+      </w:r>
+      <w:r>
+        <w:t xml:space="preserve">. </w:t>
+      </w:r>
+      <w:r>
+        <w:t xml:space="preserve">The </w:t>
+      </w:r>
+      <w:r>
+        <w:rPr>
+          <w:i/>
+          <w:iCs/>
+        </w:rPr>
+        <w:t>FD2 Example tab</w:t>
+      </w:r>
+      <w:r>
+        <w:t xml:space="preserve"> and its sub-tabs provide a set of examples that illustrate the common UI elements and operations used in FarmData2.  These examples are useful references when adding new features to FarmData2 and will be something we return to in later activities. </w:t>
+      </w:r>
+    </w:p>
+    <w:p/>
+    <w:p>
+      <w:r>
+        <w:t>What sub-tabs are there in the FD2 Example Tab?</w:t>
       </w:r>
     </w:p>
     <w:p>
@@ -964,191 +905,1106 @@
     </w:p>
     <w:p/>
     <w:p>
-      <w:r>
-        <w:t xml:space="preserve">5. </w:t>
-      </w:r>
-      <w:r>
-        <w:t xml:space="preserve">You’ll be adding to your new sub-tab as you go through these activities. </w:t>
-      </w:r>
-      <w:r>
-        <w:t xml:space="preserve">As you finish particular </w:t>
-      </w:r>
-      <w:r>
-        <w:t>questions,</w:t>
-      </w:r>
-      <w:r>
-        <w:t xml:space="preserve"> you’ll be asked to make a commit to your repository with a message about</w:t>
-      </w:r>
-      <w:r>
-        <w:t xml:space="preserve"> what you have done</w:t>
-      </w:r>
-      <w:r>
-        <w:t>.</w:t>
-      </w:r>
-      <w:r>
-        <w:t xml:space="preserve"> This the first time you are being asked to do so.</w:t>
-      </w:r>
-      <w:r>
-        <w:t xml:space="preserve">  Stage (i.e. add) and </w:t>
-      </w:r>
-      <w:r>
-        <w:lastRenderedPageBreak/>
-        <w:t xml:space="preserve">commit the changes you have made </w:t>
-      </w:r>
-      <w:r>
-        <w:t>thus far to your feature branch</w:t>
-      </w:r>
-      <w:r>
-        <w:t xml:space="preserve">. </w:t>
-      </w:r>
-      <w:r>
-        <w:rPr>
-          <w:b/>
-          <w:bCs/>
-        </w:rPr>
-        <w:t>Be sure to</w:t>
-      </w:r>
-      <w:r>
-        <w:rPr>
-          <w:b/>
-          <w:bCs/>
-        </w:rPr>
-        <w:t xml:space="preserve"> </w:t>
-      </w:r>
-      <w:r>
-        <w:rPr>
-          <w:b/>
-          <w:bCs/>
-        </w:rPr>
-        <w:t>include</w:t>
-      </w:r>
-      <w:r>
-        <w:rPr>
-          <w:b/>
-          <w:bCs/>
-        </w:rPr>
-        <w:t xml:space="preserve"> a </w:t>
-      </w:r>
-      <w:r>
-        <w:rPr>
-          <w:b/>
-          <w:bCs/>
-        </w:rPr>
-        <w:t xml:space="preserve">meaningful </w:t>
-      </w:r>
-      <w:r>
-        <w:rPr>
-          <w:b/>
-          <w:bCs/>
-        </w:rPr>
-        <w:t xml:space="preserve">commit message that </w:t>
-      </w:r>
-      <w:r>
-        <w:rPr>
-          <w:b/>
-          <w:bCs/>
-        </w:rPr>
-        <w:t>describes</w:t>
-      </w:r>
-      <w:r>
-        <w:rPr>
-          <w:b/>
-          <w:bCs/>
-        </w:rPr>
-        <w:t xml:space="preserve"> what you have done</w:t>
-      </w:r>
-      <w:r>
-        <w:rPr>
-          <w:b/>
-          <w:bCs/>
-        </w:rPr>
-        <w:t xml:space="preserve"> </w:t>
-      </w:r>
-      <w:r>
-        <w:t xml:space="preserve">(e.g. </w:t>
-      </w:r>
-      <w:r>
-        <w:t xml:space="preserve">Use something descriptive like </w:t>
-      </w:r>
-      <w:r>
-        <w:t>“Added</w:t>
-      </w:r>
-      <w:r>
-        <w:t xml:space="preserve"> HTML sub-tab to FD2 School Tab” not something like “Did question 5” or “done” or “edited”)</w:t>
-      </w:r>
-      <w:r>
-        <w:rPr>
-          <w:b/>
-          <w:bCs/>
-        </w:rPr>
-        <w:t>.</w:t>
-      </w:r>
-      <w:r>
-        <w:t xml:space="preserve"> You can use the </w:t>
-      </w:r>
-      <w:r>
-        <w:rPr>
-          <w:rFonts w:ascii="Courier" w:hAnsi="Courier"/>
-        </w:rPr>
-        <w:t>-m</w:t>
-      </w:r>
-      <w:r>
-        <w:t xml:space="preserve"> flag on your </w:t>
-      </w:r>
-      <w:r>
-        <w:rPr>
-          <w:rFonts w:ascii="Courier" w:hAnsi="Courier"/>
-        </w:rPr>
-        <w:t>git commit</w:t>
-      </w:r>
-      <w:r>
-        <w:t xml:space="preserve"> command. Or for longer messages it will be more convenient to omit the </w:t>
-      </w:r>
-      <w:r>
-        <w:rPr>
-          <w:rFonts w:ascii="Courier" w:hAnsi="Courier"/>
-        </w:rPr>
-        <w:t>-m</w:t>
-      </w:r>
-      <w:r>
-        <w:t>, which will cause the nano</w:t>
-      </w:r>
-      <w:r>
-        <w:t xml:space="preserve"> or vi</w:t>
-      </w:r>
-      <w:r>
-        <w:t xml:space="preserve"> editor to open for you to type your commit message.</w:t>
-      </w:r>
-    </w:p>
-    <w:p/>
-    <w:p>
-      <w:r>
-        <w:t xml:space="preserve">6. </w:t>
-      </w:r>
-      <w:r>
-        <w:t>Push your feature branch to your origin</w:t>
-      </w:r>
-      <w:r>
-        <w:t>.</w:t>
-      </w:r>
-    </w:p>
-    <w:p/>
-    <w:p>
-      <w:r>
-        <w:t xml:space="preserve">7. </w:t>
-      </w:r>
-      <w:r>
-        <w:t xml:space="preserve">On GitHub create a </w:t>
+      <w:pPr>
+        <w:rPr>
+          <w:b/>
+          <w:bCs/>
+          <w:u w:val="single"/>
+        </w:rPr>
+      </w:pPr>
+      <w:r>
+        <w:rPr>
+          <w:b/>
+          <w:bCs/>
+          <w:u w:val="single"/>
+        </w:rPr>
+        <w:t xml:space="preserve">Tabs, </w:t>
+      </w:r>
+      <w:r>
+        <w:rPr>
+          <w:b/>
+          <w:bCs/>
+          <w:u w:val="single"/>
+        </w:rPr>
+        <w:t>Sub-</w:t>
+      </w:r>
+      <w:proofErr w:type="gramStart"/>
+      <w:r>
+        <w:rPr>
+          <w:b/>
+          <w:bCs/>
+          <w:u w:val="single"/>
+        </w:rPr>
+        <w:t>t</w:t>
+      </w:r>
+      <w:r>
+        <w:rPr>
+          <w:b/>
+          <w:bCs/>
+          <w:u w:val="single"/>
+        </w:rPr>
+        <w:t>abs</w:t>
+      </w:r>
+      <w:proofErr w:type="gramEnd"/>
+      <w:r>
+        <w:rPr>
+          <w:b/>
+          <w:bCs/>
+          <w:u w:val="single"/>
+        </w:rPr>
+        <w:t xml:space="preserve"> and FarmData2 Modules:</w:t>
+      </w:r>
+    </w:p>
+    <w:p/>
+    <w:p>
+      <w:r>
+        <w:t xml:space="preserve">FarmData2 features such as the Seeding Report and Seeding Input run within the </w:t>
+      </w:r>
+      <w:proofErr w:type="spellStart"/>
+      <w:r>
+        <w:t>farmOS</w:t>
+      </w:r>
+      <w:proofErr w:type="spellEnd"/>
+      <w:r>
+        <w:t xml:space="preserve"> application (</w:t>
+      </w:r>
+      <w:hyperlink r:id="rId11" w:history="1">
+        <w:r>
+          <w:rPr>
+            <w:rStyle w:val="Hyperlink"/>
+          </w:rPr>
+          <w:t>https://farmos.org/</w:t>
+        </w:r>
+      </w:hyperlink>
+      <w:r>
+        <w:t xml:space="preserve">).  In turn, </w:t>
+      </w:r>
+      <w:proofErr w:type="spellStart"/>
+      <w:r>
+        <w:t>farmOS</w:t>
+      </w:r>
+      <w:proofErr w:type="spellEnd"/>
+      <w:r>
+        <w:t xml:space="preserve"> is built on top of the Drupal Content Management System (</w:t>
+      </w:r>
+      <w:hyperlink r:id="rId12" w:history="1">
+        <w:r>
+          <w:rPr>
+            <w:rStyle w:val="Hyperlink"/>
+          </w:rPr>
+          <w:t>https://www.drupal.org/</w:t>
+        </w:r>
+      </w:hyperlink>
+      <w:r>
+        <w:t xml:space="preserve">).  This is relevant here mostly for vocabulary, as each </w:t>
+      </w:r>
+      <w:r>
+        <w:t>t</w:t>
+      </w:r>
+      <w:r>
+        <w:t xml:space="preserve">ab </w:t>
+      </w:r>
+      <w:r>
+        <w:t xml:space="preserve">in FarmData2 </w:t>
+      </w:r>
+      <w:r>
+        <w:t xml:space="preserve">appears in the </w:t>
+      </w:r>
+      <w:proofErr w:type="spellStart"/>
+      <w:r>
+        <w:t>farmOS</w:t>
+      </w:r>
+      <w:proofErr w:type="spellEnd"/>
+      <w:r>
+        <w:t xml:space="preserve"> interface and </w:t>
+      </w:r>
+      <w:r>
+        <w:t xml:space="preserve">is implemented as a </w:t>
       </w:r>
       <w:r>
         <w:rPr>
           <w:i/>
           <w:iCs/>
         </w:rPr>
+        <w:t>module</w:t>
+      </w:r>
+      <w:r>
+        <w:t xml:space="preserve"> in Drupa</w:t>
+      </w:r>
+      <w:r>
+        <w:t>l</w:t>
+      </w:r>
+      <w:r>
+        <w:t>.</w:t>
+      </w:r>
+      <w:r>
+        <w:t xml:space="preserve">  This section will familiarize you with the location and organization of the FarmData2 code that creates these modules</w:t>
+      </w:r>
+      <w:r>
+        <w:t xml:space="preserve"> and sub-tabs</w:t>
+      </w:r>
+      <w:r>
+        <w:t>.  The section</w:t>
+      </w:r>
+      <w:r>
+        <w:t>s following this</w:t>
+      </w:r>
+      <w:r>
+        <w:t xml:space="preserve"> will walk you through the process of creating a new </w:t>
+      </w:r>
+      <w:r>
+        <w:t>sub-tab in the module for FD2School</w:t>
+      </w:r>
+      <w:r>
+        <w:t>.</w:t>
+      </w:r>
+      <w:r>
+        <w:t xml:space="preserve">  </w:t>
+      </w:r>
+    </w:p>
+    <w:p/>
+    <w:p>
+      <w:r>
+        <w:t>3</w:t>
+      </w:r>
+      <w:r>
+        <w:t xml:space="preserve">. The code for </w:t>
+      </w:r>
+      <w:proofErr w:type="gramStart"/>
+      <w:r>
+        <w:t>all of</w:t>
+      </w:r>
+      <w:proofErr w:type="gramEnd"/>
+      <w:r>
+        <w:t xml:space="preserve"> </w:t>
+      </w:r>
+      <w:r>
+        <w:t>the FarmData2</w:t>
+      </w:r>
+      <w:r>
+        <w:t xml:space="preserve"> modules is contained in the </w:t>
+      </w:r>
+      <w:r>
+        <w:rPr>
+          <w:rFonts w:ascii="Courier" w:hAnsi="Courier"/>
+        </w:rPr>
+        <w:t>farmdata2/farmdata2_modules</w:t>
+      </w:r>
+      <w:r>
+        <w:t xml:space="preserve"> directory and its sub-directories.    </w:t>
+      </w:r>
+    </w:p>
+    <w:p/>
+    <w:p>
+      <w:pPr>
+        <w:ind w:left="360"/>
+      </w:pPr>
+      <w:r>
+        <w:t xml:space="preserve">a. What subdirectories exist in the </w:t>
+      </w:r>
+      <w:r>
+        <w:rPr>
+          <w:rFonts w:ascii="Courier" w:hAnsi="Courier"/>
+        </w:rPr>
+        <w:t>farmdata2/farmdata2_modules</w:t>
+      </w:r>
+      <w:r>
+        <w:t xml:space="preserve"> directory</w:t>
+      </w:r>
+      <w:r>
+        <w:t xml:space="preserve">?  </w:t>
+      </w:r>
+      <w:r>
+        <w:t xml:space="preserve">Examine the main tabs in your running instance of FarmData2. </w:t>
+      </w:r>
+      <w:r>
+        <w:t>How do these sub-directories seem to be related to the tabs that you see in the running FarmData2?</w:t>
+      </w:r>
+    </w:p>
+    <w:p>
+      <w:pPr>
+        <w:rPr>
+          <w:b/>
+          <w:bCs/>
+          <w:u w:val="single"/>
+        </w:rPr>
+      </w:pPr>
+    </w:p>
+    <w:p>
+      <w:pPr>
+        <w:pBdr>
+          <w:top w:val="thinThickThinSmallGap" w:sz="24" w:space="4" w:color="0070C0"/>
+          <w:left w:val="thinThickThinSmallGap" w:sz="24" w:space="4" w:color="0070C0"/>
+          <w:bottom w:val="thinThickThinSmallGap" w:sz="24" w:space="4" w:color="0070C0"/>
+          <w:right w:val="thinThickThinSmallGap" w:sz="24" w:space="4" w:color="0070C0"/>
+        </w:pBdr>
+        <w:ind w:left="360"/>
+      </w:pPr>
+    </w:p>
+    <w:p/>
+    <w:p>
+      <w:pPr>
+        <w:ind w:left="360"/>
+      </w:pPr>
+      <w:r>
+        <w:lastRenderedPageBreak/>
+        <w:t xml:space="preserve">b. </w:t>
+      </w:r>
+      <w:r>
+        <w:t xml:space="preserve">What subdirectories exist in the </w:t>
+      </w:r>
+      <w:r>
+        <w:rPr>
+          <w:rFonts w:ascii="Courier" w:hAnsi="Courier"/>
+        </w:rPr>
+        <w:t>farmdata2/farmdata2_modules/fd2_example</w:t>
+      </w:r>
+      <w:r>
+        <w:t xml:space="preserve"> directory? </w:t>
+      </w:r>
+      <w:r>
+        <w:t xml:space="preserve">Examine the </w:t>
+      </w:r>
+      <w:r>
+        <w:t>sub-</w:t>
+      </w:r>
+      <w:r>
+        <w:t xml:space="preserve">tabs </w:t>
+      </w:r>
+      <w:r>
+        <w:t xml:space="preserve">of the FD2 Example tab </w:t>
+      </w:r>
+      <w:r>
+        <w:t xml:space="preserve">in your running instance of FarmData2. </w:t>
+      </w:r>
+      <w:r>
+        <w:t xml:space="preserve">How do these sub-directories seem to be related to the </w:t>
+      </w:r>
+      <w:r>
+        <w:t>sub-</w:t>
+      </w:r>
+      <w:r>
+        <w:t xml:space="preserve">tabs </w:t>
+      </w:r>
+      <w:r>
+        <w:t>of the FD2 Example tab that you s</w:t>
+      </w:r>
+      <w:r>
+        <w:t>ee in the running FarmData2?</w:t>
+      </w:r>
+    </w:p>
+    <w:p>
+      <w:pPr>
+        <w:rPr>
+          <w:b/>
+          <w:bCs/>
+          <w:u w:val="single"/>
+        </w:rPr>
+      </w:pPr>
+    </w:p>
+    <w:p>
+      <w:pPr>
+        <w:pBdr>
+          <w:top w:val="thinThickThinSmallGap" w:sz="24" w:space="4" w:color="0070C0"/>
+          <w:left w:val="thinThickThinSmallGap" w:sz="24" w:space="4" w:color="0070C0"/>
+          <w:bottom w:val="thinThickThinSmallGap" w:sz="24" w:space="4" w:color="0070C0"/>
+          <w:right w:val="thinThickThinSmallGap" w:sz="24" w:space="4" w:color="0070C0"/>
+        </w:pBdr>
+        <w:ind w:left="360"/>
+      </w:pPr>
+    </w:p>
+    <w:p>
+      <w:r>
+        <w:tab/>
+      </w:r>
+    </w:p>
+    <w:p>
+      <w:pPr>
+        <w:rPr>
+          <w:b/>
+          <w:bCs/>
+          <w:u w:val="single"/>
+        </w:rPr>
+      </w:pPr>
+      <w:r>
+        <w:rPr>
+          <w:b/>
+          <w:bCs/>
+          <w:u w:val="single"/>
+        </w:rPr>
+        <w:t>Adding a Sub-Tab to the</w:t>
+      </w:r>
+      <w:r>
+        <w:rPr>
+          <w:b/>
+          <w:bCs/>
+          <w:u w:val="single"/>
+        </w:rPr>
+        <w:t xml:space="preserve"> </w:t>
+      </w:r>
+      <w:r>
+        <w:rPr>
+          <w:b/>
+          <w:bCs/>
+          <w:u w:val="single"/>
+        </w:rPr>
+        <w:t>FD2</w:t>
+      </w:r>
+      <w:r>
+        <w:rPr>
+          <w:b/>
+          <w:bCs/>
+          <w:u w:val="single"/>
+        </w:rPr>
+        <w:t>School Module</w:t>
+      </w:r>
+      <w:r>
+        <w:rPr>
+          <w:b/>
+          <w:bCs/>
+          <w:u w:val="single"/>
+        </w:rPr>
+        <w:t>:</w:t>
+      </w:r>
+    </w:p>
+    <w:p/>
+    <w:p>
+      <w:r>
+        <w:t xml:space="preserve">Now that you know where the code for the FarmData2 modules lives and a little bit about how it is organized, you’ll learn how to add a sub-tab to the FD2School tab.  As you work through this and subsequent FD2School activities you will </w:t>
+      </w:r>
+      <w:r>
+        <w:t xml:space="preserve">be creating a new sub-tab for </w:t>
+      </w:r>
+      <w:r>
+        <w:t>each</w:t>
+      </w:r>
+      <w:r>
+        <w:t xml:space="preserve"> activity.  </w:t>
+      </w:r>
+    </w:p>
+    <w:p/>
+    <w:p>
+      <w:r>
+        <w:t xml:space="preserve">4. </w:t>
+      </w:r>
+      <w:r>
+        <w:t xml:space="preserve">Use the following steps to </w:t>
+      </w:r>
+      <w:r>
+        <w:t>get ready to add a</w:t>
+      </w:r>
+      <w:r>
+        <w:t xml:space="preserve"> sub-tab </w:t>
+      </w:r>
+      <w:r>
+        <w:t>to</w:t>
+      </w:r>
+      <w:r>
+        <w:t xml:space="preserve"> the FD2School tab.</w:t>
+      </w:r>
+    </w:p>
+    <w:p/>
+    <w:p>
+      <w:pPr>
+        <w:ind w:left="360"/>
+      </w:pPr>
+      <w:r>
+        <w:t>a</w:t>
+      </w:r>
+      <w:r>
+        <w:t xml:space="preserve">. </w:t>
+      </w:r>
+      <w:r>
+        <w:t>Open a terminal in the FarmData2 development environment.</w:t>
+      </w:r>
+    </w:p>
+    <w:p>
+      <w:pPr>
+        <w:ind w:left="360"/>
+      </w:pPr>
+    </w:p>
+    <w:p>
+      <w:pPr>
+        <w:ind w:left="360"/>
+      </w:pPr>
+      <w:r>
+        <w:t xml:space="preserve">b. </w:t>
+      </w:r>
+      <w:r>
+        <w:t xml:space="preserve">Create a feature branch from your </w:t>
+      </w:r>
+      <w:r>
+        <w:t>FD2School-</w:t>
+      </w:r>
+      <w:r>
+        <w:t xml:space="preserve">FarmData2 </w:t>
+      </w:r>
+      <w:r>
+        <w:rPr>
+          <w:rFonts w:ascii="Courier" w:hAnsi="Courier"/>
+        </w:rPr>
+        <w:t>main</w:t>
+      </w:r>
+      <w:r>
+        <w:t xml:space="preserve"> branch.  Give your new branch the name </w:t>
+      </w:r>
+      <w:r>
+        <w:rPr>
+          <w:rFonts w:ascii="Courier" w:hAnsi="Courier"/>
+        </w:rPr>
+        <w:t>&lt;name&gt;-</w:t>
+      </w:r>
+      <w:r>
+        <w:rPr>
+          <w:rFonts w:ascii="Courier" w:hAnsi="Courier"/>
+        </w:rPr>
+        <w:t>FD2S</w:t>
+      </w:r>
+      <w:r>
+        <w:rPr>
+          <w:rFonts w:ascii="Courier" w:hAnsi="Courier"/>
+        </w:rPr>
+        <w:t>-02</w:t>
+      </w:r>
+      <w:r>
+        <w:t xml:space="preserve"> where </w:t>
+      </w:r>
+      <w:r>
+        <w:rPr>
+          <w:rFonts w:ascii="Courier" w:hAnsi="Courier"/>
+        </w:rPr>
+        <w:t>&lt;name&gt;</w:t>
+      </w:r>
+      <w:r>
+        <w:t xml:space="preserve"> is your name.</w:t>
+      </w:r>
+      <w:r>
+        <w:t xml:space="preserve">  Also be sure to </w:t>
+      </w:r>
+      <w:r>
+        <w:t>switch to</w:t>
+      </w:r>
+      <w:r>
+        <w:t xml:space="preserve"> your new branch.</w:t>
+      </w:r>
+      <w:r>
+        <w:t xml:space="preserve">  You will do </w:t>
+      </w:r>
+      <w:proofErr w:type="gramStart"/>
+      <w:r>
+        <w:t>all of</w:t>
+      </w:r>
+      <w:proofErr w:type="gramEnd"/>
+      <w:r>
+        <w:t xml:space="preserve"> </w:t>
+      </w:r>
+      <w:r>
+        <w:t>your work for this activity in this feature branch.</w:t>
+      </w:r>
+    </w:p>
+    <w:p>
+      <w:pPr>
+        <w:ind w:firstLine="360"/>
+      </w:pPr>
+    </w:p>
+    <w:p>
+      <w:pPr>
+        <w:ind w:left="360"/>
+      </w:pPr>
+      <w:r>
+        <w:t xml:space="preserve">c. </w:t>
+      </w:r>
+      <w:r>
+        <w:t xml:space="preserve">Find the </w:t>
+      </w:r>
+      <w:r>
+        <w:rPr>
+          <w:rFonts w:ascii="Courier" w:hAnsi="Courier"/>
+        </w:rPr>
+        <w:t>README.md</w:t>
+      </w:r>
+      <w:r>
+        <w:t xml:space="preserve"> file in the </w:t>
+      </w:r>
+      <w:r>
+        <w:rPr>
+          <w:rFonts w:ascii="Courier" w:hAnsi="Courier"/>
+        </w:rPr>
+        <w:t>farmdata2/farmdata2_modules</w:t>
+      </w:r>
+      <w:r>
+        <w:rPr>
+          <w:rFonts w:ascii="Courier" w:hAnsi="Courier"/>
+        </w:rPr>
+        <w:t>/fd2_</w:t>
+      </w:r>
+      <w:r>
+        <w:rPr>
+          <w:rFonts w:ascii="Courier" w:hAnsi="Courier"/>
+        </w:rPr>
+        <w:t>school</w:t>
+      </w:r>
+      <w:r>
+        <w:t xml:space="preserve"> directory.</w:t>
+      </w:r>
+      <w:r>
+        <w:t xml:space="preserve">  You can open this in the VS Codium </w:t>
+      </w:r>
+      <w:proofErr w:type="gramStart"/>
+      <w:r>
+        <w:t>editor, or</w:t>
+      </w:r>
+      <w:proofErr w:type="gramEnd"/>
+      <w:r>
+        <w:t xml:space="preserve"> find it in your browser on GitHub.  If you opened the file in </w:t>
+      </w:r>
+      <w:proofErr w:type="spellStart"/>
+      <w:r>
+        <w:t>VSCodium</w:t>
+      </w:r>
+      <w:proofErr w:type="spellEnd"/>
+      <w:r>
+        <w:t xml:space="preserve">, you </w:t>
+      </w:r>
+      <w:proofErr w:type="gramStart"/>
+      <w:r>
+        <w:t>can</w:t>
+      </w:r>
+      <w:proofErr w:type="gramEnd"/>
+      <w:r>
+        <w:t xml:space="preserve"> right click its name in the EXPLORER pane to open a “preview” that will show a nicely formatted version of the markdown.</w:t>
+      </w:r>
+    </w:p>
+    <w:p>
+      <w:pPr>
+        <w:ind w:left="360"/>
+      </w:pPr>
+    </w:p>
+    <w:p>
+      <w:pPr>
+        <w:ind w:left="360"/>
+      </w:pPr>
+      <w:r>
+        <w:t xml:space="preserve">d. </w:t>
+      </w:r>
+      <w:r>
+        <w:t>For context, read through the README document down to the “</w:t>
+      </w:r>
+      <w:r>
+        <w:t>﻿</w:t>
+      </w:r>
+      <w:r>
+        <w:t>The FarmData2 School Module</w:t>
+      </w:r>
+      <w:r>
+        <w:t xml:space="preserve">” section.  </w:t>
+      </w:r>
+    </w:p>
+    <w:p/>
+    <w:p>
+      <w:r>
+        <w:t>5</w:t>
+      </w:r>
+      <w:r>
+        <w:t xml:space="preserve">. </w:t>
+      </w:r>
+      <w:r>
+        <w:t>Now, f</w:t>
+      </w:r>
+      <w:r>
+        <w:t xml:space="preserve">ollow </w:t>
+      </w:r>
+      <w:r>
+        <w:t xml:space="preserve">the </w:t>
+      </w:r>
+      <w:r>
+        <w:t xml:space="preserve">steps </w:t>
+      </w:r>
+      <w:r>
+        <w:t xml:space="preserve">listed </w:t>
+      </w:r>
+      <w:r>
+        <w:t>in the “</w:t>
+      </w:r>
+      <w:r>
+        <w:t>The FarmData2 School Module</w:t>
+      </w:r>
+      <w:r>
+        <w:t>”</w:t>
+      </w:r>
+      <w:r>
+        <w:t xml:space="preserve"> </w:t>
+      </w:r>
+      <w:r>
+        <w:t xml:space="preserve">to add a </w:t>
+      </w:r>
+      <w:r>
+        <w:t>new sub-</w:t>
+      </w:r>
+      <w:r>
+        <w:t xml:space="preserve">tab </w:t>
+      </w:r>
+      <w:r>
+        <w:t xml:space="preserve">to the </w:t>
+      </w:r>
+      <w:r>
+        <w:rPr>
+          <w:rFonts w:ascii="Courier" w:hAnsi="Courier"/>
+        </w:rPr>
+        <w:t>fd2_</w:t>
+      </w:r>
+      <w:r>
+        <w:rPr>
+          <w:rFonts w:ascii="Courier" w:hAnsi="Courier"/>
+        </w:rPr>
+        <w:t>school</w:t>
+      </w:r>
+      <w:r>
+        <w:t xml:space="preserve"> module.  </w:t>
+      </w:r>
+    </w:p>
+    <w:p>
+      <w:pPr>
+        <w:pStyle w:val="ListParagraph"/>
+        <w:numPr>
+          <w:ilvl w:val="0"/>
+          <w:numId w:val="5"/>
+        </w:numPr>
+        <w:rPr>
+          <w:b/>
+          <w:bCs/>
+        </w:rPr>
+      </w:pPr>
+      <w:r>
+        <w:t xml:space="preserve">Your new tab should have the </w:t>
+      </w:r>
+      <w:r>
+        <w:t xml:space="preserve">name </w:t>
+      </w:r>
+      <w:r>
+        <w:t>“</w:t>
+      </w:r>
+      <w:r>
+        <w:t>HTML</w:t>
+      </w:r>
+      <w:r>
+        <w:t>”</w:t>
+      </w:r>
+    </w:p>
+    <w:p>
+      <w:pPr>
+        <w:pStyle w:val="ListParagraph"/>
+        <w:numPr>
+          <w:ilvl w:val="0"/>
+          <w:numId w:val="5"/>
+        </w:numPr>
+        <w:rPr>
+          <w:b/>
+          <w:bCs/>
+        </w:rPr>
+      </w:pPr>
+      <w:r>
+        <w:t>T</w:t>
+      </w:r>
+      <w:r>
+        <w:t xml:space="preserve">he </w:t>
+      </w:r>
+      <w:r>
+        <w:t xml:space="preserve">contents of the </w:t>
+      </w:r>
+      <w:r>
+        <w:t xml:space="preserve">tab </w:t>
+      </w:r>
+      <w:r>
+        <w:t>should be contained</w:t>
+      </w:r>
+      <w:r>
+        <w:t xml:space="preserve"> in a file name</w:t>
+      </w:r>
+      <w:r>
+        <w:t>d</w:t>
+      </w:r>
+      <w:r>
+        <w:t xml:space="preserve"> </w:t>
+      </w:r>
+      <w:r>
+        <w:rPr>
+          <w:rFonts w:ascii="Courier" w:hAnsi="Courier"/>
+        </w:rPr>
+        <w:t>html</w:t>
+      </w:r>
+      <w:r>
+        <w:rPr>
+          <w:rFonts w:ascii="Courier" w:hAnsi="Courier"/>
+        </w:rPr>
+        <w:t>.html</w:t>
+      </w:r>
+      <w:r>
+        <w:t>.</w:t>
+      </w:r>
+      <w:r>
+        <w:t xml:space="preserve"> </w:t>
+      </w:r>
+    </w:p>
+    <w:p>
+      <w:pPr>
+        <w:pStyle w:val="ListParagraph"/>
+        <w:numPr>
+          <w:ilvl w:val="0"/>
+          <w:numId w:val="5"/>
+        </w:numPr>
+        <w:rPr>
+          <w:b/>
+          <w:bCs/>
+        </w:rPr>
+      </w:pPr>
+      <w:r>
+        <w:t xml:space="preserve">For </w:t>
+      </w:r>
+      <w:proofErr w:type="gramStart"/>
+      <w:r>
+        <w:t>now</w:t>
+      </w:r>
+      <w:proofErr w:type="gramEnd"/>
+      <w:r>
+        <w:t xml:space="preserve"> the html.html file should contain just </w:t>
+      </w:r>
+      <w:r>
+        <w:t xml:space="preserve">your name </w:t>
+      </w:r>
+    </w:p>
+    <w:p>
+      <w:pPr>
+        <w:rPr>
+          <w:b/>
+          <w:bCs/>
+        </w:rPr>
+      </w:pPr>
+    </w:p>
+    <w:p>
+      <w:pPr>
+        <w:rPr>
+          <w:b/>
+          <w:bCs/>
+        </w:rPr>
+      </w:pPr>
+      <w:r>
+        <w:t xml:space="preserve">Take a screen shot of the </w:t>
+      </w:r>
+      <w:r>
+        <w:t xml:space="preserve">FD2 </w:t>
+      </w:r>
+      <w:r>
+        <w:t>School</w:t>
+      </w:r>
+      <w:r>
+        <w:t xml:space="preserve"> tab </w:t>
+      </w:r>
+      <w:r>
+        <w:t>with</w:t>
+      </w:r>
+      <w:r>
+        <w:t xml:space="preserve"> your </w:t>
+      </w:r>
+      <w:r>
+        <w:t>HTML</w:t>
+      </w:r>
+      <w:r>
+        <w:t xml:space="preserve"> sub-tab </w:t>
+      </w:r>
+      <w:r>
+        <w:t xml:space="preserve">open and </w:t>
+      </w:r>
+      <w:r>
+        <w:t xml:space="preserve">paste </w:t>
+      </w:r>
+      <w:r>
+        <w:t xml:space="preserve">it </w:t>
+      </w:r>
+      <w:r>
+        <w:t>below:</w:t>
+      </w:r>
+    </w:p>
+    <w:p>
+      <w:pPr>
+        <w:rPr>
+          <w:b/>
+          <w:bCs/>
+          <w:u w:val="single"/>
+        </w:rPr>
+      </w:pPr>
+    </w:p>
+    <w:p>
+      <w:pPr>
+        <w:pBdr>
+          <w:top w:val="thinThickThinSmallGap" w:sz="24" w:space="4" w:color="0070C0"/>
+          <w:left w:val="thinThickThinSmallGap" w:sz="24" w:space="4" w:color="0070C0"/>
+          <w:bottom w:val="thinThickThinSmallGap" w:sz="24" w:space="4" w:color="0070C0"/>
+          <w:right w:val="thinThickThinSmallGap" w:sz="24" w:space="4" w:color="0070C0"/>
+        </w:pBdr>
+      </w:pPr>
+    </w:p>
+    <w:p/>
+    <w:p>
+      <w:r>
+        <w:lastRenderedPageBreak/>
+        <w:t>6</w:t>
+      </w:r>
+      <w:r>
+        <w:t xml:space="preserve">. </w:t>
+      </w:r>
+      <w:r>
+        <w:t>As you work through the remainder of this activity, you will</w:t>
+      </w:r>
+      <w:r>
+        <w:t xml:space="preserve"> be adding to your new </w:t>
+      </w:r>
+      <w:r>
+        <w:t xml:space="preserve">HTML </w:t>
+      </w:r>
+      <w:r>
+        <w:t>sub-ta</w:t>
+      </w:r>
+      <w:r>
+        <w:t>b</w:t>
+      </w:r>
+      <w:r>
+        <w:t xml:space="preserve">. </w:t>
+      </w:r>
+      <w:r>
+        <w:t xml:space="preserve">As you finish </w:t>
+      </w:r>
+      <w:proofErr w:type="gramStart"/>
+      <w:r>
+        <w:t xml:space="preserve">particular </w:t>
+      </w:r>
+      <w:r>
+        <w:t>questions</w:t>
+      </w:r>
+      <w:proofErr w:type="gramEnd"/>
+      <w:r>
+        <w:t>,</w:t>
+      </w:r>
+      <w:r>
+        <w:t xml:space="preserve"> you’ll be asked to make a commit to your repository with a message about</w:t>
+      </w:r>
+      <w:r>
+        <w:t xml:space="preserve"> what you have done</w:t>
+      </w:r>
+      <w:r>
+        <w:t>.</w:t>
+      </w:r>
+      <w:r>
+        <w:t xml:space="preserve"> This the first time you are being asked to do so.</w:t>
+      </w:r>
+      <w:r>
+        <w:t xml:space="preserve">  </w:t>
+      </w:r>
+    </w:p>
+    <w:p/>
+    <w:p>
+      <w:r>
+        <w:t xml:space="preserve">Stage and commit the changes you have made </w:t>
+      </w:r>
+      <w:r>
+        <w:t>thus far to your feature branch</w:t>
+      </w:r>
+      <w:r>
+        <w:t xml:space="preserve">. </w:t>
+      </w:r>
+    </w:p>
+    <w:p>
+      <w:pPr>
+        <w:pStyle w:val="ListParagraph"/>
+        <w:numPr>
+          <w:ilvl w:val="0"/>
+          <w:numId w:val="6"/>
+        </w:numPr>
+      </w:pPr>
+      <w:r>
+        <w:rPr>
+          <w:b/>
+          <w:bCs/>
+        </w:rPr>
+        <w:t>Be sure to</w:t>
+      </w:r>
+      <w:r>
+        <w:rPr>
+          <w:b/>
+          <w:bCs/>
+        </w:rPr>
+        <w:t xml:space="preserve"> include a </w:t>
+      </w:r>
+      <w:r>
+        <w:rPr>
+          <w:b/>
+          <w:bCs/>
+        </w:rPr>
+        <w:t xml:space="preserve">meaningful </w:t>
+      </w:r>
+      <w:r>
+        <w:rPr>
+          <w:b/>
+          <w:bCs/>
+        </w:rPr>
+        <w:t xml:space="preserve">commit message that </w:t>
+      </w:r>
+      <w:r>
+        <w:rPr>
+          <w:b/>
+          <w:bCs/>
+        </w:rPr>
+        <w:t>describes</w:t>
+      </w:r>
+      <w:r>
+        <w:rPr>
+          <w:b/>
+          <w:bCs/>
+        </w:rPr>
+        <w:t xml:space="preserve"> what you have done</w:t>
+      </w:r>
+      <w:r>
+        <w:rPr>
+          <w:b/>
+          <w:bCs/>
+        </w:rPr>
+        <w:t xml:space="preserve"> </w:t>
+      </w:r>
+      <w:r>
+        <w:t>(</w:t>
+      </w:r>
+      <w:proofErr w:type="gramStart"/>
+      <w:r>
+        <w:t>e.g.</w:t>
+      </w:r>
+      <w:proofErr w:type="gramEnd"/>
+      <w:r>
+        <w:t xml:space="preserve"> </w:t>
+      </w:r>
+      <w:r>
+        <w:t xml:space="preserve">Use something descriptive like </w:t>
+      </w:r>
+      <w:r>
+        <w:t>“Added</w:t>
+      </w:r>
+      <w:r>
+        <w:t xml:space="preserve"> HTML sub-tab to FD2 School Tab” not something like “Did question 5” or “done” or “edited”)</w:t>
+      </w:r>
+      <w:r>
+        <w:rPr>
+          <w:b/>
+          <w:bCs/>
+        </w:rPr>
+        <w:t>.</w:t>
+      </w:r>
+      <w:r>
+        <w:t xml:space="preserve"> </w:t>
+      </w:r>
+    </w:p>
+    <w:p>
+      <w:pPr>
+        <w:pStyle w:val="ListParagraph"/>
+        <w:numPr>
+          <w:ilvl w:val="0"/>
+          <w:numId w:val="6"/>
+        </w:numPr>
+      </w:pPr>
+      <w:r>
+        <w:t xml:space="preserve">You can use the </w:t>
+      </w:r>
+      <w:r>
+        <w:rPr>
+          <w:rFonts w:ascii="Courier" w:hAnsi="Courier"/>
+        </w:rPr>
+        <w:t>-m</w:t>
+      </w:r>
+      <w:r>
+        <w:t xml:space="preserve"> flag on your </w:t>
+      </w:r>
+      <w:r>
+        <w:rPr>
+          <w:rFonts w:ascii="Courier" w:hAnsi="Courier"/>
+        </w:rPr>
+        <w:t>git commit</w:t>
+      </w:r>
+      <w:r>
+        <w:t xml:space="preserve"> command</w:t>
+      </w:r>
+      <w:r>
+        <w:t xml:space="preserve"> to add the message</w:t>
+      </w:r>
+      <w:r>
+        <w:t xml:space="preserve">. Or omit the </w:t>
+      </w:r>
+      <w:r>
+        <w:rPr>
+          <w:rFonts w:ascii="Courier" w:hAnsi="Courier"/>
+        </w:rPr>
+        <w:t>-m</w:t>
+      </w:r>
+      <w:r>
+        <w:t>, which will cause the nano</w:t>
+      </w:r>
+      <w:r>
+        <w:t xml:space="preserve"> </w:t>
+      </w:r>
+      <w:r>
+        <w:t>editor to open</w:t>
+      </w:r>
+      <w:r>
+        <w:t xml:space="preserve">, allowing you to </w:t>
+      </w:r>
+      <w:r>
+        <w:t xml:space="preserve">type </w:t>
+      </w:r>
+      <w:r>
+        <w:t>a longer</w:t>
+      </w:r>
+      <w:r>
+        <w:t xml:space="preserve"> commit message.</w:t>
+      </w:r>
+    </w:p>
+    <w:p/>
+    <w:p>
+      <w:r>
+        <w:t>7</w:t>
+      </w:r>
+      <w:r>
+        <w:t xml:space="preserve">. </w:t>
+      </w:r>
+      <w:r>
+        <w:t>Push your feature branch to your origin</w:t>
+      </w:r>
+      <w:r>
+        <w:t>.</w:t>
+      </w:r>
+    </w:p>
+    <w:p/>
+    <w:p>
+      <w:r>
+        <w:t>8</w:t>
+      </w:r>
+      <w:r>
+        <w:t xml:space="preserve">. </w:t>
+      </w:r>
+      <w:r>
+        <w:t xml:space="preserve">On GitHub create a </w:t>
+      </w:r>
+      <w:r>
+        <w:rPr>
+          <w:i/>
+          <w:iCs/>
+        </w:rPr>
         <w:t>Draft Pull Request</w:t>
       </w:r>
       <w:r>
-        <w:t xml:space="preserve"> for your branch to the upstream FarmData2 repository.  You create a Draft Pull Request just like you create a normal Pull Request, but use the drop down on the green “Create pull request” button and choose “Create draft pull request” as shown below:</w:t>
+        <w:t xml:space="preserve"> for your branch to the upstream </w:t>
+      </w:r>
+      <w:r>
+        <w:t>FD2School-</w:t>
+      </w:r>
+      <w:r>
+        <w:t>FarmData2 repository.  You create a Draft Pull Request just like you create a normal Pull Request, but use the drop down on the green “Create pull request” button and choose “Create draft pull request” as shown below:</w:t>
       </w:r>
     </w:p>
     <w:p/>
@@ -1260,7 +2116,7 @@
                     <pic:cNvPicPr/>
                   </pic:nvPicPr>
                   <pic:blipFill>
-                    <a:blip r:embed="rId10"/>
+                    <a:blip r:embed="rId13"/>
                     <a:stretch>
                       <a:fillRect/>
                     </a:stretch>
@@ -1309,7 +2165,7 @@
                     <pic:cNvPicPr/>
                   </pic:nvPicPr>
                   <pic:blipFill>
-                    <a:blip r:embed="rId11"/>
+                    <a:blip r:embed="rId14"/>
                     <a:stretch>
                       <a:fillRect/>
                     </a:stretch>
@@ -1333,7 +2189,13 @@
     <w:p/>
     <w:p>
       <w:r>
-        <w:t xml:space="preserve">A Draft Pull Request is just like a pull </w:t>
+        <w:t xml:space="preserve">A Draft Pull Request is just like a </w:t>
+      </w:r>
+      <w:r>
+        <w:t xml:space="preserve">regular </w:t>
+      </w:r>
+      <w:r>
+        <w:t xml:space="preserve">pull </w:t>
       </w:r>
       <w:r>
         <w:t>request but</w:t>
@@ -1406,7 +2268,15 @@
     <w:p/>
     <w:p>
       <w:r>
-        <w:t>The basic structure of all of the FarmData2 specific pages is specified using HTML.</w:t>
+        <w:t xml:space="preserve">The basic structure of </w:t>
+      </w:r>
+      <w:proofErr w:type="gramStart"/>
+      <w:r>
+        <w:t>all of</w:t>
+      </w:r>
+      <w:proofErr w:type="gramEnd"/>
+      <w:r>
+        <w:t xml:space="preserve"> the FarmData2 specific pages is specified using HTML.</w:t>
       </w:r>
       <w:r>
         <w:t xml:space="preserve"> </w:t>
@@ -1468,12 +2338,24 @@
           <w:numId w:val="2"/>
         </w:numPr>
       </w:pPr>
-      <w:hyperlink r:id="rId12" w:history="1">
+      <w:hyperlink r:id="rId15" w:history="1">
         <w:r>
           <w:rPr>
             <w:rStyle w:val="Hyperlink"/>
           </w:rPr>
-          <w:t>https://developer.mozilla.org/en-US/docs/Learn/Getting_started_with_the_web/HTML_basics</w:t>
+          <w:t>https://develope</w:t>
+        </w:r>
+        <w:r>
+          <w:rPr>
+            <w:rStyle w:val="Hyperlink"/>
+          </w:rPr>
+          <w:t>r</w:t>
+        </w:r>
+        <w:r>
+          <w:rPr>
+            <w:rStyle w:val="Hyperlink"/>
+          </w:rPr>
+          <w:t>.mozilla.org/en-US/docs/Learn/Getting_started_with_the_web/HTML_basics</w:t>
         </w:r>
       </w:hyperlink>
       <w:r>
@@ -1483,6 +2365,7 @@
     <w:p/>
     <w:p>
       <w:r>
+        <w:lastRenderedPageBreak/>
         <w:t xml:space="preserve">You should read through the guide understanding the contents of each section.  </w:t>
       </w:r>
       <w:r>
@@ -1498,7 +2381,7 @@
     <w:p/>
     <w:p>
       <w:r>
-        <w:t>8</w:t>
+        <w:t>9</w:t>
       </w:r>
       <w:r>
         <w:t xml:space="preserve">. </w:t>
@@ -1535,8 +2418,13 @@
       <w:r>
         <w:t xml:space="preserve">, which is </w:t>
       </w:r>
-      <w:r>
-        <w:t xml:space="preserve">similar to the </w:t>
+      <w:proofErr w:type="gramStart"/>
+      <w:r>
+        <w:t>similar to</w:t>
+      </w:r>
+      <w:proofErr w:type="gramEnd"/>
+      <w:r>
+        <w:t xml:space="preserve"> the </w:t>
       </w:r>
       <w:r>
         <w:t>paragraph (</w:t>
@@ -1623,7 +2511,7 @@
     <w:p/>
     <w:p>
       <w:r>
-        <w:t>9</w:t>
+        <w:t>10</w:t>
       </w:r>
       <w:r>
         <w:t>. Consider the following HTML element</w:t>
@@ -1658,7 +2546,21 @@
         <w:rPr>
           <w:rFonts w:ascii="Courier" w:hAnsi="Courier"/>
         </w:rPr>
-        <w:t xml:space="preserve"> draggable=”true”&gt;this </w:t>
+        <w:t xml:space="preserve"> draggable</w:t>
+      </w:r>
+      <w:proofErr w:type="gramStart"/>
+      <w:r>
+        <w:rPr>
+          <w:rFonts w:ascii="Courier" w:hAnsi="Courier"/>
+        </w:rPr>
+        <w:t>=”true</w:t>
+      </w:r>
+      <w:proofErr w:type="gramEnd"/>
+      <w:r>
+        <w:rPr>
+          <w:rFonts w:ascii="Courier" w:hAnsi="Courier"/>
+        </w:rPr>
+        <w:t xml:space="preserve">”&gt;this </w:t>
       </w:r>
       <w:r>
         <w:rPr>
@@ -1772,7 +2674,10 @@
     <w:p/>
     <w:p>
       <w:r>
-        <w:t>10</w:t>
+        <w:t>1</w:t>
+      </w:r>
+      <w:r>
+        <w:t>1</w:t>
       </w:r>
       <w:r>
         <w:t xml:space="preserve">. Write </w:t>
@@ -1880,7 +2785,10 @@
     <w:p/>
     <w:p>
       <w:r>
-        <w:t>11</w:t>
+        <w:t>1</w:t>
+      </w:r>
+      <w:r>
+        <w:t>2</w:t>
       </w:r>
       <w:r>
         <w:t xml:space="preserve">. </w:t>
@@ -1938,7 +2846,10 @@
     <w:p/>
     <w:p>
       <w:r>
-        <w:t>12</w:t>
+        <w:t>1</w:t>
+      </w:r>
+      <w:r>
+        <w:t>3</w:t>
       </w:r>
       <w:r>
         <w:t xml:space="preserve">. </w:t>
@@ -2030,11 +2941,10 @@
     <w:p/>
     <w:p>
       <w:r>
-        <w:lastRenderedPageBreak/>
         <w:t>1</w:t>
       </w:r>
       <w:r>
-        <w:t>3</w:t>
+        <w:t>4</w:t>
       </w:r>
       <w:r>
         <w:t xml:space="preserve">. </w:t>
@@ -2103,7 +3013,34 @@
         </w:numPr>
       </w:pPr>
       <w:r>
-        <w:t>The Harvest Report and My Mock Report are displayed as level 1 headings.</w:t>
+        <w:t>“</w:t>
+      </w:r>
+      <w:r>
+        <w:t>Harvest Report</w:t>
+      </w:r>
+      <w:r>
+        <w:t>”</w:t>
+      </w:r>
+      <w:r>
+        <w:t xml:space="preserve"> and </w:t>
+      </w:r>
+      <w:r>
+        <w:t>“</w:t>
+      </w:r>
+      <w:r>
+        <w:t xml:space="preserve">My </w:t>
+      </w:r>
+      <w:r>
+        <w:t>Sample Harvest</w:t>
+      </w:r>
+      <w:r>
+        <w:t xml:space="preserve"> Report</w:t>
+      </w:r>
+      <w:r>
+        <w:t>”</w:t>
+      </w:r>
+      <w:r>
+        <w:t xml:space="preserve"> are displayed as level 1 headings.</w:t>
       </w:r>
     </w:p>
     <w:p>
@@ -2154,7 +3091,15 @@
         <w:t xml:space="preserve">that you write </w:t>
       </w:r>
       <w:r>
-        <w:t>is nicely formatted (e.g. indent</w:t>
+        <w:t>is nicely formatted (</w:t>
+      </w:r>
+      <w:proofErr w:type="gramStart"/>
+      <w:r>
+        <w:t>e.g.</w:t>
+      </w:r>
+      <w:proofErr w:type="gramEnd"/>
+      <w:r>
+        <w:t xml:space="preserve"> indent</w:t>
       </w:r>
       <w:r>
         <w:t xml:space="preserve"> it</w:t>
@@ -2209,13 +3154,13 @@
                     <pic:cNvPicPr/>
                   </pic:nvPicPr>
                   <pic:blipFill>
-                    <a:blip r:embed="rId13">
+                    <a:blip r:embed="rId16">
                       <a:extLst>
                         <a:ext uri="{28A0092B-C50C-407E-A947-70E740481C1C}">
                           <a14:useLocalDpi xmlns:a14="http://schemas.microsoft.com/office/drawing/2010/main" val="0"/>
                         </a:ext>
                         <a:ext uri="{96DAC541-7B7A-43D3-8B79-37D633B846F1}">
-                          <asvg:svgBlip xmlns:asvg="http://schemas.microsoft.com/office/drawing/2016/SVG/main" r:embed="rId14"/>
+                          <asvg:svgBlip xmlns:asvg="http://schemas.microsoft.com/office/drawing/2016/SVG/main" r:embed="rId17"/>
                         </a:ext>
                       </a:extLst>
                     </a:blip>
@@ -2242,7 +3187,13 @@
     <w:p/>
     <w:p>
       <w:r>
-        <w:t xml:space="preserve">14. Stage and commit to your feature branch the changes you have made to your Harvest Report mockup. </w:t>
+        <w:t>1</w:t>
+      </w:r>
+      <w:r>
+        <w:t>5</w:t>
+      </w:r>
+      <w:r>
+        <w:t xml:space="preserve">. Stage and commit to your feature branch the changes you have made to your Harvest Report mockup. </w:t>
       </w:r>
       <w:r>
         <w:rPr>
@@ -2310,7 +3261,18 @@
     <w:p/>
     <w:p>
       <w:r>
-        <w:t xml:space="preserve">Note that pushing a branch for which a pull request has been made will automatically update the pull request.  Thus, the pull request at the upstream will now contain two commits, one for </w:t>
+        <w:t>Note</w:t>
+      </w:r>
+      <w:r>
+        <w:t xml:space="preserve"> that pushing a branch for which a pull request has been made will automatically update the pull request.  Thus, the pull request at the upstream will now </w:t>
+      </w:r>
+      <w:proofErr w:type="gramStart"/>
+      <w:r>
+        <w:t>contain</w:t>
+      </w:r>
+      <w:proofErr w:type="gramEnd"/>
+      <w:r>
+        <w:t xml:space="preserve"> two commits, one for </w:t>
       </w:r>
       <w:r>
         <w:t>when you created the</w:t>
@@ -2368,7 +3330,15 @@
     <w:p/>
     <w:p>
       <w:r>
-        <w:t xml:space="preserve">HTML defines many elements besides those that were described in the guide.  You can find a complete reference to all of the HTML tags in the </w:t>
+        <w:t xml:space="preserve">HTML defines many elements besides those that were described in the guide.  You can find a complete reference to </w:t>
+      </w:r>
+      <w:proofErr w:type="gramStart"/>
+      <w:r>
+        <w:t>all of</w:t>
+      </w:r>
+      <w:proofErr w:type="gramEnd"/>
+      <w:r>
+        <w:t xml:space="preserve"> the HTML tags in the </w:t>
       </w:r>
       <w:r>
         <w:rPr>
@@ -2388,12 +3358,24 @@
           <w:numId w:val="3"/>
         </w:numPr>
       </w:pPr>
-      <w:hyperlink r:id="rId15" w:history="1">
+      <w:hyperlink r:id="rId18" w:history="1">
         <w:r>
           <w:rPr>
             <w:rStyle w:val="Hyperlink"/>
           </w:rPr>
-          <w:t>https://developer.mozilla.org/en-US/docs/Web/HTML/Element</w:t>
+          <w:t>https://developer.mozilla.org</w:t>
+        </w:r>
+        <w:r>
+          <w:rPr>
+            <w:rStyle w:val="Hyperlink"/>
+          </w:rPr>
+          <w:t>/</w:t>
+        </w:r>
+        <w:r>
+          <w:rPr>
+            <w:rStyle w:val="Hyperlink"/>
+          </w:rPr>
+          <w:t>en-US/docs/Web/HTML/Element</w:t>
         </w:r>
       </w:hyperlink>
       <w:r>
@@ -2403,7 +3385,13 @@
     <w:p/>
     <w:p>
       <w:r>
-        <w:t>15. Use the HTML elements reference to answer the following questions</w:t>
+        <w:t>1</w:t>
+      </w:r>
+      <w:r>
+        <w:t>6</w:t>
+      </w:r>
+      <w:r>
+        <w:t>. Use the HTML elements reference to answer the following questions</w:t>
       </w:r>
       <w:r>
         <w:t>.  Write your answers in your own words.</w:t>
@@ -2422,7 +3410,21 @@
         <w:rPr>
           <w:rFonts w:ascii="Courier" w:hAnsi="Courier"/>
         </w:rPr>
-        <w:t>&lt;br&gt;</w:t>
+        <w:t>&lt;</w:t>
+      </w:r>
+      <w:proofErr w:type="spellStart"/>
+      <w:r>
+        <w:rPr>
+          <w:rFonts w:ascii="Courier" w:hAnsi="Courier"/>
+        </w:rPr>
+        <w:t>br</w:t>
+      </w:r>
+      <w:proofErr w:type="spellEnd"/>
+      <w:r>
+        <w:rPr>
+          <w:rFonts w:ascii="Courier" w:hAnsi="Courier"/>
+        </w:rPr>
+        <w:t>&gt;</w:t>
       </w:r>
       <w:r>
         <w:t xml:space="preserve"> tag do?  </w:t>
@@ -2453,7 +3455,6 @@
         <w:ind w:left="360"/>
       </w:pPr>
       <w:r>
-        <w:lastRenderedPageBreak/>
         <w:t>b</w:t>
       </w:r>
       <w:r>
@@ -2465,12 +3466,14 @@
         </w:rPr>
         <w:t>&lt;</w:t>
       </w:r>
+      <w:proofErr w:type="spellStart"/>
       <w:r>
         <w:rPr>
           <w:rFonts w:ascii="Courier" w:hAnsi="Courier"/>
         </w:rPr>
         <w:t>hr</w:t>
       </w:r>
+      <w:proofErr w:type="spellEnd"/>
       <w:r>
         <w:rPr>
           <w:rFonts w:ascii="Courier" w:hAnsi="Courier"/>
@@ -2636,7 +3639,13 @@
     <w:p/>
     <w:p>
       <w:r>
-        <w:t>16. Improve your Harvest Report page by:</w:t>
+        <w:t>1</w:t>
+      </w:r>
+      <w:r>
+        <w:t>7</w:t>
+      </w:r>
+      <w:r>
+        <w:t>. Improve your Harvest Report page by:</w:t>
       </w:r>
     </w:p>
     <w:p>
@@ -2690,7 +3699,13 @@
     <w:p/>
     <w:p>
       <w:r>
-        <w:t xml:space="preserve">17. Stage and commit to your feature branch the changes you have made to your Harvest Report mockup. </w:t>
+        <w:t>1</w:t>
+      </w:r>
+      <w:r>
+        <w:t>8</w:t>
+      </w:r>
+      <w:r>
+        <w:t xml:space="preserve">. Stage and commit to your feature branch the changes you have made to your Harvest Report mockup. </w:t>
       </w:r>
       <w:r>
         <w:rPr>
@@ -2801,7 +3816,13 @@
     <w:p/>
     <w:p>
       <w:r>
-        <w:t xml:space="preserve">18. </w:t>
+        <w:t>1</w:t>
+      </w:r>
+      <w:r>
+        <w:t>9</w:t>
+      </w:r>
+      <w:r>
+        <w:t xml:space="preserve">. </w:t>
       </w:r>
       <w:r>
         <w:t xml:space="preserve">Use the MDN </w:t>
@@ -2827,12 +3848,24 @@
           <w:numId w:val="4"/>
         </w:numPr>
       </w:pPr>
-      <w:hyperlink r:id="rId16" w:history="1">
+      <w:hyperlink r:id="rId19" w:history="1">
         <w:r>
           <w:rPr>
             <w:rStyle w:val="Hyperlink"/>
           </w:rPr>
-          <w:t>https://developer.mozilla.org/en-US/docs/Learn/Forms/Basic_native_form_controls</w:t>
+          <w:t>https://developer.mozilla.org/en-US/docs</w:t>
+        </w:r>
+        <w:r>
+          <w:rPr>
+            <w:rStyle w:val="Hyperlink"/>
+          </w:rPr>
+          <w:t>/</w:t>
+        </w:r>
+        <w:r>
+          <w:rPr>
+            <w:rStyle w:val="Hyperlink"/>
+          </w:rPr>
+          <w:t>Learn/Forms/Basic_native_form_controls</w:t>
         </w:r>
       </w:hyperlink>
       <w:r>
@@ -2882,7 +3915,7 @@
                     <pic:cNvPicPr/>
                   </pic:nvPicPr>
                   <pic:blipFill>
-                    <a:blip r:embed="rId17"/>
+                    <a:blip r:embed="rId20"/>
                     <a:stretch>
                       <a:fillRect/>
                     </a:stretch>
@@ -2942,7 +3975,13 @@
         <w:t xml:space="preserve">Ensure that only one of the buttons can be selected at a time. </w:t>
       </w:r>
       <w:r>
-        <w:t xml:space="preserve">Be sure to notice the </w:t>
+        <w:t xml:space="preserve">Be sure to </w:t>
+      </w:r>
+      <w:r>
+        <w:t>pay attention to</w:t>
+      </w:r>
+      <w:r>
+        <w:t xml:space="preserve"> the </w:t>
       </w:r>
       <w:r>
         <w:rPr>
@@ -2960,7 +3999,13 @@
         <w:t>id</w:t>
       </w:r>
       <w:r>
-        <w:t xml:space="preserve"> attributes. </w:t>
+        <w:t xml:space="preserve"> attributes</w:t>
+      </w:r>
+      <w:r>
+        <w:t xml:space="preserve"> in the documentation</w:t>
+      </w:r>
+      <w:r>
+        <w:t xml:space="preserve">. </w:t>
       </w:r>
       <w:r>
         <w:t>You can test it in your sub-tab to be sure it works</w:t>
@@ -3001,7 +4046,7 @@
                     <pic:cNvPicPr/>
                   </pic:nvPicPr>
                   <pic:blipFill>
-                    <a:blip r:embed="rId18"/>
+                    <a:blip r:embed="rId21"/>
                     <a:stretch>
                       <a:fillRect/>
                     </a:stretch>
@@ -3053,7 +4098,7 @@
     </w:p>
     <w:p>
       <w:r>
-        <w:t>19</w:t>
+        <w:t>20</w:t>
       </w:r>
       <w:r>
         <w:t xml:space="preserve">. </w:t>
@@ -3185,7 +4230,13 @@
     <w:p/>
     <w:p>
       <w:r>
-        <w:t>20. Improve your Harvest Report page by:</w:t>
+        <w:t>2</w:t>
+      </w:r>
+      <w:r>
+        <w:t>1</w:t>
+      </w:r>
+      <w:r>
+        <w:t>. Improve your Harvest Report page by:</w:t>
       </w:r>
     </w:p>
     <w:p>
@@ -3221,7 +4272,10 @@
     <w:p/>
     <w:p>
       <w:r>
-        <w:t>21</w:t>
+        <w:t>2</w:t>
+      </w:r>
+      <w:r>
+        <w:t>2</w:t>
       </w:r>
       <w:r>
         <w:t xml:space="preserve">. Stage and commit to your feature branch the changes you have made to your Harvest Report mockup. </w:t>
@@ -3314,12 +4368,14 @@
       <w:r>
         <w:t xml:space="preserve"> form element is very versatile and what type of form element it displays is controlled by its </w:t>
       </w:r>
+      <w:proofErr w:type="gramStart"/>
       <w:r>
         <w:rPr>
           <w:rFonts w:ascii="Courier" w:hAnsi="Courier"/>
         </w:rPr>
         <w:t>type</w:t>
       </w:r>
+      <w:proofErr w:type="gramEnd"/>
       <w:r>
         <w:t xml:space="preserve"> attribute. The </w:t>
       </w:r>
@@ -3337,7 +4393,19 @@
         <w:t>: The Input (Form Input) element</w:t>
       </w:r>
       <w:r>
-        <w:t xml:space="preserve"> reference linked below provides a convenient list of all of the different type attributes that can be applied to the </w:t>
+        <w:t xml:space="preserve"> reference </w:t>
+      </w:r>
+      <w:r>
+        <w:lastRenderedPageBreak/>
+        <w:t xml:space="preserve">linked below provides a convenient list of </w:t>
+      </w:r>
+      <w:proofErr w:type="gramStart"/>
+      <w:r>
+        <w:t>all of</w:t>
+      </w:r>
+      <w:proofErr w:type="gramEnd"/>
+      <w:r>
+        <w:t xml:space="preserve"> the different type attributes that can be applied to the </w:t>
       </w:r>
       <w:r>
         <w:rPr>
@@ -3357,7 +4425,7 @@
           <w:numId w:val="4"/>
         </w:numPr>
       </w:pPr>
-      <w:hyperlink r:id="rId19" w:history="1">
+      <w:hyperlink r:id="rId22" w:history="1">
         <w:r>
           <w:rPr>
             <w:rStyle w:val="Hyperlink"/>
@@ -3369,7 +4437,13 @@
     <w:p/>
     <w:p>
       <w:r>
-        <w:t xml:space="preserve">22. Use the </w:t>
+        <w:t>2</w:t>
+      </w:r>
+      <w:r>
+        <w:t>3</w:t>
+      </w:r>
+      <w:r>
+        <w:t xml:space="preserve">. Use the </w:t>
       </w:r>
       <w:r>
         <w:rPr>
@@ -3387,7 +4461,6 @@
         <w:ind w:left="360"/>
       </w:pPr>
       <w:r>
-        <w:lastRenderedPageBreak/>
         <w:t xml:space="preserve">a. </w:t>
       </w:r>
       <w:r>
@@ -3534,14 +4607,22 @@
         <w:t>d</w:t>
       </w:r>
       <w:r>
-        <w:t xml:space="preserve">. Note that not all input types are supported by all browsers.  You can click the </w:t>
-      </w:r>
+        <w:t xml:space="preserve">. Note that not all input types are supported by all </w:t>
+      </w:r>
+      <w:r>
+        <w:t xml:space="preserve">versions of all </w:t>
+      </w:r>
+      <w:r>
+        <w:t xml:space="preserve">browsers.  You can click the </w:t>
+      </w:r>
+      <w:proofErr w:type="gramStart"/>
       <w:r>
         <w:rPr>
           <w:rFonts w:ascii="Courier" w:hAnsi="Courier"/>
         </w:rPr>
         <w:t>type</w:t>
       </w:r>
+      <w:proofErr w:type="gramEnd"/>
       <w:r>
         <w:t xml:space="preserve"> name in the reference to get a page with information and examples for that </w:t>
       </w:r>
@@ -3552,7 +4633,31 @@
         <w:t>type</w:t>
       </w:r>
       <w:r>
-        <w:t xml:space="preserve">.  At the bottom of that page there is a “Browser Compatibility” table. What desktop browsers do not support the input type that you found for part </w:t>
+        <w:t xml:space="preserve">.  At the bottom of that page there is a “Browser Compatibility” table. </w:t>
+      </w:r>
+    </w:p>
+    <w:p>
+      <w:pPr>
+        <w:ind w:left="360"/>
+      </w:pPr>
+    </w:p>
+    <w:p>
+      <w:pPr>
+        <w:ind w:left="360"/>
+      </w:pPr>
+      <w:r>
+        <w:t xml:space="preserve">At which version did the </w:t>
+      </w:r>
+      <w:proofErr w:type="spellStart"/>
+      <w:r>
+        <w:t>firefox</w:t>
+      </w:r>
+      <w:proofErr w:type="spellEnd"/>
+      <w:r>
+        <w:t xml:space="preserve"> browser begin to </w:t>
+      </w:r>
+      <w:r>
+        <w:t xml:space="preserve">support the input type that you found for part </w:t>
       </w:r>
       <w:r>
         <w:t>c</w:t>
@@ -3575,44 +4680,6 @@
     <w:p/>
     <w:p>
       <w:pPr>
-        <w:ind w:left="360"/>
-      </w:pPr>
-      <w:r>
-        <w:t>e</w:t>
-      </w:r>
-      <w:r>
-        <w:t xml:space="preserve">. Do you think FarmData2 should be concerned about </w:t>
-      </w:r>
-      <w:r>
-        <w:t xml:space="preserve">any </w:t>
-      </w:r>
-      <w:r>
-        <w:t>compatibility issue</w:t>
-      </w:r>
-      <w:r>
-        <w:t>s that you found</w:t>
-      </w:r>
-      <w:r>
-        <w:t xml:space="preserve"> in d</w:t>
-      </w:r>
-      <w:r>
-        <w:t>?</w:t>
-      </w:r>
-    </w:p>
-    <w:p/>
-    <w:p>
-      <w:pPr>
-        <w:pBdr>
-          <w:top w:val="thinThickThinSmallGap" w:sz="24" w:space="0" w:color="0070C0"/>
-          <w:left w:val="thinThickThinSmallGap" w:sz="24" w:space="4" w:color="0070C0"/>
-          <w:bottom w:val="thinThickThinSmallGap" w:sz="24" w:space="4" w:color="0070C0"/>
-          <w:right w:val="thinThickThinSmallGap" w:sz="24" w:space="4" w:color="0070C0"/>
-        </w:pBdr>
-      </w:pPr>
-    </w:p>
-    <w:p/>
-    <w:p>
-      <w:pPr>
         <w:rPr>
           <w:b/>
           <w:bCs/>
@@ -3672,7 +4739,15 @@
         <w:t>Other form controls</w:t>
       </w:r>
       <w:r>
-        <w:t xml:space="preserve"> guide provides an introduction to a number of these additional HTML form elements.</w:t>
+        <w:t xml:space="preserve"> guide </w:t>
+      </w:r>
+      <w:proofErr w:type="gramStart"/>
+      <w:r>
+        <w:t>provides an introduction to</w:t>
+      </w:r>
+      <w:proofErr w:type="gramEnd"/>
+      <w:r>
+        <w:t xml:space="preserve"> a number of these additional HTML form elements.</w:t>
       </w:r>
     </w:p>
     <w:p>
@@ -3683,7 +4758,7 @@
           <w:numId w:val="4"/>
         </w:numPr>
       </w:pPr>
-      <w:hyperlink r:id="rId20" w:history="1">
+      <w:hyperlink r:id="rId23" w:history="1">
         <w:r>
           <w:rPr>
             <w:rStyle w:val="Hyperlink"/>
@@ -3698,7 +4773,7 @@
         <w:t>2</w:t>
       </w:r>
       <w:r>
-        <w:t>3</w:t>
+        <w:t>4</w:t>
       </w:r>
       <w:r>
         <w:t>. What HTML element would be used to create the Crop and Field options?</w:t>
@@ -3736,6 +4811,7 @@
           <w:bCs/>
           <w:u w:val="single"/>
         </w:rPr>
+        <w:lastRenderedPageBreak/>
         <w:t>Adding to the Harvest Report</w:t>
       </w:r>
       <w:r>
@@ -3771,175 +4847,459 @@
         <w:t xml:space="preserve">: </w:t>
       </w:r>
     </w:p>
-    <w:p>
+    <w:p/>
+    <w:p>
+      <w:r>
+        <w:t>2</w:t>
+      </w:r>
+      <w:r>
+        <w:t>5</w:t>
+      </w:r>
+      <w:r>
+        <w:t>.</w:t>
+      </w:r>
+      <w:r>
+        <w:t xml:space="preserve"> Using the Mock Harvest Report image at the top of this document as a guide, i</w:t>
+      </w:r>
+      <w:r>
+        <w:t>mprove your Harvest Report page by:</w:t>
+      </w:r>
+    </w:p>
+    <w:p/>
+    <w:p>
+      <w:pPr>
+        <w:ind w:left="360"/>
+      </w:pPr>
+      <w:r>
+        <w:t>a. Adding the “Crop” element</w:t>
+      </w:r>
+      <w:r>
+        <w:t>:</w:t>
+      </w:r>
+    </w:p>
+    <w:p>
+      <w:pPr>
+        <w:ind w:left="360"/>
+      </w:pPr>
+    </w:p>
+    <w:p>
+      <w:pPr>
+        <w:ind w:left="720"/>
+      </w:pPr>
+      <w:proofErr w:type="spellStart"/>
+      <w:r>
+        <w:t>i</w:t>
+      </w:r>
+      <w:proofErr w:type="spellEnd"/>
+      <w:r>
+        <w:t xml:space="preserve">. </w:t>
+      </w:r>
+      <w:r>
+        <w:t xml:space="preserve"> </w:t>
+      </w:r>
+      <w:r>
+        <w:t>This element should have</w:t>
+      </w:r>
+      <w:r>
+        <w:t xml:space="preserve"> “Broccoli”, “Kale” and “Peas” as the possible crops.  Make “Kale” selected by default.  Use a label to make “Crop:” appear next to this element.</w:t>
+      </w:r>
+    </w:p>
+    <w:p>
+      <w:pPr>
+        <w:ind w:left="720"/>
+      </w:pPr>
+    </w:p>
+    <w:p>
+      <w:pPr>
+        <w:ind w:left="720"/>
+      </w:pPr>
+      <w:r>
+        <w:t>ii. When your element works correctly.</w:t>
+      </w:r>
+      <w:r>
+        <w:t xml:space="preserve"> </w:t>
+      </w:r>
+      <w:r>
+        <w:t xml:space="preserve">Stage and commit </w:t>
+      </w:r>
+      <w:r>
+        <w:t>the changes to</w:t>
+      </w:r>
+      <w:r>
+        <w:t xml:space="preserve"> your feature branch </w:t>
+      </w:r>
+      <w:r>
+        <w:t>with</w:t>
+      </w:r>
+      <w:r>
+        <w:rPr>
+          <w:b/>
+          <w:bCs/>
+        </w:rPr>
+        <w:t xml:space="preserve"> a </w:t>
+      </w:r>
+      <w:r>
+        <w:rPr>
+          <w:b/>
+          <w:bCs/>
+        </w:rPr>
+        <w:t xml:space="preserve">meaningful </w:t>
+      </w:r>
+      <w:r>
+        <w:rPr>
+          <w:b/>
+          <w:bCs/>
+        </w:rPr>
+        <w:t xml:space="preserve">commit message that </w:t>
+      </w:r>
+      <w:r>
+        <w:rPr>
+          <w:b/>
+          <w:bCs/>
+        </w:rPr>
+        <w:t>describes</w:t>
+      </w:r>
+      <w:r>
+        <w:rPr>
+          <w:b/>
+          <w:bCs/>
+        </w:rPr>
+        <w:t xml:space="preserve"> what you have done.</w:t>
+      </w:r>
+    </w:p>
+    <w:p>
+      <w:pPr>
+        <w:ind w:left="360"/>
+      </w:pPr>
+    </w:p>
+    <w:p>
+      <w:pPr>
+        <w:ind w:left="360"/>
+      </w:pPr>
+      <w:r>
+        <w:t>b. Adding the “Field” element</w:t>
+      </w:r>
+      <w:r>
+        <w:t>:</w:t>
+      </w:r>
+      <w:r>
+        <w:t xml:space="preserve"> </w:t>
+      </w:r>
+    </w:p>
+    <w:p>
+      <w:pPr>
+        <w:ind w:left="360"/>
+      </w:pPr>
+    </w:p>
+    <w:p>
+      <w:pPr>
+        <w:ind w:left="720"/>
+      </w:pPr>
+      <w:r>
+        <w:t xml:space="preserve">i. This element should have </w:t>
+      </w:r>
+      <w:r>
+        <w:t>“All”, “Chuau-1” and “SQ7” as the possible fields.  Make “All” selected by default and use a label to make “Field:” appear next to this element.</w:t>
+      </w:r>
+    </w:p>
+    <w:p>
+      <w:pPr>
+        <w:ind w:left="360"/>
+      </w:pPr>
+    </w:p>
+    <w:p>
+      <w:pPr>
+        <w:ind w:left="720"/>
+      </w:pPr>
+      <w:r>
+        <w:t>ii. When your element works correctly.</w:t>
+      </w:r>
+      <w:r>
+        <w:t xml:space="preserve"> </w:t>
+      </w:r>
+      <w:r>
+        <w:t>Stage and commit the changes to your feature branch with</w:t>
+      </w:r>
+      <w:r>
+        <w:rPr>
+          <w:b/>
+          <w:bCs/>
+        </w:rPr>
+        <w:t xml:space="preserve"> a </w:t>
+      </w:r>
+      <w:r>
+        <w:rPr>
+          <w:b/>
+          <w:bCs/>
+        </w:rPr>
+        <w:t xml:space="preserve">meaningful </w:t>
+      </w:r>
+      <w:r>
+        <w:rPr>
+          <w:b/>
+          <w:bCs/>
+        </w:rPr>
+        <w:t xml:space="preserve">commit message that </w:t>
+      </w:r>
+      <w:r>
+        <w:rPr>
+          <w:b/>
+          <w:bCs/>
+        </w:rPr>
+        <w:t>describes</w:t>
+      </w:r>
+      <w:r>
+        <w:rPr>
+          <w:b/>
+          <w:bCs/>
+        </w:rPr>
+        <w:t xml:space="preserve"> what you have done.</w:t>
+      </w:r>
+    </w:p>
+    <w:p>
+      <w:pPr>
+        <w:ind w:left="360"/>
+      </w:pPr>
+    </w:p>
+    <w:p>
+      <w:pPr>
+        <w:ind w:left="360"/>
+      </w:pPr>
+      <w:r>
+        <w:t xml:space="preserve">c. </w:t>
+      </w:r>
+      <w:r>
+        <w:t>Adding the “Date” elements:</w:t>
+      </w:r>
+    </w:p>
+    <w:p>
+      <w:pPr>
+        <w:ind w:left="360"/>
+      </w:pPr>
+    </w:p>
+    <w:p>
+      <w:pPr>
+        <w:ind w:left="720"/>
+      </w:pPr>
+      <w:r>
+        <w:t xml:space="preserve">i. </w:t>
+      </w:r>
+      <w:r>
+        <w:t xml:space="preserve">Add the elements for the Start and End date using the </w:t>
+      </w:r>
+      <w:r>
+        <w:rPr>
+          <w:rFonts w:ascii="Courier" w:hAnsi="Courier"/>
+        </w:rPr>
+        <w:t>date</w:t>
+      </w:r>
+      <w:r>
+        <w:t xml:space="preserve"> input type. The start date should range from 01/01/2014 to 01/01/2022 and have the selected date of 05/0</w:t>
+      </w:r>
+      <w:r>
+        <w:t>5</w:t>
+      </w:r>
+      <w:r>
+        <w:t>/20</w:t>
+      </w:r>
+      <w:r>
+        <w:t>20</w:t>
+      </w:r>
+      <w:r>
+        <w:t>. The end date should range from 05/</w:t>
+      </w:r>
+      <w:r>
+        <w:t>05</w:t>
+      </w:r>
+      <w:r>
+        <w:t>/20</w:t>
+      </w:r>
+      <w:r>
+        <w:t>20</w:t>
+      </w:r>
+      <w:r>
+        <w:t xml:space="preserve"> (</w:t>
+      </w:r>
+      <w:proofErr w:type="gramStart"/>
+      <w:r>
+        <w:t>i.e.</w:t>
+      </w:r>
+      <w:proofErr w:type="gramEnd"/>
+      <w:r>
+        <w:t xml:space="preserve"> not before the start date) up to 01/01/2022 and have the selected date of 05/15/20</w:t>
+      </w:r>
+      <w:r>
+        <w:t>20</w:t>
+      </w:r>
+      <w:r>
+        <w:t>.</w:t>
+      </w:r>
+    </w:p>
+    <w:p>
+      <w:pPr>
+        <w:ind w:left="720"/>
+      </w:pPr>
+    </w:p>
+    <w:p>
+      <w:pPr>
+        <w:ind w:left="720"/>
+      </w:pPr>
+      <w:r>
+        <w:t>ii. When your element works correctly.</w:t>
+      </w:r>
+      <w:r>
+        <w:t xml:space="preserve"> </w:t>
+      </w:r>
+      <w:r>
+        <w:t>Stage and commit the changes to your feature branch with</w:t>
+      </w:r>
+      <w:r>
+        <w:rPr>
+          <w:b/>
+          <w:bCs/>
+        </w:rPr>
+        <w:t xml:space="preserve"> a </w:t>
+      </w:r>
+      <w:r>
+        <w:rPr>
+          <w:b/>
+          <w:bCs/>
+        </w:rPr>
+        <w:t xml:space="preserve">meaningful </w:t>
+      </w:r>
+      <w:r>
+        <w:rPr>
+          <w:b/>
+          <w:bCs/>
+        </w:rPr>
+        <w:t xml:space="preserve">commit message that </w:t>
+      </w:r>
+      <w:r>
+        <w:rPr>
+          <w:b/>
+          <w:bCs/>
+        </w:rPr>
+        <w:t>describes</w:t>
+      </w:r>
+      <w:r>
+        <w:rPr>
+          <w:b/>
+          <w:bCs/>
+        </w:rPr>
+        <w:t xml:space="preserve"> what you have done.</w:t>
+      </w:r>
+    </w:p>
+    <w:p/>
+    <w:p>
+      <w:r>
+        <w:t xml:space="preserve">In question #25 you made </w:t>
+      </w:r>
+      <w:proofErr w:type="gramStart"/>
+      <w:r>
+        <w:t>a number of</w:t>
+      </w:r>
+      <w:proofErr w:type="gramEnd"/>
+      <w:r>
+        <w:t xml:space="preserve"> changes and made a commit for each “nameable unit of work.”  This is a good practice that makes it easy to identify when a particular feature or bug fix was added to the project.  Notice though that it is not necessary to push to your origin after each commit.  You can make multiple commits and then push to your origin </w:t>
+      </w:r>
+      <w:proofErr w:type="gramStart"/>
+      <w:r>
+        <w:t>at a later time</w:t>
+      </w:r>
+      <w:proofErr w:type="gramEnd"/>
+      <w:r>
+        <w:t xml:space="preserve">.  Though, there is no harm in pushing after each commit.  </w:t>
+      </w:r>
+    </w:p>
+    <w:p/>
+    <w:p>
+      <w:r>
+        <w:t xml:space="preserve">26. </w:t>
+      </w:r>
+      <w:r>
+        <w:t xml:space="preserve">If you have not pushed your commits from question #25, push </w:t>
+      </w:r>
+      <w:r>
+        <w:t>your feature branch to your origin</w:t>
+      </w:r>
+      <w:r>
+        <w:t xml:space="preserve"> now.</w:t>
+      </w:r>
+    </w:p>
+    <w:p/>
+    <w:p>
+      <w:pPr>
+        <w:rPr>
+          <w:b/>
+          <w:bCs/>
+          <w:u w:val="single"/>
+        </w:rPr>
+      </w:pPr>
+      <w:r>
+        <w:rPr>
+          <w:b/>
+          <w:bCs/>
+          <w:u w:val="single"/>
+        </w:rPr>
+        <w:t>HTML Tables:</w:t>
+      </w:r>
+    </w:p>
+    <w:p/>
+    <w:p>
+      <w:r>
+        <w:t xml:space="preserve">Many of the reports that are generated by FarmData2 will contain tables of data.  For example, in a harvest report there will be one row for each harvesting of a particular vegetable during </w:t>
+      </w:r>
+      <w:proofErr w:type="gramStart"/>
+      <w:r>
+        <w:t xml:space="preserve">a </w:t>
+      </w:r>
       <w:r>
         <w:lastRenderedPageBreak/>
-        <w:t>24.</w:t>
-      </w:r>
-      <w:r>
-        <w:t xml:space="preserve"> Using the Mock Harvest Report image at the top of this document as a guide, i</w:t>
-      </w:r>
-      <w:r>
-        <w:t>mprove your Harvest Report page by:</w:t>
-      </w:r>
-    </w:p>
-    <w:p/>
-    <w:p>
-      <w:pPr>
-        <w:ind w:left="360"/>
-      </w:pPr>
-      <w:r>
-        <w:t>a. Adding the “Crop” element with “Broccoli”, “Kale” and “Peas” as the possible crops.  Make “Kale” selected by default.  Use a label to make “Crop:” appear next to this element.</w:t>
-      </w:r>
-    </w:p>
-    <w:p>
-      <w:pPr>
-        <w:ind w:left="360"/>
-      </w:pPr>
-    </w:p>
-    <w:p>
-      <w:pPr>
-        <w:ind w:left="360"/>
-      </w:pPr>
-      <w:r>
-        <w:t>b. Adding the “Field” element with “All”, “Chuau-1” and “SQ7” as the possible fields.  Make “All” selected by default and use a label to make “Field:” appear next to this element.</w:t>
-      </w:r>
-    </w:p>
-    <w:p>
-      <w:pPr>
-        <w:ind w:left="360"/>
-      </w:pPr>
-    </w:p>
-    <w:p>
-      <w:pPr>
-        <w:ind w:left="360"/>
-      </w:pPr>
-      <w:r>
-        <w:t xml:space="preserve">c. Add the elements for the Start and End date using the </w:t>
-      </w:r>
-      <w:r>
-        <w:rPr>
-          <w:rFonts w:ascii="Courier" w:hAnsi="Courier"/>
-        </w:rPr>
-        <w:t>date</w:t>
-      </w:r>
-      <w:r>
-        <w:t xml:space="preserve"> input type. The start date should range from 01/01/2014 to 01/01/2022 and have the selected date of 05/0</w:t>
-      </w:r>
-      <w:r>
-        <w:t>5</w:t>
-      </w:r>
-      <w:r>
-        <w:t>/20</w:t>
-      </w:r>
-      <w:r>
-        <w:t>20</w:t>
-      </w:r>
-      <w:r>
-        <w:t>. The end date should range from 05/</w:t>
-      </w:r>
-      <w:r>
-        <w:t>05</w:t>
-      </w:r>
-      <w:r>
-        <w:t>/20</w:t>
-      </w:r>
-      <w:r>
-        <w:t>20</w:t>
-      </w:r>
-      <w:r>
-        <w:t xml:space="preserve"> (i.e. not before the start date) up to 01/01/2022 and have the selected date of 05/15/20</w:t>
-      </w:r>
-      <w:r>
-        <w:t>20</w:t>
-      </w:r>
-      <w:r>
-        <w:t>.</w:t>
-      </w:r>
-    </w:p>
-    <w:p/>
-    <w:p>
-      <w:r>
-        <w:t xml:space="preserve">25. Stage and commit to your feature branch the changes you have made to your Harvest Report mockup. </w:t>
-      </w:r>
-      <w:r>
-        <w:rPr>
-          <w:b/>
-          <w:bCs/>
-        </w:rPr>
-        <w:t xml:space="preserve">Please </w:t>
-      </w:r>
-      <w:r>
-        <w:rPr>
-          <w:b/>
-          <w:bCs/>
-        </w:rPr>
-        <w:t>include</w:t>
-      </w:r>
-      <w:r>
-        <w:rPr>
-          <w:b/>
-          <w:bCs/>
-        </w:rPr>
-        <w:t xml:space="preserve"> a </w:t>
-      </w:r>
-      <w:r>
-        <w:rPr>
-          <w:b/>
-          <w:bCs/>
-        </w:rPr>
-        <w:t xml:space="preserve">meaningful </w:t>
-      </w:r>
-      <w:r>
-        <w:rPr>
-          <w:b/>
-          <w:bCs/>
-        </w:rPr>
-        <w:t xml:space="preserve">commit message that </w:t>
-      </w:r>
-      <w:r>
-        <w:rPr>
-          <w:b/>
-          <w:bCs/>
-        </w:rPr>
-        <w:t>describes</w:t>
-      </w:r>
-      <w:r>
-        <w:rPr>
-          <w:b/>
-          <w:bCs/>
-        </w:rPr>
-        <w:t xml:space="preserve"> what you have done.</w:t>
-      </w:r>
-      <w:r>
-        <w:t xml:space="preserve"> </w:t>
-      </w:r>
-      <w:r>
-        <w:t>Then push your feature branch to your origin.</w:t>
-      </w:r>
-    </w:p>
-    <w:p/>
-    <w:p>
-      <w:pPr>
-        <w:rPr>
-          <w:b/>
-          <w:bCs/>
-          <w:u w:val="single"/>
-        </w:rPr>
-      </w:pPr>
-      <w:r>
-        <w:rPr>
-          <w:b/>
-          <w:bCs/>
-          <w:u w:val="single"/>
-        </w:rPr>
-        <w:t>HTML Tables:</w:t>
-      </w:r>
-    </w:p>
-    <w:p/>
-    <w:p>
-      <w:r>
-        <w:t>Many of the reports that are generated by FarmData2 will contain tables of data.  For example, in a harvest report there will be one row for each harvesting of a particular vegetable during a time period.  Each row will show information about that harvest (e.g. date, field, quantity, worker, etc…).  Similarly, a report on a particular animal will show one row for each health check that that animal has had, with each row showing information about that health check.  This section introduces you to the HTML elements that are useful for creating tables.</w:t>
+        <w:t>time period</w:t>
+      </w:r>
+      <w:proofErr w:type="gramEnd"/>
+      <w:r>
+        <w:t>.  Each row will show information about that harvest (</w:t>
+      </w:r>
+      <w:proofErr w:type="gramStart"/>
+      <w:r>
+        <w:t>e.g.</w:t>
+      </w:r>
+      <w:proofErr w:type="gramEnd"/>
+      <w:r>
+        <w:t xml:space="preserve"> date, field, quantity, worker, </w:t>
+      </w:r>
+      <w:proofErr w:type="spellStart"/>
+      <w:r>
+        <w:t>etc</w:t>
+      </w:r>
+      <w:proofErr w:type="spellEnd"/>
+      <w:r>
+        <w:t>…).  Similarly, a</w:t>
+      </w:r>
+      <w:r>
+        <w:t>n animal health</w:t>
+      </w:r>
+      <w:r>
+        <w:t xml:space="preserve"> report </w:t>
+      </w:r>
+      <w:r>
+        <w:t>might</w:t>
+      </w:r>
+      <w:r>
+        <w:t xml:space="preserve"> show one row for each health check that </w:t>
+      </w:r>
+      <w:r>
+        <w:t>an</w:t>
+      </w:r>
+      <w:r>
+        <w:t xml:space="preserve"> animal has had, with each row showing information about that health check.  </w:t>
+      </w:r>
+    </w:p>
+    <w:p/>
+    <w:p>
+      <w:r>
+        <w:t>This section introduces you to the HTML elements that are useful for creating tables.</w:t>
       </w:r>
     </w:p>
     <w:p/>
@@ -3965,12 +5325,24 @@
           <w:numId w:val="4"/>
         </w:numPr>
       </w:pPr>
-      <w:hyperlink r:id="rId21" w:history="1">
+      <w:hyperlink r:id="rId24" w:history="1">
         <w:r>
           <w:rPr>
             <w:rStyle w:val="Hyperlink"/>
           </w:rPr>
-          <w:t>https://developer.mozilla.org/en-US/docs/Learn/HTML/Tables/Basics</w:t>
+          <w:t>https://developer.mozilla.org/en-US/docs/Learn/</w:t>
+        </w:r>
+        <w:r>
+          <w:rPr>
+            <w:rStyle w:val="Hyperlink"/>
+          </w:rPr>
+          <w:t>H</w:t>
+        </w:r>
+        <w:r>
+          <w:rPr>
+            <w:rStyle w:val="Hyperlink"/>
+          </w:rPr>
+          <w:t>TML/Tables/Basics</w:t>
         </w:r>
       </w:hyperlink>
     </w:p>
@@ -4027,7 +5399,23 @@
           <w:rFonts w:ascii="Courier" w:hAnsi="Courier"/>
           <w:u w:val="single"/>
         </w:rPr>
-        <w:t>&lt;th&gt;</w:t>
+        <w:t>&lt;</w:t>
+      </w:r>
+      <w:proofErr w:type="spellStart"/>
+      <w:r>
+        <w:rPr>
+          <w:rFonts w:ascii="Courier" w:hAnsi="Courier"/>
+          <w:u w:val="single"/>
+        </w:rPr>
+        <w:t>th</w:t>
+      </w:r>
+      <w:proofErr w:type="spellEnd"/>
+      <w:r>
+        <w:rPr>
+          <w:rFonts w:ascii="Courier" w:hAnsi="Courier"/>
+          <w:u w:val="single"/>
+        </w:rPr>
+        <w:t>&gt;</w:t>
       </w:r>
       <w:r>
         <w:rPr>
@@ -4048,13 +5436,25 @@
         <w:t xml:space="preserve"> section</w:t>
       </w:r>
       <w:r>
-        <w:t>.  If the need arises to learn how to do that, we will come back to it later.</w:t>
-      </w:r>
-    </w:p>
-    <w:p/>
-    <w:p>
-      <w:r>
-        <w:t xml:space="preserve">26. </w:t>
+        <w:t xml:space="preserve">.  If the need arises to learn how to do that, </w:t>
+      </w:r>
+      <w:r>
+        <w:t xml:space="preserve">you can always </w:t>
+      </w:r>
+      <w:r>
+        <w:t>come back to it later.</w:t>
+      </w:r>
+    </w:p>
+    <w:p/>
+    <w:p>
+      <w:r>
+        <w:t>2</w:t>
+      </w:r>
+      <w:r>
+        <w:t>7</w:t>
+      </w:r>
+      <w:r>
+        <w:t xml:space="preserve">. </w:t>
       </w:r>
       <w:r>
         <w:t xml:space="preserve">Answer the following questions based on the </w:t>
@@ -4091,7 +5491,15 @@
         <w:t>s</w:t>
       </w:r>
       <w:r>
-        <w:t xml:space="preserve"> surrounds all of the table content?</w:t>
+        <w:t xml:space="preserve"> surrounds </w:t>
+      </w:r>
+      <w:proofErr w:type="gramStart"/>
+      <w:r>
+        <w:t>all of</w:t>
+      </w:r>
+      <w:proofErr w:type="gramEnd"/>
+      <w:r>
+        <w:t xml:space="preserve"> the table content?</w:t>
       </w:r>
     </w:p>
     <w:p>
@@ -4122,7 +5530,15 @@
     <w:p>
       <w:r>
         <w:tab/>
-        <w:t>b. What HTML start and end tags surround all of the content of a row in the table?</w:t>
+        <w:t xml:space="preserve">b. What HTML start and end tags surround </w:t>
+      </w:r>
+      <w:proofErr w:type="gramStart"/>
+      <w:r>
+        <w:t>all of</w:t>
+      </w:r>
+      <w:proofErr w:type="gramEnd"/>
+      <w:r>
+        <w:t xml:space="preserve"> the content of a row in the table?</w:t>
       </w:r>
     </w:p>
     <w:p>
@@ -4269,7 +5685,7 @@
         <w:t>2</w:t>
       </w:r>
       <w:r>
-        <w:t>7</w:t>
+        <w:t>8</w:t>
       </w:r>
       <w:r>
         <w:t>. Improve your Harvest Report page by</w:t>
@@ -4302,7 +5718,17 @@
         <w:t>table</w:t>
       </w:r>
       <w:r>
-        <w:t xml:space="preserve"> tag to get the borders.</w:t>
+        <w:t xml:space="preserve"> tag to </w:t>
+      </w:r>
+      <w:r>
+        <w:lastRenderedPageBreak/>
+        <w:t>get the borders</w:t>
+      </w:r>
+      <w:r>
+        <w:t xml:space="preserve"> to appear</w:t>
+      </w:r>
+      <w:r>
+        <w:t>.</w:t>
       </w:r>
       <w:r>
         <w:t xml:space="preserve">  When you complete this exercise, your HTML sub-tab should look like the one at the top of these activities.</w:t>
@@ -4314,7 +5740,7 @@
         <w:t>2</w:t>
       </w:r>
       <w:r>
-        <w:t>8</w:t>
+        <w:t>9</w:t>
       </w:r>
       <w:r>
         <w:t xml:space="preserve">. Stage and commit to your feature branch the changes you have made to your Harvest Report mockup. </w:t>
@@ -4376,7 +5802,17 @@
       </w:r>
     </w:p>
     <w:p/>
-    <w:p/>
+    <w:p>
+      <w:r>
+        <w:t>30. When your work on a Pull Request is complete you should convert it from a draft pull request to a regular pull request.  This indicates to the project maintainers that your work is ready for review.  Go to your pull request on GitHub and convert your Pull Request from a Draft to a regular pull request.</w:t>
+      </w:r>
+    </w:p>
+    <w:p/>
+    <w:p>
+      <w:r>
+        <w:t>31. In addition to converting your pull request from Draft to regular, many projects will require that you request a review from one of the project maintainers.  If you are doing this activity as part of a class, go to your pull request on GitHub and request a review from your instructor.</w:t>
+      </w:r>
+    </w:p>
     <w:p>
       <w:pPr>
         <w:pBdr>
@@ -4478,7 +5914,21 @@
         <w:rPr>
           <w:rFonts w:cstheme="minorHAnsi"/>
         </w:rPr>
-        <w:t>b. Please comment on any particular challenges you faced in completing this activity.</w:t>
+        <w:t xml:space="preserve">b. Please comment on any </w:t>
+      </w:r>
+      <w:proofErr w:type="gramStart"/>
+      <w:r>
+        <w:rPr>
+          <w:rFonts w:cstheme="minorHAnsi"/>
+        </w:rPr>
+        <w:t>particular challenges</w:t>
+      </w:r>
+      <w:proofErr w:type="gramEnd"/>
+      <w:r>
+        <w:rPr>
+          <w:rFonts w:cstheme="minorHAnsi"/>
+        </w:rPr>
+        <w:t xml:space="preserve"> you faced in completing this activity.</w:t>
       </w:r>
     </w:p>
     <w:p>
@@ -4506,7 +5956,7 @@
     </w:p>
     <w:p/>
     <w:sectPr>
-      <w:footerReference w:type="default" r:id="rId22"/>
+      <w:footerReference w:type="default" r:id="rId25"/>
       <w:pgSz w:w="12240" w:h="15840"/>
       <w:pgMar w:top="1440" w:right="1440" w:bottom="1440" w:left="1440" w:header="720" w:footer="288" w:gutter="0"/>
       <w:cols w:space="720"/>
@@ -4634,7 +6084,47 @@
           <w:sz w:val="18"/>
           <w:szCs w:val="18"/>
         </w:rPr>
-        <w:t>Creative Commons Attribution-NonCommercial-ShareAlike 4.0 International License</w:t>
+        <w:t>Creative Commons Attribution-</w:t>
+      </w:r>
+      <w:proofErr w:type="spellStart"/>
+      <w:r>
+        <w:rPr>
+          <w:rStyle w:val="Hyperlink"/>
+          <w:color w:val="049CCF"/>
+          <w:sz w:val="18"/>
+          <w:szCs w:val="18"/>
+        </w:rPr>
+        <w:t>NonCommercial</w:t>
+      </w:r>
+      <w:proofErr w:type="spellEnd"/>
+      <w:r>
+        <w:rPr>
+          <w:rStyle w:val="Hyperlink"/>
+          <w:color w:val="049CCF"/>
+          <w:sz w:val="18"/>
+          <w:szCs w:val="18"/>
+        </w:rPr>
+        <w:t>-</w:t>
+      </w:r>
+      <w:proofErr w:type="spellStart"/>
+      <w:r>
+        <w:rPr>
+          <w:rStyle w:val="Hyperlink"/>
+          <w:color w:val="049CCF"/>
+          <w:sz w:val="18"/>
+          <w:szCs w:val="18"/>
+        </w:rPr>
+        <w:t>ShareAlike</w:t>
+      </w:r>
+      <w:proofErr w:type="spellEnd"/>
+      <w:r>
+        <w:rPr>
+          <w:rStyle w:val="Hyperlink"/>
+          <w:color w:val="049CCF"/>
+          <w:sz w:val="18"/>
+          <w:szCs w:val="18"/>
+        </w:rPr>
+        <w:t xml:space="preserve"> 4.0 International License</w:t>
       </w:r>
     </w:hyperlink>
     <w:r>
@@ -4676,9 +6166,9 @@
 <file path=word/numbering.xml><?xml version="1.0" encoding="utf-8"?>
 <w:numbering xmlns:wpc="http://schemas.microsoft.com/office/word/2010/wordprocessingCanvas" xmlns:cx="http://schemas.microsoft.com/office/drawing/2014/chartex" xmlns:cx1="http://schemas.microsoft.com/office/drawing/2015/9/8/chartex" xmlns:cx2="http://schemas.microsoft.com/office/drawing/2015/10/21/chartex" xmlns:cx3="http://schemas.microsoft.com/office/drawing/2016/5/9/chartex" xmlns:cx4="http://schemas.microsoft.com/office/drawing/2016/5/10/chartex" xmlns:cx5="http://schemas.microsoft.com/office/drawing/2016/5/11/chartex" xmlns:cx6="http://schemas.microsoft.com/office/drawing/2016/5/12/chartex" xmlns:cx7="http://schemas.microsoft.com/office/drawing/2016/5/13/chartex" xmlns:cx8="http://schemas.microsoft.com/office/drawing/2016/5/14/chartex" xmlns:mc="http://schemas.openxmlformats.org/markup-compatibility/2006" xmlns:aink="http://schemas.microsoft.com/office/drawing/2016/ink" xmlns:am3d="http://schemas.microsoft.com/office/drawing/2017/model3d" xmlns:o="urn:schemas-microsoft-com:office:office" xmlns:oel="http://schemas.microsoft.com/office/2019/extlst" xmlns:r="http://schemas.openxmlformats.org/officeDocument/2006/relationships" xmlns:m="http://schemas.openxmlformats.org/officeDocument/2006/math" xmlns:v="urn:schemas-microsoft-com:vml" xmlns:wp14="http://schemas.microsoft.com/office/word/2010/wordprocessingDrawing" xmlns:wp="http://schemas.openxmlformats.org/drawingml/2006/wordprocessingDrawing" xmlns:w10="urn:schemas-microsoft-com:office:word" xmlns:w="http://schemas.openxmlformats.org/wordprocessingml/2006/main" xmlns:w14="http://schemas.microsoft.com/office/word/2010/wordml" xmlns:w15="http://schemas.microsoft.com/office/word/2012/wordml" xmlns:w16cex="http://schemas.microsoft.com/office/word/2018/wordml/cex" xmlns:w16cid="http://schemas.microsoft.com/office/word/2016/wordml/cid" xmlns:w16="http://schemas.microsoft.com/office/word/2018/wordml" xmlns:w16sdtdh="http://schemas.microsoft.com/office/word/2020/wordml/sdtdatahash" xmlns:w16se="http://schemas.microsoft.com/office/word/2015/wordml/symex" xmlns:wpg="http://schemas.microsoft.com/office/word/2010/wordprocessingGroup" xmlns:wpi="http://schemas.microsoft.com/office/word/2010/wordprocessingInk" xmlns:wne="http://schemas.microsoft.com/office/word/2006/wordml" xmlns:wps="http://schemas.microsoft.com/office/word/2010/wordprocessingShape" mc:Ignorable="w14 w15 w16se w16cid w16 w16cex w16sdtdh wp14">
   <w:abstractNum w:abstractNumId="0" w15:restartNumberingAfterBreak="0">
-    <w:nsid w:val="3588700F"/>
+    <w:nsid w:val="31C463BA"/>
     <w:multiLevelType w:val="hybridMultilevel"/>
-    <w:tmpl w:val="F9C25330"/>
+    <w:tmpl w:val="DD3277A6"/>
     <w:lvl w:ilvl="0" w:tplc="04090001">
       <w:start w:val="1"/>
       <w:numFmt w:val="bullet"/>
@@ -4789,9 +6279,9 @@
     </w:lvl>
   </w:abstractNum>
   <w:abstractNum w:abstractNumId="1" w15:restartNumberingAfterBreak="0">
-    <w:nsid w:val="417B4819"/>
+    <w:nsid w:val="3588700F"/>
     <w:multiLevelType w:val="hybridMultilevel"/>
-    <w:tmpl w:val="3612CB06"/>
+    <w:tmpl w:val="F9C25330"/>
     <w:lvl w:ilvl="0" w:tplc="04090001">
       <w:start w:val="1"/>
       <w:numFmt w:val="bullet"/>
@@ -4902,6 +6392,119 @@
     </w:lvl>
   </w:abstractNum>
   <w:abstractNum w:abstractNumId="2" w15:restartNumberingAfterBreak="0">
+    <w:nsid w:val="417B4819"/>
+    <w:multiLevelType w:val="hybridMultilevel"/>
+    <w:tmpl w:val="3612CB06"/>
+    <w:lvl w:ilvl="0" w:tplc="04090001">
+      <w:start w:val="1"/>
+      <w:numFmt w:val="bullet"/>
+      <w:lvlText w:val=""/>
+      <w:lvlJc w:val="left"/>
+      <w:pPr>
+        <w:ind w:left="720" w:hanging="360"/>
+      </w:pPr>
+      <w:rPr>
+        <w:rFonts w:ascii="Symbol" w:hAnsi="Symbol" w:hint="default"/>
+      </w:rPr>
+    </w:lvl>
+    <w:lvl w:ilvl="1" w:tplc="04090003" w:tentative="1">
+      <w:start w:val="1"/>
+      <w:numFmt w:val="bullet"/>
+      <w:lvlText w:val="o"/>
+      <w:lvlJc w:val="left"/>
+      <w:pPr>
+        <w:ind w:left="1440" w:hanging="360"/>
+      </w:pPr>
+      <w:rPr>
+        <w:rFonts w:ascii="Courier New" w:hAnsi="Courier New" w:cs="Courier New" w:hint="default"/>
+      </w:rPr>
+    </w:lvl>
+    <w:lvl w:ilvl="2" w:tplc="04090005" w:tentative="1">
+      <w:start w:val="1"/>
+      <w:numFmt w:val="bullet"/>
+      <w:lvlText w:val=""/>
+      <w:lvlJc w:val="left"/>
+      <w:pPr>
+        <w:ind w:left="2160" w:hanging="360"/>
+      </w:pPr>
+      <w:rPr>
+        <w:rFonts w:ascii="Wingdings" w:hAnsi="Wingdings" w:hint="default"/>
+      </w:rPr>
+    </w:lvl>
+    <w:lvl w:ilvl="3" w:tplc="04090001" w:tentative="1">
+      <w:start w:val="1"/>
+      <w:numFmt w:val="bullet"/>
+      <w:lvlText w:val=""/>
+      <w:lvlJc w:val="left"/>
+      <w:pPr>
+        <w:ind w:left="2880" w:hanging="360"/>
+      </w:pPr>
+      <w:rPr>
+        <w:rFonts w:ascii="Symbol" w:hAnsi="Symbol" w:hint="default"/>
+      </w:rPr>
+    </w:lvl>
+    <w:lvl w:ilvl="4" w:tplc="04090003" w:tentative="1">
+      <w:start w:val="1"/>
+      <w:numFmt w:val="bullet"/>
+      <w:lvlText w:val="o"/>
+      <w:lvlJc w:val="left"/>
+      <w:pPr>
+        <w:ind w:left="3600" w:hanging="360"/>
+      </w:pPr>
+      <w:rPr>
+        <w:rFonts w:ascii="Courier New" w:hAnsi="Courier New" w:cs="Courier New" w:hint="default"/>
+      </w:rPr>
+    </w:lvl>
+    <w:lvl w:ilvl="5" w:tplc="04090005" w:tentative="1">
+      <w:start w:val="1"/>
+      <w:numFmt w:val="bullet"/>
+      <w:lvlText w:val=""/>
+      <w:lvlJc w:val="left"/>
+      <w:pPr>
+        <w:ind w:left="4320" w:hanging="360"/>
+      </w:pPr>
+      <w:rPr>
+        <w:rFonts w:ascii="Wingdings" w:hAnsi="Wingdings" w:hint="default"/>
+      </w:rPr>
+    </w:lvl>
+    <w:lvl w:ilvl="6" w:tplc="04090001" w:tentative="1">
+      <w:start w:val="1"/>
+      <w:numFmt w:val="bullet"/>
+      <w:lvlText w:val=""/>
+      <w:lvlJc w:val="left"/>
+      <w:pPr>
+        <w:ind w:left="5040" w:hanging="360"/>
+      </w:pPr>
+      <w:rPr>
+        <w:rFonts w:ascii="Symbol" w:hAnsi="Symbol" w:hint="default"/>
+      </w:rPr>
+    </w:lvl>
+    <w:lvl w:ilvl="7" w:tplc="04090003" w:tentative="1">
+      <w:start w:val="1"/>
+      <w:numFmt w:val="bullet"/>
+      <w:lvlText w:val="o"/>
+      <w:lvlJc w:val="left"/>
+      <w:pPr>
+        <w:ind w:left="5760" w:hanging="360"/>
+      </w:pPr>
+      <w:rPr>
+        <w:rFonts w:ascii="Courier New" w:hAnsi="Courier New" w:cs="Courier New" w:hint="default"/>
+      </w:rPr>
+    </w:lvl>
+    <w:lvl w:ilvl="8" w:tplc="04090005" w:tentative="1">
+      <w:start w:val="1"/>
+      <w:numFmt w:val="bullet"/>
+      <w:lvlText w:val=""/>
+      <w:lvlJc w:val="left"/>
+      <w:pPr>
+        <w:ind w:left="6480" w:hanging="360"/>
+      </w:pPr>
+      <w:rPr>
+        <w:rFonts w:ascii="Wingdings" w:hAnsi="Wingdings" w:hint="default"/>
+      </w:rPr>
+    </w:lvl>
+  </w:abstractNum>
+  <w:abstractNum w:abstractNumId="3" w15:restartNumberingAfterBreak="0">
     <w:nsid w:val="5B313605"/>
     <w:multiLevelType w:val="hybridMultilevel"/>
     <w:tmpl w:val="C5586D1C"/>
@@ -5014,7 +6617,7 @@
       </w:rPr>
     </w:lvl>
   </w:abstractNum>
-  <w:abstractNum w:abstractNumId="3" w15:restartNumberingAfterBreak="0">
+  <w:abstractNum w:abstractNumId="4" w15:restartNumberingAfterBreak="0">
     <w:nsid w:val="5FD12782"/>
     <w:multiLevelType w:val="hybridMultilevel"/>
     <w:tmpl w:val="4E10164A"/>
@@ -5127,17 +6730,136 @@
       </w:rPr>
     </w:lvl>
   </w:abstractNum>
+  <w:abstractNum w:abstractNumId="5" w15:restartNumberingAfterBreak="0">
+    <w:nsid w:val="6E003A62"/>
+    <w:multiLevelType w:val="hybridMultilevel"/>
+    <w:tmpl w:val="0CF0C0EE"/>
+    <w:lvl w:ilvl="0" w:tplc="04090001">
+      <w:start w:val="1"/>
+      <w:numFmt w:val="bullet"/>
+      <w:lvlText w:val=""/>
+      <w:lvlJc w:val="left"/>
+      <w:pPr>
+        <w:ind w:left="720" w:hanging="360"/>
+      </w:pPr>
+      <w:rPr>
+        <w:rFonts w:ascii="Symbol" w:hAnsi="Symbol" w:hint="default"/>
+      </w:rPr>
+    </w:lvl>
+    <w:lvl w:ilvl="1" w:tplc="04090003" w:tentative="1">
+      <w:start w:val="1"/>
+      <w:numFmt w:val="bullet"/>
+      <w:lvlText w:val="o"/>
+      <w:lvlJc w:val="left"/>
+      <w:pPr>
+        <w:ind w:left="1440" w:hanging="360"/>
+      </w:pPr>
+      <w:rPr>
+        <w:rFonts w:ascii="Courier New" w:hAnsi="Courier New" w:cs="Courier New" w:hint="default"/>
+      </w:rPr>
+    </w:lvl>
+    <w:lvl w:ilvl="2" w:tplc="04090005" w:tentative="1">
+      <w:start w:val="1"/>
+      <w:numFmt w:val="bullet"/>
+      <w:lvlText w:val=""/>
+      <w:lvlJc w:val="left"/>
+      <w:pPr>
+        <w:ind w:left="2160" w:hanging="360"/>
+      </w:pPr>
+      <w:rPr>
+        <w:rFonts w:ascii="Wingdings" w:hAnsi="Wingdings" w:hint="default"/>
+      </w:rPr>
+    </w:lvl>
+    <w:lvl w:ilvl="3" w:tplc="04090001" w:tentative="1">
+      <w:start w:val="1"/>
+      <w:numFmt w:val="bullet"/>
+      <w:lvlText w:val=""/>
+      <w:lvlJc w:val="left"/>
+      <w:pPr>
+        <w:ind w:left="2880" w:hanging="360"/>
+      </w:pPr>
+      <w:rPr>
+        <w:rFonts w:ascii="Symbol" w:hAnsi="Symbol" w:hint="default"/>
+      </w:rPr>
+    </w:lvl>
+    <w:lvl w:ilvl="4" w:tplc="04090003" w:tentative="1">
+      <w:start w:val="1"/>
+      <w:numFmt w:val="bullet"/>
+      <w:lvlText w:val="o"/>
+      <w:lvlJc w:val="left"/>
+      <w:pPr>
+        <w:ind w:left="3600" w:hanging="360"/>
+      </w:pPr>
+      <w:rPr>
+        <w:rFonts w:ascii="Courier New" w:hAnsi="Courier New" w:cs="Courier New" w:hint="default"/>
+      </w:rPr>
+    </w:lvl>
+    <w:lvl w:ilvl="5" w:tplc="04090005" w:tentative="1">
+      <w:start w:val="1"/>
+      <w:numFmt w:val="bullet"/>
+      <w:lvlText w:val=""/>
+      <w:lvlJc w:val="left"/>
+      <w:pPr>
+        <w:ind w:left="4320" w:hanging="360"/>
+      </w:pPr>
+      <w:rPr>
+        <w:rFonts w:ascii="Wingdings" w:hAnsi="Wingdings" w:hint="default"/>
+      </w:rPr>
+    </w:lvl>
+    <w:lvl w:ilvl="6" w:tplc="04090001" w:tentative="1">
+      <w:start w:val="1"/>
+      <w:numFmt w:val="bullet"/>
+      <w:lvlText w:val=""/>
+      <w:lvlJc w:val="left"/>
+      <w:pPr>
+        <w:ind w:left="5040" w:hanging="360"/>
+      </w:pPr>
+      <w:rPr>
+        <w:rFonts w:ascii="Symbol" w:hAnsi="Symbol" w:hint="default"/>
+      </w:rPr>
+    </w:lvl>
+    <w:lvl w:ilvl="7" w:tplc="04090003" w:tentative="1">
+      <w:start w:val="1"/>
+      <w:numFmt w:val="bullet"/>
+      <w:lvlText w:val="o"/>
+      <w:lvlJc w:val="left"/>
+      <w:pPr>
+        <w:ind w:left="5760" w:hanging="360"/>
+      </w:pPr>
+      <w:rPr>
+        <w:rFonts w:ascii="Courier New" w:hAnsi="Courier New" w:cs="Courier New" w:hint="default"/>
+      </w:rPr>
+    </w:lvl>
+    <w:lvl w:ilvl="8" w:tplc="04090005" w:tentative="1">
+      <w:start w:val="1"/>
+      <w:numFmt w:val="bullet"/>
+      <w:lvlText w:val=""/>
+      <w:lvlJc w:val="left"/>
+      <w:pPr>
+        <w:ind w:left="6480" w:hanging="360"/>
+      </w:pPr>
+      <w:rPr>
+        <w:rFonts w:ascii="Wingdings" w:hAnsi="Wingdings" w:hint="default"/>
+      </w:rPr>
+    </w:lvl>
+  </w:abstractNum>
   <w:num w:numId="1" w16cid:durableId="46688901">
+    <w:abstractNumId w:val="2"/>
+  </w:num>
+  <w:num w:numId="2" w16cid:durableId="154807558">
     <w:abstractNumId w:val="1"/>
   </w:num>
-  <w:num w:numId="2" w16cid:durableId="154807558">
+  <w:num w:numId="3" w16cid:durableId="1615480657">
+    <w:abstractNumId w:val="3"/>
+  </w:num>
+  <w:num w:numId="4" w16cid:durableId="1545026218">
+    <w:abstractNumId w:val="4"/>
+  </w:num>
+  <w:num w:numId="5" w16cid:durableId="1916208385">
     <w:abstractNumId w:val="0"/>
   </w:num>
-  <w:num w:numId="3" w16cid:durableId="1615480657">
-    <w:abstractNumId w:val="2"/>
-  </w:num>
-  <w:num w:numId="4" w16cid:durableId="1545026218">
-    <w:abstractNumId w:val="3"/>
+  <w:num w:numId="6" w16cid:durableId="1076323460">
+    <w:abstractNumId w:val="5"/>
   </w:num>
 </w:numbering>
 </file>

</xml_diff>

<commit_message>
Added linking to issue in PR to activity 02
</commit_message>
<xml_diff>
--- a/farmdata2/farmdata2_modules/fd2_school/activities/02-HTMLSpike.docx
+++ b/farmdata2/farmdata2_modules/fd2_school/activities/02-HTMLSpike.docx
@@ -1310,12 +1310,6 @@
         <w:t xml:space="preserve">Create a feature branch from your </w:t>
       </w:r>
       <w:r>
-        <w:t>FD2School-</w:t>
-      </w:r>
-      <w:r>
-        <w:t xml:space="preserve">FarmData2 </w:t>
-      </w:r>
-      <w:r>
         <w:rPr>
           <w:rFonts w:ascii="Courier" w:hAnsi="Courier"/>
         </w:rPr>
@@ -1983,7 +1977,56 @@
         <w:t>FD2School-</w:t>
       </w:r>
       <w:r>
-        <w:t>FarmData2 repository.  You create a Draft Pull Request just like you create a normal Pull Request, but use the drop down on the green “Create pull request” button and choose “Create draft pull request” as shown below:</w:t>
+        <w:t xml:space="preserve">FarmData2 repository.  </w:t>
+      </w:r>
+      <w:r>
+        <w:t>The body text of your draft pull request should include the following</w:t>
+      </w:r>
+      <w:r>
+        <w:t xml:space="preserve"> line</w:t>
+      </w:r>
+      <w:r>
+        <w:t>:</w:t>
+      </w:r>
+    </w:p>
+    <w:p>
+      <w:r>
+        <w:tab/>
+      </w:r>
+    </w:p>
+    <w:p>
+      <w:pPr>
+        <w:ind w:firstLine="360"/>
+      </w:pPr>
+      <w:r>
+        <w:t>Addresses #??</w:t>
+      </w:r>
+    </w:p>
+    <w:p/>
+    <w:p>
+      <w:r>
+        <w:t xml:space="preserve">Replace </w:t>
+      </w:r>
+      <w:r>
+        <w:t>the ?? by the issue number in the issue tracker for this assignment</w:t>
+      </w:r>
+      <w:r>
+        <w:t>.  This will automatically link your PR to that issue.</w:t>
+      </w:r>
+    </w:p>
+    <w:p/>
+    <w:p>
+      <w:r>
+        <w:t>A</w:t>
+      </w:r>
+      <w:r>
+        <w:t xml:space="preserve"> Draft Pull Request</w:t>
+      </w:r>
+      <w:r>
+        <w:t xml:space="preserve"> is created</w:t>
+      </w:r>
+      <w:r>
+        <w:t xml:space="preserve"> just like a normal Pull Request, but use the drop down on the green “Create pull request” button and choose “Create draft pull request” as shown below:</w:t>
       </w:r>
     </w:p>
     <w:p/>
@@ -2332,7 +2375,6 @@
     <w:p/>
     <w:p>
       <w:r>
-        <w:lastRenderedPageBreak/>
         <w:t xml:space="preserve">You should read through the guide understanding the contents of each section.  </w:t>
       </w:r>
       <w:r>
@@ -3297,6 +3339,7 @@
     <w:p/>
     <w:p>
       <w:r>
+        <w:lastRenderedPageBreak/>
         <w:t xml:space="preserve">HTML defines many elements besides those that were described in the guide.  You can find a complete reference to </w:t>
       </w:r>
       <w:proofErr w:type="gramStart"/>
@@ -3765,7 +3808,11 @@
     <w:p/>
     <w:p>
       <w:r>
-        <w:t>FarmData2 will need to accept user input in a variety of situations.  When requesting a harvest report the user will need to enter things such as the date range and the crop or the field (or both) to generate the report.  When performing a harvest, the user will have to enter information including the field and crop being harvested and the quantity that was harvested. HTML form elements provide the mechanisms by which users provide these types of inputs.</w:t>
+        <w:t xml:space="preserve">FarmData2 will need to accept user input in a variety of situations.  When requesting a harvest report the user will need to enter things such as the date range and the crop or the field (or both) to generate the report.  When performing a harvest, the user will have to enter </w:t>
+      </w:r>
+      <w:r>
+        <w:lastRenderedPageBreak/>
+        <w:t>information including the field and crop being harvested and the quantity that was harvested. HTML form elements provide the mechanisms by which users provide these types of inputs.</w:t>
       </w:r>
     </w:p>
     <w:p/>
@@ -4215,6 +4262,7 @@
     <w:p/>
     <w:p>
       <w:r>
+        <w:lastRenderedPageBreak/>
         <w:t>2</w:t>
       </w:r>
       <w:r>
@@ -4336,11 +4384,7 @@
         <w:t>: The Input (Form Input) element</w:t>
       </w:r>
       <w:r>
-        <w:t xml:space="preserve"> reference </w:t>
-      </w:r>
-      <w:r>
-        <w:lastRenderedPageBreak/>
-        <w:t xml:space="preserve">linked below provides a convenient list of </w:t>
+        <w:t xml:space="preserve"> reference linked below provides a convenient list of </w:t>
       </w:r>
       <w:proofErr w:type="gramStart"/>
       <w:r>
@@ -4649,6 +4693,7 @@
     <w:p/>
     <w:p>
       <w:r>
+        <w:lastRenderedPageBreak/>
         <w:t xml:space="preserve">In addition to the basic native form controls </w:t>
       </w:r>
       <w:r>
@@ -4754,442 +4799,441 @@
           <w:bCs/>
           <w:u w:val="single"/>
         </w:rPr>
+        <w:t>Adding to the Harvest Report</w:t>
+      </w:r>
+      <w:r>
+        <w:rPr>
+          <w:b/>
+          <w:bCs/>
+          <w:u w:val="single"/>
+        </w:rPr>
+        <w:t xml:space="preserve"> </w:t>
+      </w:r>
+      <w:r>
+        <w:rPr>
+          <w:b/>
+          <w:bCs/>
+          <w:u w:val="single"/>
+        </w:rPr>
+        <w:t xml:space="preserve">Spike </w:t>
+      </w:r>
+      <w:r>
+        <w:rPr>
+          <w:b/>
+          <w:bCs/>
+          <w:u w:val="single"/>
+        </w:rPr>
+        <w:t>3</w:t>
+      </w:r>
+      <w:r>
+        <w:rPr>
+          <w:b/>
+          <w:bCs/>
+          <w:u w:val="single"/>
+        </w:rPr>
+        <w:t xml:space="preserve">: </w:t>
+      </w:r>
+    </w:p>
+    <w:p/>
+    <w:p>
+      <w:r>
+        <w:t>2</w:t>
+      </w:r>
+      <w:r>
+        <w:t>5</w:t>
+      </w:r>
+      <w:r>
+        <w:t>.</w:t>
+      </w:r>
+      <w:r>
+        <w:t xml:space="preserve"> Using the Mock Harvest Report image at the top of this document as a guide, i</w:t>
+      </w:r>
+      <w:r>
+        <w:t>mprove your Harvest Report page by:</w:t>
+      </w:r>
+    </w:p>
+    <w:p/>
+    <w:p>
+      <w:pPr>
+        <w:ind w:left="360"/>
+      </w:pPr>
+      <w:r>
+        <w:t>a. Adding the “Crop” element</w:t>
+      </w:r>
+      <w:r>
+        <w:t>:</w:t>
+      </w:r>
+    </w:p>
+    <w:p>
+      <w:pPr>
+        <w:ind w:left="360"/>
+      </w:pPr>
+    </w:p>
+    <w:p>
+      <w:pPr>
+        <w:ind w:left="720"/>
+      </w:pPr>
+      <w:proofErr w:type="spellStart"/>
+      <w:r>
+        <w:t>i</w:t>
+      </w:r>
+      <w:proofErr w:type="spellEnd"/>
+      <w:r>
+        <w:t xml:space="preserve">. </w:t>
+      </w:r>
+      <w:r>
+        <w:t xml:space="preserve"> </w:t>
+      </w:r>
+      <w:r>
+        <w:t>This element should have</w:t>
+      </w:r>
+      <w:r>
+        <w:t xml:space="preserve"> “Broccoli”, “Kale” and “Peas” as the possible crops.  Make “Kale” selected by default.  Use a label to make “Crop:” appear next to this element.</w:t>
+      </w:r>
+    </w:p>
+    <w:p>
+      <w:pPr>
+        <w:ind w:left="720"/>
+      </w:pPr>
+    </w:p>
+    <w:p>
+      <w:pPr>
+        <w:ind w:left="720"/>
+      </w:pPr>
+      <w:r>
+        <w:t>ii. When your element works correctly.</w:t>
+      </w:r>
+      <w:r>
+        <w:t xml:space="preserve"> </w:t>
+      </w:r>
+      <w:r>
+        <w:t>Stage and commit the changes to your feature branch with</w:t>
+      </w:r>
+      <w:r>
+        <w:rPr>
+          <w:b/>
+          <w:bCs/>
+        </w:rPr>
+        <w:t xml:space="preserve"> a </w:t>
+      </w:r>
+      <w:r>
+        <w:rPr>
+          <w:b/>
+          <w:bCs/>
+        </w:rPr>
+        <w:t xml:space="preserve">meaningful </w:t>
+      </w:r>
+      <w:r>
+        <w:rPr>
+          <w:b/>
+          <w:bCs/>
+        </w:rPr>
+        <w:t xml:space="preserve">commit message that </w:t>
+      </w:r>
+      <w:r>
+        <w:rPr>
+          <w:b/>
+          <w:bCs/>
+        </w:rPr>
+        <w:t>describes</w:t>
+      </w:r>
+      <w:r>
+        <w:rPr>
+          <w:b/>
+          <w:bCs/>
+        </w:rPr>
+        <w:t xml:space="preserve"> what you have done.</w:t>
+      </w:r>
+    </w:p>
+    <w:p>
+      <w:pPr>
+        <w:ind w:left="360"/>
+      </w:pPr>
+    </w:p>
+    <w:p>
+      <w:pPr>
+        <w:ind w:left="360"/>
+      </w:pPr>
+      <w:r>
+        <w:t>b. Adding the “Field” element</w:t>
+      </w:r>
+      <w:r>
+        <w:t>:</w:t>
+      </w:r>
+      <w:r>
+        <w:t xml:space="preserve"> </w:t>
+      </w:r>
+    </w:p>
+    <w:p>
+      <w:pPr>
+        <w:ind w:left="360"/>
+      </w:pPr>
+    </w:p>
+    <w:p>
+      <w:pPr>
+        <w:ind w:left="720"/>
+      </w:pPr>
+      <w:r>
+        <w:t xml:space="preserve">i. This element should have </w:t>
+      </w:r>
+      <w:r>
+        <w:t>“All”, “Chuau-1” and “SQ7” as the possible fields.  Make “All” selected by default and use a label to make “Field:” appear next to this element.</w:t>
+      </w:r>
+    </w:p>
+    <w:p>
+      <w:pPr>
+        <w:ind w:left="360"/>
+      </w:pPr>
+    </w:p>
+    <w:p>
+      <w:pPr>
+        <w:ind w:left="720"/>
+      </w:pPr>
+      <w:r>
+        <w:t>ii. When your element works correctly.</w:t>
+      </w:r>
+      <w:r>
+        <w:t xml:space="preserve"> </w:t>
+      </w:r>
+      <w:r>
+        <w:t>Stage and commit the changes to your feature branch with</w:t>
+      </w:r>
+      <w:r>
+        <w:rPr>
+          <w:b/>
+          <w:bCs/>
+        </w:rPr>
+        <w:t xml:space="preserve"> a </w:t>
+      </w:r>
+      <w:r>
+        <w:rPr>
+          <w:b/>
+          <w:bCs/>
+        </w:rPr>
+        <w:t xml:space="preserve">meaningful </w:t>
+      </w:r>
+      <w:r>
+        <w:rPr>
+          <w:b/>
+          <w:bCs/>
+        </w:rPr>
+        <w:t xml:space="preserve">commit message that </w:t>
+      </w:r>
+      <w:r>
+        <w:rPr>
+          <w:b/>
+          <w:bCs/>
+        </w:rPr>
+        <w:t>describes</w:t>
+      </w:r>
+      <w:r>
+        <w:rPr>
+          <w:b/>
+          <w:bCs/>
+        </w:rPr>
+        <w:t xml:space="preserve"> what you have done.</w:t>
+      </w:r>
+    </w:p>
+    <w:p>
+      <w:pPr>
+        <w:ind w:left="360"/>
+      </w:pPr>
+    </w:p>
+    <w:p>
+      <w:pPr>
+        <w:ind w:left="360"/>
+      </w:pPr>
+      <w:r>
+        <w:t xml:space="preserve">c. </w:t>
+      </w:r>
+      <w:r>
+        <w:t>Adding the “Date” elements:</w:t>
+      </w:r>
+    </w:p>
+    <w:p>
+      <w:pPr>
+        <w:ind w:left="360"/>
+      </w:pPr>
+    </w:p>
+    <w:p>
+      <w:pPr>
+        <w:ind w:left="720"/>
+      </w:pPr>
+      <w:r>
+        <w:t xml:space="preserve">i. </w:t>
+      </w:r>
+      <w:r>
+        <w:t xml:space="preserve">Add the elements for the Start and End date using the </w:t>
+      </w:r>
+      <w:r>
+        <w:rPr>
+          <w:rFonts w:ascii="Courier" w:hAnsi="Courier"/>
+        </w:rPr>
+        <w:t>date</w:t>
+      </w:r>
+      <w:r>
+        <w:t xml:space="preserve"> input type. The start date should range from 01/01/2014 to 01/01/2022 and have the selected date of 05/0</w:t>
+      </w:r>
+      <w:r>
+        <w:t>5</w:t>
+      </w:r>
+      <w:r>
+        <w:t>/20</w:t>
+      </w:r>
+      <w:r>
+        <w:t>20</w:t>
+      </w:r>
+      <w:r>
+        <w:t>. The end date should range from 05/</w:t>
+      </w:r>
+      <w:r>
+        <w:t>05</w:t>
+      </w:r>
+      <w:r>
+        <w:t>/20</w:t>
+      </w:r>
+      <w:r>
+        <w:t>20</w:t>
+      </w:r>
+      <w:r>
+        <w:t xml:space="preserve"> (</w:t>
+      </w:r>
+      <w:proofErr w:type="gramStart"/>
+      <w:r>
+        <w:t>i.e.</w:t>
+      </w:r>
+      <w:proofErr w:type="gramEnd"/>
+      <w:r>
+        <w:t xml:space="preserve"> not before the start date) up to 01/01/2022 and have the selected date of 05/15/20</w:t>
+      </w:r>
+      <w:r>
+        <w:t>20</w:t>
+      </w:r>
+      <w:r>
+        <w:t>.</w:t>
+      </w:r>
+    </w:p>
+    <w:p>
+      <w:pPr>
+        <w:ind w:left="720"/>
+      </w:pPr>
+    </w:p>
+    <w:p>
+      <w:pPr>
+        <w:ind w:left="720"/>
+      </w:pPr>
+      <w:r>
+        <w:t>ii. When your element works correctly.</w:t>
+      </w:r>
+      <w:r>
+        <w:t xml:space="preserve"> </w:t>
+      </w:r>
+      <w:r>
+        <w:t>Stage and commit the changes to your feature branch with</w:t>
+      </w:r>
+      <w:r>
+        <w:rPr>
+          <w:b/>
+          <w:bCs/>
+        </w:rPr>
+        <w:t xml:space="preserve"> a </w:t>
+      </w:r>
+      <w:r>
+        <w:rPr>
+          <w:b/>
+          <w:bCs/>
+        </w:rPr>
+        <w:t xml:space="preserve">meaningful </w:t>
+      </w:r>
+      <w:r>
+        <w:rPr>
+          <w:b/>
+          <w:bCs/>
+        </w:rPr>
+        <w:t xml:space="preserve">commit message that </w:t>
+      </w:r>
+      <w:r>
+        <w:rPr>
+          <w:b/>
+          <w:bCs/>
+        </w:rPr>
+        <w:t>describes</w:t>
+      </w:r>
+      <w:r>
+        <w:rPr>
+          <w:b/>
+          <w:bCs/>
+        </w:rPr>
+        <w:t xml:space="preserve"> what you have done.</w:t>
+      </w:r>
+    </w:p>
+    <w:p/>
+    <w:p>
+      <w:r>
+        <w:t xml:space="preserve">In question #25 you made </w:t>
+      </w:r>
+      <w:proofErr w:type="gramStart"/>
+      <w:r>
+        <w:t>a number of</w:t>
+      </w:r>
+      <w:proofErr w:type="gramEnd"/>
+      <w:r>
+        <w:t xml:space="preserve"> changes and made a commit for each “nameable unit of work.”  This is a good practice that makes it easy to identify when a particular feature or bug fix was added to the project.  Notice though that it is not necessary to push to your origin after </w:t>
+      </w:r>
+      <w:r>
         <w:lastRenderedPageBreak/>
-        <w:t>Adding to the Harvest Report</w:t>
-      </w:r>
-      <w:r>
-        <w:rPr>
-          <w:b/>
-          <w:bCs/>
-          <w:u w:val="single"/>
-        </w:rPr>
-        <w:t xml:space="preserve"> </w:t>
-      </w:r>
-      <w:r>
-        <w:rPr>
-          <w:b/>
-          <w:bCs/>
-          <w:u w:val="single"/>
-        </w:rPr>
-        <w:t xml:space="preserve">Spike </w:t>
-      </w:r>
-      <w:r>
-        <w:rPr>
-          <w:b/>
-          <w:bCs/>
-          <w:u w:val="single"/>
-        </w:rPr>
-        <w:t>3</w:t>
-      </w:r>
-      <w:r>
-        <w:rPr>
-          <w:b/>
-          <w:bCs/>
-          <w:u w:val="single"/>
-        </w:rPr>
-        <w:t xml:space="preserve">: </w:t>
-      </w:r>
-    </w:p>
-    <w:p/>
-    <w:p>
-      <w:r>
-        <w:t>2</w:t>
-      </w:r>
-      <w:r>
-        <w:t>5</w:t>
-      </w:r>
-      <w:r>
-        <w:t>.</w:t>
-      </w:r>
-      <w:r>
-        <w:t xml:space="preserve"> Using the Mock Harvest Report image at the top of this document as a guide, i</w:t>
-      </w:r>
-      <w:r>
-        <w:t>mprove your Harvest Report page by:</w:t>
-      </w:r>
-    </w:p>
-    <w:p/>
-    <w:p>
-      <w:pPr>
-        <w:ind w:left="360"/>
-      </w:pPr>
-      <w:r>
-        <w:t>a. Adding the “Crop” element</w:t>
-      </w:r>
-      <w:r>
-        <w:t>:</w:t>
-      </w:r>
-    </w:p>
-    <w:p>
-      <w:pPr>
-        <w:ind w:left="360"/>
-      </w:pPr>
-    </w:p>
-    <w:p>
-      <w:pPr>
-        <w:ind w:left="720"/>
-      </w:pPr>
-      <w:proofErr w:type="spellStart"/>
-      <w:r>
-        <w:t>i</w:t>
-      </w:r>
-      <w:proofErr w:type="spellEnd"/>
-      <w:r>
-        <w:t xml:space="preserve">. </w:t>
-      </w:r>
-      <w:r>
-        <w:t xml:space="preserve"> </w:t>
-      </w:r>
-      <w:r>
-        <w:t>This element should have</w:t>
-      </w:r>
-      <w:r>
-        <w:t xml:space="preserve"> “Broccoli”, “Kale” and “Peas” as the possible crops.  Make “Kale” selected by default.  Use a label to make “Crop:” appear next to this element.</w:t>
-      </w:r>
-    </w:p>
-    <w:p>
-      <w:pPr>
-        <w:ind w:left="720"/>
-      </w:pPr>
-    </w:p>
-    <w:p>
-      <w:pPr>
-        <w:ind w:left="720"/>
-      </w:pPr>
-      <w:r>
-        <w:t>ii. When your element works correctly.</w:t>
-      </w:r>
-      <w:r>
-        <w:t xml:space="preserve"> </w:t>
-      </w:r>
-      <w:r>
-        <w:t>Stage and commit the changes to your feature branch with</w:t>
-      </w:r>
-      <w:r>
-        <w:rPr>
-          <w:b/>
-          <w:bCs/>
-        </w:rPr>
-        <w:t xml:space="preserve"> a </w:t>
-      </w:r>
-      <w:r>
-        <w:rPr>
-          <w:b/>
-          <w:bCs/>
-        </w:rPr>
-        <w:t xml:space="preserve">meaningful </w:t>
-      </w:r>
-      <w:r>
-        <w:rPr>
-          <w:b/>
-          <w:bCs/>
-        </w:rPr>
-        <w:t xml:space="preserve">commit message that </w:t>
-      </w:r>
-      <w:r>
-        <w:rPr>
-          <w:b/>
-          <w:bCs/>
-        </w:rPr>
-        <w:t>describes</w:t>
-      </w:r>
-      <w:r>
-        <w:rPr>
-          <w:b/>
-          <w:bCs/>
-        </w:rPr>
-        <w:t xml:space="preserve"> what you have done.</w:t>
-      </w:r>
-    </w:p>
-    <w:p>
-      <w:pPr>
-        <w:ind w:left="360"/>
-      </w:pPr>
-    </w:p>
-    <w:p>
-      <w:pPr>
-        <w:ind w:left="360"/>
-      </w:pPr>
-      <w:r>
-        <w:t>b. Adding the “Field” element</w:t>
-      </w:r>
-      <w:r>
-        <w:t>:</w:t>
-      </w:r>
-      <w:r>
-        <w:t xml:space="preserve"> </w:t>
-      </w:r>
-    </w:p>
-    <w:p>
-      <w:pPr>
-        <w:ind w:left="360"/>
-      </w:pPr>
-    </w:p>
-    <w:p>
-      <w:pPr>
-        <w:ind w:left="720"/>
-      </w:pPr>
-      <w:r>
-        <w:t xml:space="preserve">i. This element should have </w:t>
-      </w:r>
-      <w:r>
-        <w:t>“All”, “Chuau-1” and “SQ7” as the possible fields.  Make “All” selected by default and use a label to make “Field:” appear next to this element.</w:t>
-      </w:r>
-    </w:p>
-    <w:p>
-      <w:pPr>
-        <w:ind w:left="360"/>
-      </w:pPr>
-    </w:p>
-    <w:p>
-      <w:pPr>
-        <w:ind w:left="720"/>
-      </w:pPr>
-      <w:r>
-        <w:t>ii. When your element works correctly.</w:t>
-      </w:r>
-      <w:r>
-        <w:t xml:space="preserve"> </w:t>
-      </w:r>
-      <w:r>
-        <w:t>Stage and commit the changes to your feature branch with</w:t>
-      </w:r>
-      <w:r>
-        <w:rPr>
-          <w:b/>
-          <w:bCs/>
-        </w:rPr>
-        <w:t xml:space="preserve"> a </w:t>
-      </w:r>
-      <w:r>
-        <w:rPr>
-          <w:b/>
-          <w:bCs/>
-        </w:rPr>
-        <w:t xml:space="preserve">meaningful </w:t>
-      </w:r>
-      <w:r>
-        <w:rPr>
-          <w:b/>
-          <w:bCs/>
-        </w:rPr>
-        <w:t xml:space="preserve">commit message that </w:t>
-      </w:r>
-      <w:r>
-        <w:rPr>
-          <w:b/>
-          <w:bCs/>
-        </w:rPr>
-        <w:t>describes</w:t>
-      </w:r>
-      <w:r>
-        <w:rPr>
-          <w:b/>
-          <w:bCs/>
-        </w:rPr>
-        <w:t xml:space="preserve"> what you have done.</w:t>
-      </w:r>
-    </w:p>
-    <w:p>
-      <w:pPr>
-        <w:ind w:left="360"/>
-      </w:pPr>
-    </w:p>
-    <w:p>
-      <w:pPr>
-        <w:ind w:left="360"/>
-      </w:pPr>
-      <w:r>
-        <w:t xml:space="preserve">c. </w:t>
-      </w:r>
-      <w:r>
-        <w:t>Adding the “Date” elements:</w:t>
-      </w:r>
-    </w:p>
-    <w:p>
-      <w:pPr>
-        <w:ind w:left="360"/>
-      </w:pPr>
-    </w:p>
-    <w:p>
-      <w:pPr>
-        <w:ind w:left="720"/>
-      </w:pPr>
-      <w:r>
-        <w:t xml:space="preserve">i. </w:t>
-      </w:r>
-      <w:r>
-        <w:t xml:space="preserve">Add the elements for the Start and End date using the </w:t>
-      </w:r>
-      <w:r>
-        <w:rPr>
-          <w:rFonts w:ascii="Courier" w:hAnsi="Courier"/>
-        </w:rPr>
-        <w:t>date</w:t>
-      </w:r>
-      <w:r>
-        <w:t xml:space="preserve"> input type. The start date should range from 01/01/2014 to 01/01/2022 and have the selected date of 05/0</w:t>
-      </w:r>
-      <w:r>
-        <w:t>5</w:t>
-      </w:r>
-      <w:r>
-        <w:t>/20</w:t>
-      </w:r>
-      <w:r>
-        <w:t>20</w:t>
-      </w:r>
-      <w:r>
-        <w:t>. The end date should range from 05/</w:t>
-      </w:r>
-      <w:r>
-        <w:t>05</w:t>
-      </w:r>
-      <w:r>
-        <w:t>/20</w:t>
-      </w:r>
-      <w:r>
-        <w:t>20</w:t>
-      </w:r>
-      <w:r>
-        <w:t xml:space="preserve"> (</w:t>
+        <w:t xml:space="preserve">each commit.  You can make multiple commits and then push to your origin </w:t>
       </w:r>
       <w:proofErr w:type="gramStart"/>
       <w:r>
-        <w:t>i.e.</w:t>
+        <w:t>at a later time</w:t>
       </w:r>
       <w:proofErr w:type="gramEnd"/>
       <w:r>
-        <w:t xml:space="preserve"> not before the start date) up to 01/01/2022 and have the selected date of 05/15/20</w:t>
-      </w:r>
-      <w:r>
-        <w:t>20</w:t>
-      </w:r>
-      <w:r>
-        <w:t>.</w:t>
-      </w:r>
-    </w:p>
-    <w:p>
-      <w:pPr>
-        <w:ind w:left="720"/>
-      </w:pPr>
-    </w:p>
-    <w:p>
-      <w:pPr>
-        <w:ind w:left="720"/>
-      </w:pPr>
-      <w:r>
-        <w:t>ii. When your element works correctly.</w:t>
-      </w:r>
-      <w:r>
-        <w:t xml:space="preserve"> </w:t>
-      </w:r>
-      <w:r>
-        <w:t>Stage and commit the changes to your feature branch with</w:t>
-      </w:r>
-      <w:r>
-        <w:rPr>
-          <w:b/>
-          <w:bCs/>
-        </w:rPr>
-        <w:t xml:space="preserve"> a </w:t>
-      </w:r>
-      <w:r>
-        <w:rPr>
-          <w:b/>
-          <w:bCs/>
-        </w:rPr>
-        <w:t xml:space="preserve">meaningful </w:t>
-      </w:r>
-      <w:r>
-        <w:rPr>
-          <w:b/>
-          <w:bCs/>
-        </w:rPr>
-        <w:t xml:space="preserve">commit message that </w:t>
-      </w:r>
-      <w:r>
-        <w:rPr>
-          <w:b/>
-          <w:bCs/>
-        </w:rPr>
-        <w:t>describes</w:t>
-      </w:r>
-      <w:r>
-        <w:rPr>
-          <w:b/>
-          <w:bCs/>
-        </w:rPr>
-        <w:t xml:space="preserve"> what you have done.</w:t>
-      </w:r>
-    </w:p>
-    <w:p/>
-    <w:p>
-      <w:r>
-        <w:t xml:space="preserve">In question #25 you made </w:t>
+        <w:t xml:space="preserve">.  Though, there is no harm in pushing after each commit.  </w:t>
+      </w:r>
+    </w:p>
+    <w:p/>
+    <w:p>
+      <w:r>
+        <w:t xml:space="preserve">26. </w:t>
+      </w:r>
+      <w:r>
+        <w:t xml:space="preserve">If you have not pushed your commits from question #25, push </w:t>
+      </w:r>
+      <w:r>
+        <w:t>your feature branch to your origin</w:t>
+      </w:r>
+      <w:r>
+        <w:t xml:space="preserve"> now.</w:t>
+      </w:r>
+    </w:p>
+    <w:p/>
+    <w:p>
+      <w:pPr>
+        <w:rPr>
+          <w:b/>
+          <w:bCs/>
+          <w:u w:val="single"/>
+        </w:rPr>
+      </w:pPr>
+      <w:r>
+        <w:rPr>
+          <w:b/>
+          <w:bCs/>
+          <w:u w:val="single"/>
+        </w:rPr>
+        <w:t>HTML Tables:</w:t>
+      </w:r>
+    </w:p>
+    <w:p/>
+    <w:p>
+      <w:r>
+        <w:t xml:space="preserve">Many of the reports that are generated by FarmData2 will contain tables of data.  For example, in a harvest report there will be one row for each harvesting of a particular vegetable during </w:t>
       </w:r>
       <w:proofErr w:type="gramStart"/>
       <w:r>
-        <w:t>a number of</w:t>
-      </w:r>
-      <w:proofErr w:type="gramEnd"/>
-      <w:r>
-        <w:t xml:space="preserve"> changes and made a commit for each “nameable unit of work.”  This is a good practice that makes it easy to identify when a particular feature or bug fix was added to the project.  Notice though that it is not necessary to push to your origin after each commit.  You can make multiple commits and then push to your origin </w:t>
-      </w:r>
-      <w:proofErr w:type="gramStart"/>
-      <w:r>
-        <w:t>at a later time</w:t>
-      </w:r>
-      <w:proofErr w:type="gramEnd"/>
-      <w:r>
-        <w:t xml:space="preserve">.  Though, there is no harm in pushing after each commit.  </w:t>
-      </w:r>
-    </w:p>
-    <w:p/>
-    <w:p>
-      <w:r>
-        <w:t xml:space="preserve">26. </w:t>
-      </w:r>
-      <w:r>
-        <w:t xml:space="preserve">If you have not pushed your commits from question #25, push </w:t>
-      </w:r>
-      <w:r>
-        <w:t>your feature branch to your origin</w:t>
-      </w:r>
-      <w:r>
-        <w:t xml:space="preserve"> now.</w:t>
-      </w:r>
-    </w:p>
-    <w:p/>
-    <w:p>
-      <w:pPr>
-        <w:rPr>
-          <w:b/>
-          <w:bCs/>
-          <w:u w:val="single"/>
-        </w:rPr>
-      </w:pPr>
-      <w:r>
-        <w:rPr>
-          <w:b/>
-          <w:bCs/>
-          <w:u w:val="single"/>
-        </w:rPr>
-        <w:t>HTML Tables:</w:t>
-      </w:r>
-    </w:p>
-    <w:p/>
-    <w:p>
-      <w:r>
-        <w:t xml:space="preserve">Many of the reports that are generated by FarmData2 will contain tables of data.  For example, in a harvest report there will be one row for each harvesting of a particular vegetable during </w:t>
-      </w:r>
-      <w:proofErr w:type="gramStart"/>
-      <w:r>
-        <w:t xml:space="preserve">a </w:t>
-      </w:r>
-      <w:r>
-        <w:lastRenderedPageBreak/>
-        <w:t>time period</w:t>
+        <w:t>a time period</w:t>
       </w:r>
       <w:proofErr w:type="gramEnd"/>
       <w:r>
@@ -5640,11 +5684,7 @@
         <w:t>table</w:t>
       </w:r>
       <w:r>
-        <w:t xml:space="preserve"> tag to </w:t>
-      </w:r>
-      <w:r>
-        <w:lastRenderedPageBreak/>
-        <w:t>get the borders</w:t>
+        <w:t xml:space="preserve"> tag to get the borders</w:t>
       </w:r>
       <w:r>
         <w:t xml:space="preserve"> to appear</w:t>

</xml_diff>

<commit_message>
Minor edits to activity 02
</commit_message>
<xml_diff>
--- a/farmdata2/farmdata2_modules/fd2_school/activities/02-HTMLSpike.docx
+++ b/farmdata2/farmdata2_modules/fd2_school/activities/02-HTMLSpike.docx
@@ -2008,7 +2008,13 @@
         <w:t xml:space="preserve">Replace </w:t>
       </w:r>
       <w:r>
-        <w:t>the ?? by the issue number in the issue tracker for this assignment</w:t>
+        <w:t xml:space="preserve">the ?? by the issue number in the </w:t>
+      </w:r>
+      <w:r>
+        <w:t xml:space="preserve">FD2School-FarmData2 </w:t>
+      </w:r>
+      <w:r>
+        <w:t>issue tracker for this assignment</w:t>
       </w:r>
       <w:r>
         <w:t>.  This will automatically link your PR to that issue.</w:t>

</xml_diff>

<commit_message>
Corrected Field -> Area in HTML activity 02.
</commit_message>
<xml_diff>
--- a/farmdata2/farmdata2_modules/fd2_school/activities/02-HTMLSpike.docx
+++ b/farmdata2/farmdata2_modules/fd2_school/activities/02-HTMLSpike.docx
@@ -4983,7 +4983,13 @@
         <w:t xml:space="preserve">i. This element should have </w:t>
       </w:r>
       <w:r>
-        <w:t>“All”, “Chuau-1” and “SQ7” as the possible fields.  Make “All” selected by default and use a label to make “Field:” appear next to this element.</w:t>
+        <w:t>“All”, “Chuau-1” and “SQ7” as the possible fields.  Make “All” selected by default and use a label to make “</w:t>
+      </w:r>
+      <w:r>
+        <w:t>Area</w:t>
+      </w:r>
+      <w:r>
+        <w:t>:” appear next to this element.</w:t>
       </w:r>
     </w:p>
     <w:p>

</xml_diff>

<commit_message>
Removed review request question in FD2 school activity 02
</commit_message>
<xml_diff>
--- a/farmdata2/farmdata2_modules/fd2_school/activities/02-HTMLSpike.docx
+++ b/farmdata2/farmdata2_modules/fd2_school/activities/02-HTMLSpike.docx
@@ -98,16 +98,8 @@
         <w:rPr>
           <w:rFonts w:cstheme="minorHAnsi"/>
         </w:rPr>
-        <w:t xml:space="preserve">Large Scale and </w:t>
-      </w:r>
-      <w:proofErr w:type="gramStart"/>
-      <w:r>
-        <w:rPr>
-          <w:rFonts w:cstheme="minorHAnsi"/>
-        </w:rPr>
-        <w:t>Open Source</w:t>
-      </w:r>
-      <w:proofErr w:type="gramEnd"/>
+        <w:t>Large Scale and Open Source</w:t>
+      </w:r>
       <w:r>
         <w:rPr>
           <w:rFonts w:cstheme="minorHAnsi"/>
@@ -245,13 +237,8 @@
       <w:r>
         <w:t xml:space="preserve">FarmData2 front-end development.  </w:t>
       </w:r>
-      <w:proofErr w:type="gramStart"/>
-      <w:r>
-        <w:t>All of</w:t>
-      </w:r>
-      <w:proofErr w:type="gramEnd"/>
-      <w:r>
-        <w:t xml:space="preserve"> these activities will be done in the context of FarmData2 and will </w:t>
+      <w:r>
+        <w:t xml:space="preserve">All of these activities will be done in the context of FarmData2 and will </w:t>
       </w:r>
       <w:r>
         <w:t>help prepare you to</w:t>
@@ -327,15 +314,7 @@
         <w:t>mockup of a Harvest Report feature</w:t>
       </w:r>
       <w:r>
-        <w:t xml:space="preserve"> for FarmData2.  Note that our goal here is not to build the real harvest report feature, but to learn (thus the mockup). The (mockup) report that you build will not have </w:t>
-      </w:r>
-      <w:proofErr w:type="gramStart"/>
-      <w:r>
-        <w:t>all of</w:t>
-      </w:r>
-      <w:proofErr w:type="gramEnd"/>
-      <w:r>
-        <w:t xml:space="preserve"> the features of an actual Harvest Report and it won’t look and feel quite like a full FarmData2 feature. However, by the end of the activities you will be well positioned to begin developing and testing real FarmData2 features. </w:t>
+        <w:t xml:space="preserve"> for FarmData2.  Note that our goal here is not to build the real harvest report feature, but to learn (thus the mockup). The (mockup) report that you build will not have all of the features of an actual Harvest Report and it won’t look and feel quite like a full FarmData2 feature. However, by the end of the activities you will be well positioned to begin developing and testing real FarmData2 features. </w:t>
       </w:r>
     </w:p>
     <w:p/>
@@ -441,15 +420,7 @@
     <w:p/>
     <w:p>
       <w:r>
-        <w:t>A later activity will then guide you through the process of making the report look more like a full FarmData2 feature (</w:t>
-      </w:r>
-      <w:proofErr w:type="gramStart"/>
-      <w:r>
-        <w:t>e.g.</w:t>
-      </w:r>
-      <w:proofErr w:type="gramEnd"/>
-      <w:r>
-        <w:t xml:space="preserve"> like the Seeding Report that you used).</w:t>
+        <w:t>A later activity will then guide you through the process of making the report look more like a full FarmData2 feature (e.g. like the Seeding Report that you used).</w:t>
       </w:r>
     </w:p>
     <w:p/>
@@ -514,15 +485,7 @@
         <w:t xml:space="preserve"> Viewer as you did </w:t>
       </w:r>
       <w:r>
-        <w:t xml:space="preserve">in the last activity.   You might find it helpful to </w:t>
-      </w:r>
-      <w:proofErr w:type="gramStart"/>
-      <w:r>
-        <w:t>refer back</w:t>
-      </w:r>
-      <w:proofErr w:type="gramEnd"/>
-      <w:r>
-        <w:t xml:space="preserve"> to the INSTALL.md file in the repository if you don’t remember how to start and stop FarmData2.</w:t>
+        <w:t>in the last activity.   You might find it helpful to refer back to the INSTALL.md file in the repository if you don’t remember how to start and stop FarmData2.</w:t>
       </w:r>
     </w:p>
     <w:p>
@@ -752,15 +715,7 @@
         <w:t xml:space="preserve"> tabs are where the majority of FarmData2 features live.  </w:t>
       </w:r>
       <w:r>
-        <w:t xml:space="preserve">Each feature within a </w:t>
-      </w:r>
-      <w:proofErr w:type="gramStart"/>
-      <w:r>
-        <w:t>tab lives</w:t>
-      </w:r>
-      <w:proofErr w:type="gramEnd"/>
-      <w:r>
-        <w:t xml:space="preserve"> in what we will call a </w:t>
+        <w:t xml:space="preserve">Each feature within a tab lives in what we will call a </w:t>
       </w:r>
       <w:r>
         <w:rPr>
@@ -931,7 +886,6 @@
         </w:rPr>
         <w:t>Sub-</w:t>
       </w:r>
-      <w:proofErr w:type="gramStart"/>
       <w:r>
         <w:rPr>
           <w:b/>
@@ -946,16 +900,7 @@
           <w:bCs/>
           <w:u w:val="single"/>
         </w:rPr>
-        <w:t>abs</w:t>
-      </w:r>
-      <w:proofErr w:type="gramEnd"/>
-      <w:r>
-        <w:rPr>
-          <w:b/>
-          <w:bCs/>
-          <w:u w:val="single"/>
-        </w:rPr>
-        <w:t xml:space="preserve"> and FarmData2 Modules:</w:t>
+        <w:t>abs and FarmData2 Modules:</w:t>
       </w:r>
     </w:p>
     <w:p/>
@@ -1071,15 +1016,7 @@
         <w:t>3</w:t>
       </w:r>
       <w:r>
-        <w:t xml:space="preserve">. The code for </w:t>
-      </w:r>
-      <w:proofErr w:type="gramStart"/>
-      <w:r>
-        <w:t>all of</w:t>
-      </w:r>
-      <w:proofErr w:type="gramEnd"/>
-      <w:r>
-        <w:t xml:space="preserve"> </w:t>
+        <w:t xml:space="preserve">. The code for all of </w:t>
       </w:r>
       <w:r>
         <w:t>the FarmData2</w:t>
@@ -1366,13 +1303,8 @@
       <w:r>
         <w:t xml:space="preserve">  You will do </w:t>
       </w:r>
-      <w:proofErr w:type="gramStart"/>
-      <w:r>
-        <w:t>all of</w:t>
-      </w:r>
-      <w:proofErr w:type="gramEnd"/>
-      <w:r>
-        <w:t xml:space="preserve"> </w:t>
+      <w:r>
+        <w:t xml:space="preserve">all of </w:t>
       </w:r>
       <w:r>
         <w:t>your work for this activity in this feature branch.</w:t>
@@ -1418,15 +1350,7 @@
         <w:t>school</w:t>
       </w:r>
       <w:r>
-        <w:t xml:space="preserve"> directory.  You can open this in the VS Codium </w:t>
-      </w:r>
-      <w:proofErr w:type="gramStart"/>
-      <w:r>
-        <w:t>editor, or</w:t>
-      </w:r>
-      <w:proofErr w:type="gramEnd"/>
-      <w:r>
-        <w:t xml:space="preserve"> find it in your browser on GitHub.  If you opened the file in </w:t>
+        <w:t xml:space="preserve"> directory.  You can open this in the VS Codium editor, or find it in your browser on GitHub.  If you opened the file in </w:t>
       </w:r>
       <w:proofErr w:type="spellStart"/>
       <w:r>
@@ -1434,15 +1358,7 @@
       </w:r>
       <w:proofErr w:type="spellEnd"/>
       <w:r>
-        <w:t xml:space="preserve">, you </w:t>
-      </w:r>
-      <w:proofErr w:type="gramStart"/>
-      <w:r>
-        <w:t>can</w:t>
-      </w:r>
-      <w:proofErr w:type="gramEnd"/>
-      <w:r>
-        <w:t xml:space="preserve"> right click its name in the EXPLORER pane to open a “preview” that will show a nicely formatted version of the markdown.</w:t>
+        <w:t>, you can right click its name in the EXPLORER pane to open a “preview” that will show a nicely formatted version of the markdown.</w:t>
       </w:r>
     </w:p>
     <w:p>
@@ -1626,15 +1542,7 @@
         </w:rPr>
       </w:pPr>
       <w:r>
-        <w:t xml:space="preserve">For </w:t>
-      </w:r>
-      <w:proofErr w:type="gramStart"/>
-      <w:r>
-        <w:t>now</w:t>
-      </w:r>
-      <w:proofErr w:type="gramEnd"/>
-      <w:r>
-        <w:t xml:space="preserve"> the html.html file should contain just </w:t>
+        <w:t xml:space="preserve">For now the html.html file should contain just </w:t>
       </w:r>
       <w:r>
         <w:t xml:space="preserve">your name </w:t>
@@ -1739,18 +1647,10 @@
         <w:t xml:space="preserve">. </w:t>
       </w:r>
       <w:r>
-        <w:t xml:space="preserve">As you finish </w:t>
-      </w:r>
-      <w:proofErr w:type="gramStart"/>
-      <w:r>
-        <w:t xml:space="preserve">particular </w:t>
-      </w:r>
-      <w:r>
-        <w:t>questions</w:t>
-      </w:r>
-      <w:proofErr w:type="gramEnd"/>
-      <w:r>
-        <w:t>,</w:t>
+        <w:t xml:space="preserve">As you finish particular </w:t>
+      </w:r>
+      <w:r>
+        <w:t>questions,</w:t>
       </w:r>
       <w:r>
         <w:t xml:space="preserve"> you’ll be asked to make a commit to your repository with a message about</w:t>
@@ -1838,15 +1738,7 @@
         <w:t xml:space="preserve"> </w:t>
       </w:r>
       <w:r>
-        <w:t>(</w:t>
-      </w:r>
-      <w:proofErr w:type="gramStart"/>
-      <w:r>
-        <w:t>e.g.</w:t>
-      </w:r>
-      <w:proofErr w:type="gramEnd"/>
-      <w:r>
-        <w:t xml:space="preserve"> </w:t>
+        <w:t xml:space="preserve">(e.g. </w:t>
       </w:r>
       <w:r>
         <w:t xml:space="preserve">Use something descriptive like </w:t>
@@ -2296,15 +2188,7 @@
     <w:p/>
     <w:p>
       <w:r>
-        <w:t xml:space="preserve">The basic structure of </w:t>
-      </w:r>
-      <w:proofErr w:type="gramStart"/>
-      <w:r>
-        <w:t>all of</w:t>
-      </w:r>
-      <w:proofErr w:type="gramEnd"/>
-      <w:r>
-        <w:t xml:space="preserve"> the FarmData2 specific pages is specified using HTML.</w:t>
+        <w:t>The basic structure of all of the FarmData2 specific pages is specified using HTML.</w:t>
       </w:r>
       <w:r>
         <w:t xml:space="preserve"> </w:t>
@@ -2433,13 +2317,8 @@
       <w:r>
         <w:t xml:space="preserve">, which is </w:t>
       </w:r>
-      <w:proofErr w:type="gramStart"/>
-      <w:r>
-        <w:t>similar to</w:t>
-      </w:r>
-      <w:proofErr w:type="gramEnd"/>
-      <w:r>
-        <w:t xml:space="preserve"> the </w:t>
+      <w:r>
+        <w:t xml:space="preserve">similar to the </w:t>
       </w:r>
       <w:r>
         <w:t>paragraph (</w:t>
@@ -2561,21 +2440,7 @@
         <w:rPr>
           <w:rFonts w:ascii="Courier" w:hAnsi="Courier"/>
         </w:rPr>
-        <w:t xml:space="preserve"> draggable</w:t>
-      </w:r>
-      <w:proofErr w:type="gramStart"/>
-      <w:r>
-        <w:rPr>
-          <w:rFonts w:ascii="Courier" w:hAnsi="Courier"/>
-        </w:rPr>
-        <w:t>=”true</w:t>
-      </w:r>
-      <w:proofErr w:type="gramEnd"/>
-      <w:r>
-        <w:rPr>
-          <w:rFonts w:ascii="Courier" w:hAnsi="Courier"/>
-        </w:rPr>
-        <w:t xml:space="preserve">”&gt;this </w:t>
+        <w:t xml:space="preserve"> draggable=”true”&gt;this </w:t>
       </w:r>
       <w:r>
         <w:rPr>
@@ -3106,15 +2971,7 @@
         <w:t xml:space="preserve">that you write </w:t>
       </w:r>
       <w:r>
-        <w:t>is nicely formatted (</w:t>
-      </w:r>
-      <w:proofErr w:type="gramStart"/>
-      <w:r>
-        <w:t>e.g.</w:t>
-      </w:r>
-      <w:proofErr w:type="gramEnd"/>
-      <w:r>
-        <w:t xml:space="preserve"> indent</w:t>
+        <w:t>is nicely formatted (e.g. indent</w:t>
       </w:r>
       <w:r>
         <w:t xml:space="preserve"> it</w:t>
@@ -3279,15 +3136,7 @@
         <w:t>Note</w:t>
       </w:r>
       <w:r>
-        <w:t xml:space="preserve"> that pushing a branch for which a pull request has been made will automatically update the pull request.  Thus, the pull request at the upstream will now </w:t>
-      </w:r>
-      <w:proofErr w:type="gramStart"/>
-      <w:r>
-        <w:t>contain</w:t>
-      </w:r>
-      <w:proofErr w:type="gramEnd"/>
-      <w:r>
-        <w:t xml:space="preserve"> two commits, one for </w:t>
+        <w:t xml:space="preserve"> that pushing a branch for which a pull request has been made will automatically update the pull request.  Thus, the pull request at the upstream will now contain two commits, one for </w:t>
       </w:r>
       <w:r>
         <w:t>when you created the</w:t>
@@ -3346,15 +3195,7 @@
     <w:p>
       <w:r>
         <w:lastRenderedPageBreak/>
-        <w:t xml:space="preserve">HTML defines many elements besides those that were described in the guide.  You can find a complete reference to </w:t>
-      </w:r>
-      <w:proofErr w:type="gramStart"/>
-      <w:r>
-        <w:t>all of</w:t>
-      </w:r>
-      <w:proofErr w:type="gramEnd"/>
-      <w:r>
-        <w:t xml:space="preserve"> the HTML tags in the </w:t>
+        <w:t xml:space="preserve">HTML defines many elements besides those that were described in the guide.  You can find a complete reference to all of the HTML tags in the </w:t>
       </w:r>
       <w:r>
         <w:rPr>
@@ -4365,14 +4206,12 @@
       <w:r>
         <w:t xml:space="preserve"> form element is very versatile and what type of form element it displays is controlled by its </w:t>
       </w:r>
-      <w:proofErr w:type="gramStart"/>
       <w:r>
         <w:rPr>
           <w:rFonts w:ascii="Courier" w:hAnsi="Courier"/>
         </w:rPr>
         <w:t>type</w:t>
       </w:r>
-      <w:proofErr w:type="gramEnd"/>
       <w:r>
         <w:t xml:space="preserve"> attribute. The </w:t>
       </w:r>
@@ -4390,15 +4229,7 @@
         <w:t>: The Input (Form Input) element</w:t>
       </w:r>
       <w:r>
-        <w:t xml:space="preserve"> reference linked below provides a convenient list of </w:t>
-      </w:r>
-      <w:proofErr w:type="gramStart"/>
-      <w:r>
-        <w:t>all of</w:t>
-      </w:r>
-      <w:proofErr w:type="gramEnd"/>
-      <w:r>
-        <w:t xml:space="preserve"> the different type attributes that can be applied to the </w:t>
+        <w:t xml:space="preserve"> reference linked below provides a convenient list of all of the different type attributes that can be applied to the </w:t>
       </w:r>
       <w:r>
         <w:rPr>
@@ -4608,14 +4439,12 @@
       <w:r>
         <w:t xml:space="preserve">browsers.  You can click the </w:t>
       </w:r>
-      <w:proofErr w:type="gramStart"/>
       <w:r>
         <w:rPr>
           <w:rFonts w:ascii="Courier" w:hAnsi="Courier"/>
         </w:rPr>
         <w:t>type</w:t>
       </w:r>
-      <w:proofErr w:type="gramEnd"/>
       <w:r>
         <w:t xml:space="preserve"> name in the reference to get a page with information and examples for that </w:t>
       </w:r>
@@ -4733,15 +4562,7 @@
         <w:t>Other form controls</w:t>
       </w:r>
       <w:r>
-        <w:t xml:space="preserve"> guide </w:t>
-      </w:r>
-      <w:proofErr w:type="gramStart"/>
-      <w:r>
-        <w:t>provides an introduction to</w:t>
-      </w:r>
-      <w:proofErr w:type="gramEnd"/>
-      <w:r>
-        <w:t xml:space="preserve"> a number of these additional HTML form elements.</w:t>
+        <w:t xml:space="preserve"> guide provides an introduction to a number of these additional HTML form elements.</w:t>
       </w:r>
     </w:p>
     <w:p>
@@ -5108,15 +4929,7 @@
         <w:t>20</w:t>
       </w:r>
       <w:r>
-        <w:t xml:space="preserve"> (</w:t>
-      </w:r>
-      <w:proofErr w:type="gramStart"/>
-      <w:r>
-        <w:t>i.e.</w:t>
-      </w:r>
-      <w:proofErr w:type="gramEnd"/>
-      <w:r>
-        <w:t xml:space="preserve"> not before the start date) up to 01/01/2022 and have the selected date of 05/15/20</w:t>
+        <w:t xml:space="preserve"> (i.e. not before the start date) up to 01/01/2022 and have the selected date of 05/15/20</w:t>
       </w:r>
       <w:r>
         <w:t>20</w:t>
@@ -5182,27 +4995,11 @@
     <w:p/>
     <w:p>
       <w:r>
-        <w:t xml:space="preserve">In question #25 you made </w:t>
-      </w:r>
-      <w:proofErr w:type="gramStart"/>
-      <w:r>
-        <w:t>a number of</w:t>
-      </w:r>
-      <w:proofErr w:type="gramEnd"/>
-      <w:r>
-        <w:t xml:space="preserve"> changes and made a commit for each “nameable unit of work.”  This is a good practice that makes it easy to identify when a particular feature or bug fix was added to the project.  Notice though that it is not necessary to push to your origin after </w:t>
+        <w:t xml:space="preserve">In question #25 you made a number of changes and made a commit for each “nameable unit of work.”  This is a good practice that makes it easy to identify when a particular feature or bug fix was added to the project.  Notice though that it is not necessary to push to your origin after </w:t>
       </w:r>
       <w:r>
         <w:lastRenderedPageBreak/>
-        <w:t xml:space="preserve">each commit.  You can make multiple commits and then push to your origin </w:t>
-      </w:r>
-      <w:proofErr w:type="gramStart"/>
-      <w:r>
-        <w:t>at a later time</w:t>
-      </w:r>
-      <w:proofErr w:type="gramEnd"/>
-      <w:r>
-        <w:t xml:space="preserve">.  Though, there is no harm in pushing after each commit.  </w:t>
+        <w:t xml:space="preserve">each commit.  You can make multiple commits and then push to your origin at a later time.  Though, there is no harm in pushing after each commit.  </w:t>
       </w:r>
     </w:p>
     <w:p/>
@@ -5241,23 +5038,7 @@
     <w:p/>
     <w:p>
       <w:r>
-        <w:t xml:space="preserve">Many of the reports that are generated by FarmData2 will contain tables of data.  For example, in a harvest report there will be one row for each harvesting of a particular vegetable during </w:t>
-      </w:r>
-      <w:proofErr w:type="gramStart"/>
-      <w:r>
-        <w:t>a time period</w:t>
-      </w:r>
-      <w:proofErr w:type="gramEnd"/>
-      <w:r>
-        <w:t>.  Each row will show information about that harvest (</w:t>
-      </w:r>
-      <w:proofErr w:type="gramStart"/>
-      <w:r>
-        <w:t>e.g.</w:t>
-      </w:r>
-      <w:proofErr w:type="gramEnd"/>
-      <w:r>
-        <w:t xml:space="preserve"> date, field, quantity, worker, </w:t>
+        <w:t xml:space="preserve">Many of the reports that are generated by FarmData2 will contain tables of data.  For example, in a harvest report there will be one row for each harvesting of a particular vegetable during a time period.  Each row will show information about that harvest (e.g. date, field, quantity, worker, </w:t>
       </w:r>
       <w:proofErr w:type="spellStart"/>
       <w:r>
@@ -5469,15 +5250,7 @@
         <w:t>s</w:t>
       </w:r>
       <w:r>
-        <w:t xml:space="preserve"> surrounds </w:t>
-      </w:r>
-      <w:proofErr w:type="gramStart"/>
-      <w:r>
-        <w:t>all of</w:t>
-      </w:r>
-      <w:proofErr w:type="gramEnd"/>
-      <w:r>
-        <w:t xml:space="preserve"> the table content?</w:t>
+        <w:t xml:space="preserve"> surrounds all of the table content?</w:t>
       </w:r>
     </w:p>
     <w:p>
@@ -5508,15 +5281,7 @@
     <w:p>
       <w:r>
         <w:tab/>
-        <w:t xml:space="preserve">b. What HTML start and end tags surround </w:t>
-      </w:r>
-      <w:proofErr w:type="gramStart"/>
-      <w:r>
-        <w:t>all of</w:t>
-      </w:r>
-      <w:proofErr w:type="gramEnd"/>
-      <w:r>
-        <w:t xml:space="preserve"> the content of a row in the table?</w:t>
+        <w:t>b. What HTML start and end tags surround all of the content of a row in the table?</w:t>
       </w:r>
     </w:p>
     <w:p>
@@ -5781,12 +5546,6 @@
         <w:t>30. When your work on a Pull Request is complete you should convert it from a draft pull request to a regular pull request.  This indicates to the project maintainers that your work is ready for review.  Go to your pull request on GitHub and convert your Pull Request from a Draft to a regular pull request.</w:t>
       </w:r>
     </w:p>
-    <w:p/>
-    <w:p>
-      <w:r>
-        <w:t>31. In addition to converting your pull request from Draft to regular, many projects will require that you request a review from one of the project maintainers.  If you are doing this activity as part of a class, go to your pull request on GitHub and request a review from your instructor.</w:t>
-      </w:r>
-    </w:p>
     <w:p>
       <w:pPr>
         <w:pBdr>
@@ -5888,21 +5647,7 @@
         <w:rPr>
           <w:rFonts w:cstheme="minorHAnsi"/>
         </w:rPr>
-        <w:t xml:space="preserve">b. Please comment on any </w:t>
-      </w:r>
-      <w:proofErr w:type="gramStart"/>
-      <w:r>
-        <w:rPr>
-          <w:rFonts w:cstheme="minorHAnsi"/>
-        </w:rPr>
-        <w:t>particular challenges</w:t>
-      </w:r>
-      <w:proofErr w:type="gramEnd"/>
-      <w:r>
-        <w:rPr>
-          <w:rFonts w:cstheme="minorHAnsi"/>
-        </w:rPr>
-        <w:t xml:space="preserve"> you faced in completing this activity.</w:t>
+        <w:t>b. Please comment on any particular challenges you faced in completing this activity.</w:t>
       </w:r>
     </w:p>
     <w:p>

</xml_diff>